<commit_message>
Changed solution path and added solutions.
</commit_message>
<xml_diff>
--- a/Tese/poster Bruno.docx
+++ b/Tese/poster Bruno.docx
@@ -1,6 +1,6 @@
 
 <file path=word/document.xml><?xml version="1.0" encoding="utf-8"?>
-<w:document xmlns:wpc="http://schemas.microsoft.com/office/word/2010/wordprocessingCanvas" xmlns:cx="http://schemas.microsoft.com/office/drawing/2014/chartex" xmlns:cx1="http://schemas.microsoft.com/office/drawing/2015/9/8/chartex" xmlns:cx2="http://schemas.microsoft.com/office/drawing/2015/10/21/chartex" xmlns:cx3="http://schemas.microsoft.com/office/drawing/2016/5/9/chartex" xmlns:cx4="http://schemas.microsoft.com/office/drawing/2016/5/10/chartex" xmlns:cx5="http://schemas.microsoft.com/office/drawing/2016/5/11/chartex" xmlns:cx6="http://schemas.microsoft.com/office/drawing/2016/5/12/chartex" xmlns:cx7="http://schemas.microsoft.com/office/drawing/2016/5/13/chartex" xmlns:cx8="http://schemas.microsoft.com/office/drawing/2016/5/14/chartex" xmlns:mc="http://schemas.openxmlformats.org/markup-compatibility/2006" xmlns:aink="http://schemas.microsoft.com/office/drawing/2016/ink" xmlns:am3d="http://schemas.microsoft.com/office/drawing/2017/model3d" xmlns:o="urn:schemas-microsoft-com:office:office" xmlns:r="http://schemas.openxmlformats.org/officeDocument/2006/relationships" xmlns:m="http://schemas.openxmlformats.org/officeDocument/2006/math" xmlns:v="urn:schemas-microsoft-com:vml" xmlns:wp14="http://schemas.microsoft.com/office/word/2010/wordprocessingDrawing" xmlns:wp="http://schemas.openxmlformats.org/drawingml/2006/wordprocessingDrawing" xmlns:w10="urn:schemas-microsoft-com:office:word" xmlns:w="http://schemas.openxmlformats.org/wordprocessingml/2006/main" xmlns:w14="http://schemas.microsoft.com/office/word/2010/wordml" xmlns:w15="http://schemas.microsoft.com/office/word/2012/wordml" xmlns:w16cex="http://schemas.microsoft.com/office/word/2018/wordml/cex" xmlns:w16cid="http://schemas.microsoft.com/office/word/2016/wordml/cid" xmlns:w16="http://schemas.microsoft.com/office/word/2018/wordml" xmlns:w16se="http://schemas.microsoft.com/office/word/2015/wordml/symex" xmlns:wpg="http://schemas.microsoft.com/office/word/2010/wordprocessingGroup" xmlns:wpi="http://schemas.microsoft.com/office/word/2010/wordprocessingInk" xmlns:wne="http://schemas.microsoft.com/office/word/2006/wordml" xmlns:wps="http://schemas.microsoft.com/office/word/2010/wordprocessingShape" mc:Ignorable="w14 w15 w16se w16cid w16 w16cex wp14">
+<w:document xmlns:wpc="http://schemas.microsoft.com/office/word/2010/wordprocessingCanvas" xmlns:cx="http://schemas.microsoft.com/office/drawing/2014/chartex" xmlns:cx1="http://schemas.microsoft.com/office/drawing/2015/9/8/chartex" xmlns:cx2="http://schemas.microsoft.com/office/drawing/2015/10/21/chartex" xmlns:cx3="http://schemas.microsoft.com/office/drawing/2016/5/9/chartex" xmlns:cx4="http://schemas.microsoft.com/office/drawing/2016/5/10/chartex" xmlns:cx5="http://schemas.microsoft.com/office/drawing/2016/5/11/chartex" xmlns:cx6="http://schemas.microsoft.com/office/drawing/2016/5/12/chartex" xmlns:cx7="http://schemas.microsoft.com/office/drawing/2016/5/13/chartex" xmlns:cx8="http://schemas.microsoft.com/office/drawing/2016/5/14/chartex" xmlns:mc="http://schemas.openxmlformats.org/markup-compatibility/2006" xmlns:aink="http://schemas.microsoft.com/office/drawing/2016/ink" xmlns:am3d="http://schemas.microsoft.com/office/drawing/2017/model3d" xmlns:o="urn:schemas-microsoft-com:office:office" xmlns:r="http://schemas.openxmlformats.org/officeDocument/2006/relationships" xmlns:m="http://schemas.openxmlformats.org/officeDocument/2006/math" xmlns:v="urn:schemas-microsoft-com:vml" xmlns:wp14="http://schemas.microsoft.com/office/word/2010/wordprocessingDrawing" xmlns:wp="http://schemas.openxmlformats.org/drawingml/2006/wordprocessingDrawing" xmlns:w10="urn:schemas-microsoft-com:office:word" xmlns:w="http://schemas.openxmlformats.org/wordprocessingml/2006/main" xmlns:w14="http://schemas.microsoft.com/office/word/2010/wordml" xmlns:w15="http://schemas.microsoft.com/office/word/2012/wordml" xmlns:w16cid="http://schemas.microsoft.com/office/word/2016/wordml/cid" xmlns:w16se="http://schemas.microsoft.com/office/word/2015/wordml/symex" xmlns:wpg="http://schemas.microsoft.com/office/word/2010/wordprocessingGroup" xmlns:wpi="http://schemas.microsoft.com/office/word/2010/wordprocessingInk" xmlns:wne="http://schemas.microsoft.com/office/word/2006/wordml" xmlns:wps="http://schemas.microsoft.com/office/word/2010/wordprocessingShape" mc:Ignorable="w14 w15 w16se w16cid wp14">
   <w:body>
     <w:p>
       <w:pPr>
@@ -14,6 +14,13 @@
           <w:bCs/>
         </w:rPr>
       </w:pPr>
+      <w:r>
+        <w:rPr>
+          <w:b/>
+          <w:bCs/>
+        </w:rPr>
+        <w:t xml:space="preserve"> </w:t>
+      </w:r>
       <w:r>
         <w:rPr>
           <w:b/>
@@ -98,16 +105,9 @@
           <w:sz w:val="24"/>
           <w:szCs w:val="24"/>
         </w:rPr>
-        <w:t>PZT (Lead Zirconate Titanate</w:t>
-      </w:r>
-      <w:r>
-        <w:rPr>
-          <w:rFonts w:ascii="Times New Roman" w:hAnsi="Times New Roman" w:cs="Times New Roman"/>
-          <w:sz w:val="24"/>
-          <w:szCs w:val="24"/>
-        </w:rPr>
-        <w:t xml:space="preserve">) e os filmes plásticos </w:t>
-      </w:r>
+        <w:t xml:space="preserve">PZT (Lead </w:t>
+      </w:r>
+      <w:proofErr w:type="spellStart"/>
       <w:r>
         <w:rPr>
           <w:rFonts w:ascii="Times New Roman" w:hAnsi="Times New Roman" w:cs="Times New Roman"/>
@@ -116,8 +116,83 @@
           <w:sz w:val="24"/>
           <w:szCs w:val="24"/>
         </w:rPr>
-        <w:t>PVDF (PolyVinyliDene Fluoride</w:t>
-      </w:r>
+        <w:t>Zirconate</w:t>
+      </w:r>
+      <w:proofErr w:type="spellEnd"/>
+      <w:r>
+        <w:rPr>
+          <w:rFonts w:ascii="Times New Roman" w:hAnsi="Times New Roman" w:cs="Times New Roman"/>
+          <w:i/>
+          <w:iCs/>
+          <w:sz w:val="24"/>
+          <w:szCs w:val="24"/>
+        </w:rPr>
+        <w:t xml:space="preserve"> </w:t>
+      </w:r>
+      <w:proofErr w:type="spellStart"/>
+      <w:r>
+        <w:rPr>
+          <w:rFonts w:ascii="Times New Roman" w:hAnsi="Times New Roman" w:cs="Times New Roman"/>
+          <w:i/>
+          <w:iCs/>
+          <w:sz w:val="24"/>
+          <w:szCs w:val="24"/>
+        </w:rPr>
+        <w:t>Titanate</w:t>
+      </w:r>
+      <w:proofErr w:type="spellEnd"/>
+      <w:r>
+        <w:rPr>
+          <w:rFonts w:ascii="Times New Roman" w:hAnsi="Times New Roman" w:cs="Times New Roman"/>
+          <w:sz w:val="24"/>
+          <w:szCs w:val="24"/>
+        </w:rPr>
+        <w:t xml:space="preserve">) e os filmes plásticos </w:t>
+      </w:r>
+      <w:r>
+        <w:rPr>
+          <w:rFonts w:ascii="Times New Roman" w:hAnsi="Times New Roman" w:cs="Times New Roman"/>
+          <w:i/>
+          <w:iCs/>
+          <w:sz w:val="24"/>
+          <w:szCs w:val="24"/>
+        </w:rPr>
+        <w:t>PVDF (</w:t>
+      </w:r>
+      <w:proofErr w:type="spellStart"/>
+      <w:r>
+        <w:rPr>
+          <w:rFonts w:ascii="Times New Roman" w:hAnsi="Times New Roman" w:cs="Times New Roman"/>
+          <w:i/>
+          <w:iCs/>
+          <w:sz w:val="24"/>
+          <w:szCs w:val="24"/>
+        </w:rPr>
+        <w:t>PolyVinyliDene</w:t>
+      </w:r>
+      <w:proofErr w:type="spellEnd"/>
+      <w:r>
+        <w:rPr>
+          <w:rFonts w:ascii="Times New Roman" w:hAnsi="Times New Roman" w:cs="Times New Roman"/>
+          <w:i/>
+          <w:iCs/>
+          <w:sz w:val="24"/>
+          <w:szCs w:val="24"/>
+        </w:rPr>
+        <w:t xml:space="preserve"> </w:t>
+      </w:r>
+      <w:proofErr w:type="spellStart"/>
+      <w:r>
+        <w:rPr>
+          <w:rFonts w:ascii="Times New Roman" w:hAnsi="Times New Roman" w:cs="Times New Roman"/>
+          <w:i/>
+          <w:iCs/>
+          <w:sz w:val="24"/>
+          <w:szCs w:val="24"/>
+        </w:rPr>
+        <w:t>Fluoride</w:t>
+      </w:r>
+      <w:proofErr w:type="spellEnd"/>
       <w:r>
         <w:rPr>
           <w:rFonts w:ascii="Times New Roman" w:hAnsi="Times New Roman" w:cs="Times New Roman"/>
@@ -222,15 +297,71 @@
           <w:sz w:val="24"/>
           <w:szCs w:val="24"/>
         </w:rPr>
-        <w:t xml:space="preserve">Método dos Elementos Finitos(MEF) </w:t>
+        <w:t>Método dos Elementos Finitos</w:t>
       </w:r>
       <w:r>
         <w:rPr>
           <w:rFonts w:ascii="Times New Roman" w:hAnsi="Times New Roman" w:cs="Times New Roman"/>
+          <w:i/>
+          <w:iCs/>
+          <w:sz w:val="24"/>
+          <w:szCs w:val="24"/>
+        </w:rPr>
+        <w:t xml:space="preserve"> </w:t>
+      </w:r>
+      <w:r>
+        <w:rPr>
+          <w:rFonts w:ascii="Times New Roman" w:hAnsi="Times New Roman" w:cs="Times New Roman"/>
+          <w:i/>
+          <w:iCs/>
+          <w:sz w:val="24"/>
+          <w:szCs w:val="24"/>
+        </w:rPr>
+        <w:t xml:space="preserve">(MEF) </w:t>
+      </w:r>
+      <w:r>
+        <w:rPr>
+          <w:rFonts w:ascii="Times New Roman" w:hAnsi="Times New Roman" w:cs="Times New Roman"/>
           <w:sz w:val="24"/>
           <w:szCs w:val="24"/>
         </w:rPr>
         <w:t>é um dos melhores procedimentos disponíveis para análise de meios contínuos. Com este método, é possível obter soluções para muitos problemas complexos na engenharia, sendo largamente utilizado como ferramenta de projeto e análise.</w:t>
+      </w:r>
+    </w:p>
+    <w:p>
+      <w:pPr>
+        <w:autoSpaceDE w:val="0"/>
+        <w:autoSpaceDN w:val="0"/>
+        <w:adjustRightInd w:val="0"/>
+        <w:spacing w:after="0" w:line="240" w:lineRule="auto"/>
+        <w:jc w:val="both"/>
+        <w:rPr>
+          <w:rFonts w:ascii="Times New Roman" w:hAnsi="Times New Roman" w:cs="Times New Roman"/>
+          <w:sz w:val="24"/>
+          <w:szCs w:val="24"/>
+        </w:rPr>
+      </w:pPr>
+      <w:bookmarkStart w:id="0" w:name="_GoBack"/>
+      <w:bookmarkEnd w:id="0"/>
+    </w:p>
+    <w:p>
+      <w:pPr>
+        <w:autoSpaceDE w:val="0"/>
+        <w:autoSpaceDN w:val="0"/>
+        <w:adjustRightInd w:val="0"/>
+        <w:spacing w:after="0" w:line="240" w:lineRule="auto"/>
+        <w:jc w:val="both"/>
+        <w:rPr>
+          <w:b/>
+          <w:bCs/>
+        </w:rPr>
+      </w:pPr>
+      <w:r>
+        <w:rPr>
+          <w:b/>
+          <w:bCs/>
+        </w:rPr>
+        <w:t>METODOLOGIA</w:t>
       </w:r>
     </w:p>
     <w:p>
@@ -255,68 +386,52 @@
         <w:spacing w:after="0" w:line="240" w:lineRule="auto"/>
         <w:jc w:val="both"/>
         <w:rPr>
-          <w:b/>
-          <w:bCs/>
+          <w:rFonts w:ascii="Times New Roman" w:hAnsi="Times New Roman" w:cs="Times New Roman"/>
+          <w:sz w:val="24"/>
+          <w:szCs w:val="24"/>
         </w:rPr>
       </w:pPr>
       <w:r>
         <w:rPr>
-          <w:b/>
-          <w:bCs/>
-        </w:rPr>
-        <w:t>METODOLOGIA</w:t>
-      </w:r>
-    </w:p>
-    <w:p>
-      <w:pPr>
-        <w:autoSpaceDE w:val="0"/>
-        <w:autoSpaceDN w:val="0"/>
-        <w:adjustRightInd w:val="0"/>
-        <w:spacing w:after="0" w:line="240" w:lineRule="auto"/>
-        <w:jc w:val="both"/>
-        <w:rPr>
           <w:rFonts w:ascii="Times New Roman" w:hAnsi="Times New Roman" w:cs="Times New Roman"/>
           <w:sz w:val="24"/>
           <w:szCs w:val="24"/>
         </w:rPr>
-      </w:pPr>
-    </w:p>
-    <w:p>
-      <w:pPr>
-        <w:autoSpaceDE w:val="0"/>
-        <w:autoSpaceDN w:val="0"/>
-        <w:adjustRightInd w:val="0"/>
-        <w:spacing w:after="0" w:line="240" w:lineRule="auto"/>
-        <w:jc w:val="both"/>
+        <w:t xml:space="preserve">Vamos considerar para análise </w:t>
+      </w:r>
+      <w:r>
         <w:rPr>
           <w:rFonts w:ascii="Times New Roman" w:hAnsi="Times New Roman" w:cs="Times New Roman"/>
           <w:sz w:val="24"/>
           <w:szCs w:val="24"/>
         </w:rPr>
-      </w:pPr>
+        <w:t>duas</w:t>
+      </w:r>
       <w:r>
         <w:rPr>
           <w:rFonts w:ascii="Times New Roman" w:hAnsi="Times New Roman" w:cs="Times New Roman"/>
           <w:sz w:val="24"/>
           <w:szCs w:val="24"/>
         </w:rPr>
-        <w:t xml:space="preserve">Vamos considerar para análise </w:t>
-      </w:r>
+        <w:t xml:space="preserve"> barra </w:t>
+      </w:r>
+      <w:proofErr w:type="spellStart"/>
       <w:r>
         <w:rPr>
           <w:rFonts w:ascii="Times New Roman" w:hAnsi="Times New Roman" w:cs="Times New Roman"/>
           <w:sz w:val="24"/>
           <w:szCs w:val="24"/>
         </w:rPr>
-        <w:t>duas</w:t>
-      </w:r>
+        <w:t>bi-apoiada</w:t>
+      </w:r>
+      <w:proofErr w:type="spellEnd"/>
       <w:r>
         <w:rPr>
           <w:rFonts w:ascii="Times New Roman" w:hAnsi="Times New Roman" w:cs="Times New Roman"/>
           <w:sz w:val="24"/>
           <w:szCs w:val="24"/>
         </w:rPr>
-        <w:t xml:space="preserve"> barra bi-apoiada dividida em 4 elementos com 5 nós sendo uma carga aplicada no meio da barra</w:t>
+        <w:t xml:space="preserve"> dividida em 4 elementos com 5 nós sendo uma carga aplicada no meio da barra</w:t>
       </w:r>
       <w:r>
         <w:rPr>
@@ -380,15 +495,51 @@
           <w:sz w:val="24"/>
           <w:szCs w:val="24"/>
         </w:rPr>
-        <w:t>, Figura1-b. A tabela1 apresenta as dimensões e as propriedades da viga e dos PZTs (Piezo System, INC).</w:t>
-      </w:r>
+        <w:t xml:space="preserve">, Figura1-b. A tabela1 apresenta as dimensões e as propriedades da viga e dos </w:t>
+      </w:r>
+      <w:proofErr w:type="spellStart"/>
       <w:r>
         <w:rPr>
           <w:rFonts w:ascii="Times New Roman" w:hAnsi="Times New Roman" w:cs="Times New Roman"/>
           <w:sz w:val="24"/>
           <w:szCs w:val="24"/>
         </w:rPr>
-        <w:t xml:space="preserve">o. </w:t>
+        <w:t>PZTs</w:t>
+      </w:r>
+      <w:proofErr w:type="spellEnd"/>
+      <w:r>
+        <w:rPr>
+          <w:rFonts w:ascii="Times New Roman" w:hAnsi="Times New Roman" w:cs="Times New Roman"/>
+          <w:sz w:val="24"/>
+          <w:szCs w:val="24"/>
+        </w:rPr>
+        <w:t xml:space="preserve"> (Piezo System, INC</w:t>
+      </w:r>
+      <w:proofErr w:type="gramStart"/>
+      <w:r>
+        <w:rPr>
+          <w:rFonts w:ascii="Times New Roman" w:hAnsi="Times New Roman" w:cs="Times New Roman"/>
+          <w:sz w:val="24"/>
+          <w:szCs w:val="24"/>
+        </w:rPr>
+        <w:t>).</w:t>
+      </w:r>
+      <w:r>
+        <w:rPr>
+          <w:rFonts w:ascii="Times New Roman" w:hAnsi="Times New Roman" w:cs="Times New Roman"/>
+          <w:sz w:val="24"/>
+          <w:szCs w:val="24"/>
+        </w:rPr>
+        <w:t>o.</w:t>
+      </w:r>
+      <w:proofErr w:type="gramEnd"/>
+      <w:r>
+        <w:rPr>
+          <w:rFonts w:ascii="Times New Roman" w:hAnsi="Times New Roman" w:cs="Times New Roman"/>
+          <w:sz w:val="24"/>
+          <w:szCs w:val="24"/>
+        </w:rPr>
+        <w:t xml:space="preserve"> </w:t>
       </w:r>
     </w:p>
     <w:p>
@@ -597,7 +748,16 @@
           <w:sz w:val="24"/>
           <w:szCs w:val="24"/>
         </w:rPr>
-        <w:t xml:space="preserve">com duas placas de elemento piezoelétrico, b) </w:t>
+        <w:t>com duas placas de elemento piezoelétrico, b</w:t>
+      </w:r>
+      <w:proofErr w:type="gramStart"/>
+      <w:r>
+        <w:rPr>
+          <w:rFonts w:ascii="Times New Roman" w:hAnsi="Times New Roman" w:cs="Times New Roman"/>
+          <w:sz w:val="24"/>
+          <w:szCs w:val="24"/>
+        </w:rPr>
+        <w:t xml:space="preserve">) </w:t>
       </w:r>
       <w:r>
         <w:rPr>
@@ -606,7 +766,17 @@
           <w:sz w:val="24"/>
           <w:szCs w:val="24"/>
         </w:rPr>
-        <w:t xml:space="preserve">) viga bi-apoiada </w:t>
+        <w:t>)</w:t>
+      </w:r>
+      <w:proofErr w:type="gramEnd"/>
+      <w:r>
+        <w:rPr>
+          <w:rFonts w:ascii="Times New Roman" w:hAnsi="Times New Roman" w:cs="Times New Roman"/>
+          <w:noProof/>
+          <w:sz w:val="24"/>
+          <w:szCs w:val="24"/>
+        </w:rPr>
+        <w:t xml:space="preserve"> viga bi-apoiada </w:t>
       </w:r>
       <w:r>
         <w:rPr>
@@ -644,6 +814,7 @@
           <w:szCs w:val="24"/>
         </w:rPr>
       </w:pPr>
+      <w:commentRangeStart w:id="1"/>
       <w:r>
         <w:rPr>
           <w:rFonts w:ascii="Times New Roman" w:hAnsi="Times New Roman" w:cs="Times New Roman"/>
@@ -652,7 +823,7 @@
           <w:szCs w:val="24"/>
         </w:rPr>
         <w:drawing>
-          <wp:inline distT="0" distB="0" distL="0" distR="0" wp14:anchorId="7C937276" wp14:editId="3F9B18B2">
+          <wp:inline distT="0" distB="0" distL="0" distR="0" wp14:anchorId="7C937276" wp14:editId="5CCDF00B">
             <wp:extent cx="3159760" cy="1265539"/>
             <wp:effectExtent l="0" t="0" r="2540" b="0"/>
             <wp:docPr id="3" name="Imagem 3"/>
@@ -689,16 +860,19 @@
                     <a:prstGeom prst="rect">
                       <a:avLst/>
                     </a:prstGeom>
-                    <a:noFill/>
-                    <a:ln>
-                      <a:noFill/>
-                    </a:ln>
                   </pic:spPr>
                 </pic:pic>
               </a:graphicData>
             </a:graphic>
           </wp:inline>
         </w:drawing>
+      </w:r>
+      <w:commentRangeEnd w:id="1"/>
+      <w:r>
+        <w:rPr>
+          <w:rStyle w:val="Refdecomentrio"/>
+        </w:rPr>
+        <w:commentReference w:id="1"/>
       </w:r>
     </w:p>
     <w:p>
@@ -714,14 +888,14 @@
           <w:szCs w:val="24"/>
         </w:rPr>
       </w:pPr>
-      <w:commentRangeStart w:id="0"/>
-      <w:commentRangeEnd w:id="0"/>
+      <w:commentRangeStart w:id="2"/>
+      <w:commentRangeEnd w:id="2"/>
       <w:r>
         <w:rPr>
           <w:rStyle w:val="Refdecomentrio"/>
         </w:rPr>
         <w:lastRenderedPageBreak/>
-        <w:commentReference w:id="0"/>
+        <w:commentReference w:id="2"/>
       </w:r>
     </w:p>
     <w:p>
@@ -2633,7 +2807,25 @@
           <w:sz w:val="24"/>
           <w:szCs w:val="24"/>
         </w:rPr>
-        <w:t xml:space="preserve"> são os vetores  de força mecânica externa</w:t>
+        <w:t xml:space="preserve"> são os </w:t>
+      </w:r>
+      <w:proofErr w:type="gramStart"/>
+      <w:r>
+        <w:rPr>
+          <w:rFonts w:ascii="TimesNewRomanPSMT" w:eastAsia="SymbolMT" w:hAnsi="TimesNewRomanPSMT" w:cs="TimesNewRomanPSMT"/>
+          <w:sz w:val="24"/>
+          <w:szCs w:val="24"/>
+        </w:rPr>
+        <w:t>vetores  de</w:t>
+      </w:r>
+      <w:proofErr w:type="gramEnd"/>
+      <w:r>
+        <w:rPr>
+          <w:rFonts w:ascii="TimesNewRomanPSMT" w:eastAsia="SymbolMT" w:hAnsi="TimesNewRomanPSMT" w:cs="TimesNewRomanPSMT"/>
+          <w:sz w:val="24"/>
+          <w:szCs w:val="24"/>
+        </w:rPr>
+        <w:t xml:space="preserve"> força mecânica externa</w:t>
       </w:r>
       <w:r>
         <w:rPr>
@@ -9431,15 +9623,43 @@
           <w:sz w:val="24"/>
           <w:szCs w:val="24"/>
         </w:rPr>
-        <w:t>Utilizando o método de Newmark</w:t>
-      </w:r>
+        <w:t xml:space="preserve">Utilizando o método de </w:t>
+      </w:r>
+      <w:proofErr w:type="spellStart"/>
       <w:r>
         <w:rPr>
           <w:rFonts w:ascii="Times New Roman" w:hAnsi="Times New Roman" w:cs="Times New Roman"/>
           <w:sz w:val="24"/>
           <w:szCs w:val="24"/>
         </w:rPr>
-        <w:t xml:space="preserve"> de equações diferenciais de segunda ordem de sistemas lineares, o qual se baseou no desenvolvimento em série de Taylor, chega-se as Equações de Newmark:</w:t>
+        <w:t>Newmark</w:t>
+      </w:r>
+      <w:proofErr w:type="spellEnd"/>
+      <w:r>
+        <w:rPr>
+          <w:rFonts w:ascii="Times New Roman" w:hAnsi="Times New Roman" w:cs="Times New Roman"/>
+          <w:sz w:val="24"/>
+          <w:szCs w:val="24"/>
+        </w:rPr>
+        <w:t xml:space="preserve"> de equações diferenciais de segunda ordem de sistemas lineares, o qual se baseou no desenvolvimento em série de Taylor, chega-se as Equações de </w:t>
+      </w:r>
+      <w:proofErr w:type="spellStart"/>
+      <w:r>
+        <w:rPr>
+          <w:rFonts w:ascii="Times New Roman" w:hAnsi="Times New Roman" w:cs="Times New Roman"/>
+          <w:sz w:val="24"/>
+          <w:szCs w:val="24"/>
+        </w:rPr>
+        <w:t>Newmark</w:t>
+      </w:r>
+      <w:proofErr w:type="spellEnd"/>
+      <w:r>
+        <w:rPr>
+          <w:rFonts w:ascii="Times New Roman" w:hAnsi="Times New Roman" w:cs="Times New Roman"/>
+          <w:sz w:val="24"/>
+          <w:szCs w:val="24"/>
+        </w:rPr>
+        <w:t>:</w:t>
       </w:r>
     </w:p>
     <w:p>
@@ -11082,13 +11302,13 @@
         </w:rPr>
         <w:tab/>
       </w:r>
-      <w:commentRangeStart w:id="1"/>
-      <w:commentRangeEnd w:id="1"/>
+      <w:commentRangeStart w:id="3"/>
+      <w:commentRangeEnd w:id="3"/>
       <w:r>
         <w:rPr>
           <w:rStyle w:val="Refdecomentrio"/>
         </w:rPr>
-        <w:commentReference w:id="1"/>
+        <w:commentReference w:id="3"/>
       </w:r>
     </w:p>
     <w:p>
@@ -11147,8 +11367,8 @@
 </file>
 
 <file path=word/comments.xml><?xml version="1.0" encoding="utf-8"?>
-<w:comments xmlns:wpc="http://schemas.microsoft.com/office/word/2010/wordprocessingCanvas" xmlns:cx="http://schemas.microsoft.com/office/drawing/2014/chartex" xmlns:cx1="http://schemas.microsoft.com/office/drawing/2015/9/8/chartex" xmlns:cx2="http://schemas.microsoft.com/office/drawing/2015/10/21/chartex" xmlns:cx3="http://schemas.microsoft.com/office/drawing/2016/5/9/chartex" xmlns:cx4="http://schemas.microsoft.com/office/drawing/2016/5/10/chartex" xmlns:cx5="http://schemas.microsoft.com/office/drawing/2016/5/11/chartex" xmlns:cx6="http://schemas.microsoft.com/office/drawing/2016/5/12/chartex" xmlns:cx7="http://schemas.microsoft.com/office/drawing/2016/5/13/chartex" xmlns:cx8="http://schemas.microsoft.com/office/drawing/2016/5/14/chartex" xmlns:mc="http://schemas.openxmlformats.org/markup-compatibility/2006" xmlns:aink="http://schemas.microsoft.com/office/drawing/2016/ink" xmlns:am3d="http://schemas.microsoft.com/office/drawing/2017/model3d" xmlns:o="urn:schemas-microsoft-com:office:office" xmlns:r="http://schemas.openxmlformats.org/officeDocument/2006/relationships" xmlns:m="http://schemas.openxmlformats.org/officeDocument/2006/math" xmlns:v="urn:schemas-microsoft-com:vml" xmlns:wp14="http://schemas.microsoft.com/office/word/2010/wordprocessingDrawing" xmlns:wp="http://schemas.openxmlformats.org/drawingml/2006/wordprocessingDrawing" xmlns:w10="urn:schemas-microsoft-com:office:word" xmlns:w="http://schemas.openxmlformats.org/wordprocessingml/2006/main" xmlns:w14="http://schemas.microsoft.com/office/word/2010/wordml" xmlns:w15="http://schemas.microsoft.com/office/word/2012/wordml" xmlns:w16cex="http://schemas.microsoft.com/office/word/2018/wordml/cex" xmlns:w16cid="http://schemas.microsoft.com/office/word/2016/wordml/cid" xmlns:w16="http://schemas.microsoft.com/office/word/2018/wordml" xmlns:w16se="http://schemas.microsoft.com/office/word/2015/wordml/symex" xmlns:wpg="http://schemas.microsoft.com/office/word/2010/wordprocessingGroup" xmlns:wpi="http://schemas.microsoft.com/office/word/2010/wordprocessingInk" xmlns:wne="http://schemas.microsoft.com/office/word/2006/wordml" xmlns:wps="http://schemas.microsoft.com/office/word/2010/wordprocessingShape" mc:Ignorable="w14 w15 w16se w16cid w16 w16cex wp14">
-  <w:comment w:id="0" w:author="Sergio Oliveira" w:date="2020-05-10T11:01:00Z" w:initials="SO">
+<w:comments xmlns:wpc="http://schemas.microsoft.com/office/word/2010/wordprocessingCanvas" xmlns:cx="http://schemas.microsoft.com/office/drawing/2014/chartex" xmlns:cx1="http://schemas.microsoft.com/office/drawing/2015/9/8/chartex" xmlns:cx2="http://schemas.microsoft.com/office/drawing/2015/10/21/chartex" xmlns:cx3="http://schemas.microsoft.com/office/drawing/2016/5/9/chartex" xmlns:cx4="http://schemas.microsoft.com/office/drawing/2016/5/10/chartex" xmlns:cx5="http://schemas.microsoft.com/office/drawing/2016/5/11/chartex" xmlns:cx6="http://schemas.microsoft.com/office/drawing/2016/5/12/chartex" xmlns:cx7="http://schemas.microsoft.com/office/drawing/2016/5/13/chartex" xmlns:cx8="http://schemas.microsoft.com/office/drawing/2016/5/14/chartex" xmlns:mc="http://schemas.openxmlformats.org/markup-compatibility/2006" xmlns:aink="http://schemas.microsoft.com/office/drawing/2016/ink" xmlns:am3d="http://schemas.microsoft.com/office/drawing/2017/model3d" xmlns:o="urn:schemas-microsoft-com:office:office" xmlns:r="http://schemas.openxmlformats.org/officeDocument/2006/relationships" xmlns:m="http://schemas.openxmlformats.org/officeDocument/2006/math" xmlns:v="urn:schemas-microsoft-com:vml" xmlns:wp14="http://schemas.microsoft.com/office/word/2010/wordprocessingDrawing" xmlns:wp="http://schemas.openxmlformats.org/drawingml/2006/wordprocessingDrawing" xmlns:w10="urn:schemas-microsoft-com:office:word" xmlns:w="http://schemas.openxmlformats.org/wordprocessingml/2006/main" xmlns:w14="http://schemas.microsoft.com/office/word/2010/wordml" xmlns:w15="http://schemas.microsoft.com/office/word/2012/wordml" xmlns:w16cid="http://schemas.microsoft.com/office/word/2016/wordml/cid" xmlns:w16se="http://schemas.microsoft.com/office/word/2015/wordml/symex" xmlns:wpg="http://schemas.microsoft.com/office/word/2010/wordprocessingGroup" xmlns:wpi="http://schemas.microsoft.com/office/word/2010/wordprocessingInk" xmlns:wne="http://schemas.microsoft.com/office/word/2006/wordml" xmlns:wps="http://schemas.microsoft.com/office/word/2010/wordprocessingShape" mc:Ignorable="w14 w15 w16se w16cid wp14">
+  <w:comment w:id="1" w:author="Bruno Mello" w:date="2020-05-17T10:23:00Z" w:initials="BM">
     <w:p>
       <w:pPr>
         <w:pStyle w:val="Textodecomentrio"/>
@@ -11160,11 +11380,11 @@
         <w:annotationRef/>
       </w:r>
       <w:r>
-        <w:t>Fazer um desenho com uma barra piezoelétrica em cima e um desenho com duas barras piezoelétrica uma em cima e uma embaixo.</w:t>
+        <w:t>Comprimento da barra está errada.</w:t>
       </w:r>
     </w:p>
   </w:comment>
-  <w:comment w:id="1" w:author="Sergio Oliveira" w:date="2020-05-11T10:24:00Z" w:initials="SO">
+  <w:comment w:id="2" w:author="Sergio Oliveira" w:date="2020-05-10T11:01:00Z" w:initials="SO">
     <w:p>
       <w:pPr>
         <w:pStyle w:val="Textodecomentrio"/>
@@ -11176,10 +11396,39 @@
         <w:annotationRef/>
       </w:r>
       <w:r>
-        <w:t xml:space="preserve">Vamos rodar o programa com esse carregamento e construir </w:t>
-      </w:r>
-      <w:r>
-        <w:t>um gráfico no tempo com os potenciais dos 5 nós. No gráfico cada curva de cada nó terá ua cor diferente. Faça-se isso para a viga com dois elementos piezoelétrio e para um elemento piezoelétrico. Serão, então dois gráficos.</w:t>
+        <w:t>Fazer um desenho com uma barra piezoelétrica em cima e um desenho com duas barras piezoelétrica uma em cima e uma embaixo.</w:t>
+      </w:r>
+    </w:p>
+  </w:comment>
+  <w:comment w:id="3" w:author="Sergio Oliveira" w:date="2020-05-11T10:24:00Z" w:initials="SO">
+    <w:p>
+      <w:pPr>
+        <w:pStyle w:val="Textodecomentrio"/>
+      </w:pPr>
+      <w:r>
+        <w:rPr>
+          <w:rStyle w:val="Refdecomentrio"/>
+        </w:rPr>
+        <w:annotationRef/>
+      </w:r>
+      <w:r>
+        <w:t xml:space="preserve">Vamos rodar o programa com esse carregamento e construir um gráfico no tempo com os potenciais dos 5 nós. No gráfico cada curva de cada nó terá </w:t>
+      </w:r>
+      <w:proofErr w:type="spellStart"/>
+      <w:r>
+        <w:t>ua</w:t>
+      </w:r>
+      <w:proofErr w:type="spellEnd"/>
+      <w:r>
+        <w:t xml:space="preserve"> cor diferente. Faça-se isso para a viga com dois elementos </w:t>
+      </w:r>
+      <w:proofErr w:type="spellStart"/>
+      <w:r>
+        <w:t>piezoelétrio</w:t>
+      </w:r>
+      <w:proofErr w:type="spellEnd"/>
+      <w:r>
+        <w:t xml:space="preserve"> e para um elemento piezoelétrico. Serão, então dois gráficos.</w:t>
       </w:r>
     </w:p>
     <w:p>
@@ -11192,7 +11441,15 @@
         <w:pStyle w:val="Textodecomentrio"/>
       </w:pPr>
       <w:r>
-        <w:t xml:space="preserve">Depois iremos fazer uma varredura de frequência, por exemplo de 10 a 90 HZ . iremos verificar nos gráficos anteriores verificar qual os nós que tiveram o maior potencial, e varredura será feita com relação a este nó. Neste nó será escolhido o maior potencial no tempo. No gráfico da varredura será plotado este maior referencial com a respectiva frequência.   </w:t>
+        <w:t xml:space="preserve">Depois iremos fazer uma varredura de frequência, por exemplo de 10 a 90 </w:t>
+      </w:r>
+      <w:proofErr w:type="gramStart"/>
+      <w:r>
+        <w:t>HZ .</w:t>
+      </w:r>
+      <w:proofErr w:type="gramEnd"/>
+      <w:r>
+        <w:t xml:space="preserve"> iremos verificar nos gráficos anteriores verificar qual os nós que tiveram o maior potencial, e varredura será feita com relação a este nó. Neste nó será escolhido o maior potencial no tempo. No gráfico da varredura será plotado este maior referencial com a respectiva frequência.   </w:t>
       </w:r>
     </w:p>
   </w:comment>
@@ -11200,7 +11457,8 @@
 </file>
 
 <file path=word/commentsExtended.xml><?xml version="1.0" encoding="utf-8"?>
-<w15:commentsEx xmlns:wpc="http://schemas.microsoft.com/office/word/2010/wordprocessingCanvas" xmlns:cx="http://schemas.microsoft.com/office/drawing/2014/chartex" xmlns:cx1="http://schemas.microsoft.com/office/drawing/2015/9/8/chartex" xmlns:cx2="http://schemas.microsoft.com/office/drawing/2015/10/21/chartex" xmlns:cx3="http://schemas.microsoft.com/office/drawing/2016/5/9/chartex" xmlns:cx4="http://schemas.microsoft.com/office/drawing/2016/5/10/chartex" xmlns:cx5="http://schemas.microsoft.com/office/drawing/2016/5/11/chartex" xmlns:cx6="http://schemas.microsoft.com/office/drawing/2016/5/12/chartex" xmlns:cx7="http://schemas.microsoft.com/office/drawing/2016/5/13/chartex" xmlns:cx8="http://schemas.microsoft.com/office/drawing/2016/5/14/chartex" xmlns:mc="http://schemas.openxmlformats.org/markup-compatibility/2006" xmlns:aink="http://schemas.microsoft.com/office/drawing/2016/ink" xmlns:am3d="http://schemas.microsoft.com/office/drawing/2017/model3d" xmlns:o="urn:schemas-microsoft-com:office:office" xmlns:r="http://schemas.openxmlformats.org/officeDocument/2006/relationships" xmlns:m="http://schemas.openxmlformats.org/officeDocument/2006/math" xmlns:v="urn:schemas-microsoft-com:vml" xmlns:wp14="http://schemas.microsoft.com/office/word/2010/wordprocessingDrawing" xmlns:wp="http://schemas.openxmlformats.org/drawingml/2006/wordprocessingDrawing" xmlns:w10="urn:schemas-microsoft-com:office:word" xmlns:w="http://schemas.openxmlformats.org/wordprocessingml/2006/main" xmlns:w14="http://schemas.microsoft.com/office/word/2010/wordml" xmlns:w15="http://schemas.microsoft.com/office/word/2012/wordml" xmlns:w16cex="http://schemas.microsoft.com/office/word/2018/wordml/cex" xmlns:w16cid="http://schemas.microsoft.com/office/word/2016/wordml/cid" xmlns:w16="http://schemas.microsoft.com/office/word/2018/wordml" xmlns:w16se="http://schemas.microsoft.com/office/word/2015/wordml/symex" xmlns:wpg="http://schemas.microsoft.com/office/word/2010/wordprocessingGroup" xmlns:wpi="http://schemas.microsoft.com/office/word/2010/wordprocessingInk" xmlns:wne="http://schemas.microsoft.com/office/word/2006/wordml" xmlns:wps="http://schemas.microsoft.com/office/word/2010/wordprocessingShape" mc:Ignorable="w14 w15 w16se w16cid w16 w16cex wp14">
+<w15:commentsEx xmlns:wpc="http://schemas.microsoft.com/office/word/2010/wordprocessingCanvas" xmlns:cx="http://schemas.microsoft.com/office/drawing/2014/chartex" xmlns:cx1="http://schemas.microsoft.com/office/drawing/2015/9/8/chartex" xmlns:cx2="http://schemas.microsoft.com/office/drawing/2015/10/21/chartex" xmlns:cx3="http://schemas.microsoft.com/office/drawing/2016/5/9/chartex" xmlns:cx4="http://schemas.microsoft.com/office/drawing/2016/5/10/chartex" xmlns:cx5="http://schemas.microsoft.com/office/drawing/2016/5/11/chartex" xmlns:cx6="http://schemas.microsoft.com/office/drawing/2016/5/12/chartex" xmlns:cx7="http://schemas.microsoft.com/office/drawing/2016/5/13/chartex" xmlns:cx8="http://schemas.microsoft.com/office/drawing/2016/5/14/chartex" xmlns:mc="http://schemas.openxmlformats.org/markup-compatibility/2006" xmlns:aink="http://schemas.microsoft.com/office/drawing/2016/ink" xmlns:am3d="http://schemas.microsoft.com/office/drawing/2017/model3d" xmlns:o="urn:schemas-microsoft-com:office:office" xmlns:r="http://schemas.openxmlformats.org/officeDocument/2006/relationships" xmlns:m="http://schemas.openxmlformats.org/officeDocument/2006/math" xmlns:v="urn:schemas-microsoft-com:vml" xmlns:wp14="http://schemas.microsoft.com/office/word/2010/wordprocessingDrawing" xmlns:wp="http://schemas.openxmlformats.org/drawingml/2006/wordprocessingDrawing" xmlns:w10="urn:schemas-microsoft-com:office:word" xmlns:w="http://schemas.openxmlformats.org/wordprocessingml/2006/main" xmlns:w14="http://schemas.microsoft.com/office/word/2010/wordml" xmlns:w15="http://schemas.microsoft.com/office/word/2012/wordml" xmlns:w16cid="http://schemas.microsoft.com/office/word/2016/wordml/cid" xmlns:w16se="http://schemas.microsoft.com/office/word/2015/wordml/symex" xmlns:wpg="http://schemas.microsoft.com/office/word/2010/wordprocessingGroup" xmlns:wpi="http://schemas.microsoft.com/office/word/2010/wordprocessingInk" xmlns:wne="http://schemas.microsoft.com/office/word/2006/wordml" xmlns:wps="http://schemas.microsoft.com/office/word/2010/wordprocessingShape" mc:Ignorable="w14 w15 w16se w16cid wp14">
+  <w15:commentEx w15:paraId="56546411" w15:done="0"/>
   <w15:commentEx w15:paraId="6E12D1E5" w15:done="0"/>
   <w15:commentEx w15:paraId="18A21F76" w15:done="0"/>
 </w15:commentsEx>
@@ -11214,14 +11472,15 @@
 </file>
 
 <file path=word/commentsIds.xml><?xml version="1.0" encoding="utf-8"?>
-<w16cid:commentsIds xmlns:wpc="http://schemas.microsoft.com/office/word/2010/wordprocessingCanvas" xmlns:cx="http://schemas.microsoft.com/office/drawing/2014/chartex" xmlns:cx1="http://schemas.microsoft.com/office/drawing/2015/9/8/chartex" xmlns:cx2="http://schemas.microsoft.com/office/drawing/2015/10/21/chartex" xmlns:cx3="http://schemas.microsoft.com/office/drawing/2016/5/9/chartex" xmlns:cx4="http://schemas.microsoft.com/office/drawing/2016/5/10/chartex" xmlns:cx5="http://schemas.microsoft.com/office/drawing/2016/5/11/chartex" xmlns:cx6="http://schemas.microsoft.com/office/drawing/2016/5/12/chartex" xmlns:cx7="http://schemas.microsoft.com/office/drawing/2016/5/13/chartex" xmlns:cx8="http://schemas.microsoft.com/office/drawing/2016/5/14/chartex" xmlns:mc="http://schemas.openxmlformats.org/markup-compatibility/2006" xmlns:aink="http://schemas.microsoft.com/office/drawing/2016/ink" xmlns:am3d="http://schemas.microsoft.com/office/drawing/2017/model3d" xmlns:o="urn:schemas-microsoft-com:office:office" xmlns:r="http://schemas.openxmlformats.org/officeDocument/2006/relationships" xmlns:m="http://schemas.openxmlformats.org/officeDocument/2006/math" xmlns:v="urn:schemas-microsoft-com:vml" xmlns:wp14="http://schemas.microsoft.com/office/word/2010/wordprocessingDrawing" xmlns:wp="http://schemas.openxmlformats.org/drawingml/2006/wordprocessingDrawing" xmlns:w10="urn:schemas-microsoft-com:office:word" xmlns:w="http://schemas.openxmlformats.org/wordprocessingml/2006/main" xmlns:w14="http://schemas.microsoft.com/office/word/2010/wordml" xmlns:w15="http://schemas.microsoft.com/office/word/2012/wordml" xmlns:w16cex="http://schemas.microsoft.com/office/word/2018/wordml/cex" xmlns:w16cid="http://schemas.microsoft.com/office/word/2016/wordml/cid" xmlns:w16="http://schemas.microsoft.com/office/word/2018/wordml" xmlns:w16se="http://schemas.microsoft.com/office/word/2015/wordml/symex" xmlns:wpg="http://schemas.microsoft.com/office/word/2010/wordprocessingGroup" xmlns:wpi="http://schemas.microsoft.com/office/word/2010/wordprocessingInk" xmlns:wne="http://schemas.microsoft.com/office/word/2006/wordml" xmlns:wps="http://schemas.microsoft.com/office/word/2010/wordprocessingShape" mc:Ignorable="w14 w15 w16se w16cid w16 w16cex wp14">
+<w16cid:commentsIds xmlns:wpc="http://schemas.microsoft.com/office/word/2010/wordprocessingCanvas" xmlns:cx="http://schemas.microsoft.com/office/drawing/2014/chartex" xmlns:cx1="http://schemas.microsoft.com/office/drawing/2015/9/8/chartex" xmlns:cx2="http://schemas.microsoft.com/office/drawing/2015/10/21/chartex" xmlns:cx3="http://schemas.microsoft.com/office/drawing/2016/5/9/chartex" xmlns:cx4="http://schemas.microsoft.com/office/drawing/2016/5/10/chartex" xmlns:cx5="http://schemas.microsoft.com/office/drawing/2016/5/11/chartex" xmlns:cx6="http://schemas.microsoft.com/office/drawing/2016/5/12/chartex" xmlns:cx7="http://schemas.microsoft.com/office/drawing/2016/5/13/chartex" xmlns:cx8="http://schemas.microsoft.com/office/drawing/2016/5/14/chartex" xmlns:mc="http://schemas.openxmlformats.org/markup-compatibility/2006" xmlns:aink="http://schemas.microsoft.com/office/drawing/2016/ink" xmlns:am3d="http://schemas.microsoft.com/office/drawing/2017/model3d" xmlns:o="urn:schemas-microsoft-com:office:office" xmlns:r="http://schemas.openxmlformats.org/officeDocument/2006/relationships" xmlns:m="http://schemas.openxmlformats.org/officeDocument/2006/math" xmlns:v="urn:schemas-microsoft-com:vml" xmlns:wp14="http://schemas.microsoft.com/office/word/2010/wordprocessingDrawing" xmlns:wp="http://schemas.openxmlformats.org/drawingml/2006/wordprocessingDrawing" xmlns:w10="urn:schemas-microsoft-com:office:word" xmlns:w="http://schemas.openxmlformats.org/wordprocessingml/2006/main" xmlns:w14="http://schemas.microsoft.com/office/word/2010/wordml" xmlns:w15="http://schemas.microsoft.com/office/word/2012/wordml" xmlns:w16cid="http://schemas.microsoft.com/office/word/2016/wordml/cid" xmlns:w16se="http://schemas.microsoft.com/office/word/2015/wordml/symex" xmlns:wpg="http://schemas.microsoft.com/office/word/2010/wordprocessingGroup" xmlns:wpi="http://schemas.microsoft.com/office/word/2010/wordprocessingInk" xmlns:wne="http://schemas.microsoft.com/office/word/2006/wordml" xmlns:wps="http://schemas.microsoft.com/office/word/2010/wordprocessingShape" mc:Ignorable="w14 w15 w16se w16cid wp14">
+  <w16cid:commentId w16cid:paraId="56546411" w16cid:durableId="226B8F33"/>
   <w16cid:commentId w16cid:paraId="6E12D1E5" w16cid:durableId="22625D89"/>
   <w16cid:commentId w16cid:paraId="18A21F76" w16cid:durableId="2263A660"/>
 </w16cid:commentsIds>
 </file>
 
 <file path=word/numbering.xml><?xml version="1.0" encoding="utf-8"?>
-<w:numbering xmlns:wpc="http://schemas.microsoft.com/office/word/2010/wordprocessingCanvas" xmlns:cx="http://schemas.microsoft.com/office/drawing/2014/chartex" xmlns:cx1="http://schemas.microsoft.com/office/drawing/2015/9/8/chartex" xmlns:cx2="http://schemas.microsoft.com/office/drawing/2015/10/21/chartex" xmlns:cx3="http://schemas.microsoft.com/office/drawing/2016/5/9/chartex" xmlns:cx4="http://schemas.microsoft.com/office/drawing/2016/5/10/chartex" xmlns:cx5="http://schemas.microsoft.com/office/drawing/2016/5/11/chartex" xmlns:cx6="http://schemas.microsoft.com/office/drawing/2016/5/12/chartex" xmlns:cx7="http://schemas.microsoft.com/office/drawing/2016/5/13/chartex" xmlns:cx8="http://schemas.microsoft.com/office/drawing/2016/5/14/chartex" xmlns:mc="http://schemas.openxmlformats.org/markup-compatibility/2006" xmlns:aink="http://schemas.microsoft.com/office/drawing/2016/ink" xmlns:am3d="http://schemas.microsoft.com/office/drawing/2017/model3d" xmlns:o="urn:schemas-microsoft-com:office:office" xmlns:r="http://schemas.openxmlformats.org/officeDocument/2006/relationships" xmlns:m="http://schemas.openxmlformats.org/officeDocument/2006/math" xmlns:v="urn:schemas-microsoft-com:vml" xmlns:wp14="http://schemas.microsoft.com/office/word/2010/wordprocessingDrawing" xmlns:wp="http://schemas.openxmlformats.org/drawingml/2006/wordprocessingDrawing" xmlns:w10="urn:schemas-microsoft-com:office:word" xmlns:w="http://schemas.openxmlformats.org/wordprocessingml/2006/main" xmlns:w14="http://schemas.microsoft.com/office/word/2010/wordml" xmlns:w15="http://schemas.microsoft.com/office/word/2012/wordml" xmlns:w16cex="http://schemas.microsoft.com/office/word/2018/wordml/cex" xmlns:w16cid="http://schemas.microsoft.com/office/word/2016/wordml/cid" xmlns:w16="http://schemas.microsoft.com/office/word/2018/wordml" xmlns:w16se="http://schemas.microsoft.com/office/word/2015/wordml/symex" xmlns:wpg="http://schemas.microsoft.com/office/word/2010/wordprocessingGroup" xmlns:wpi="http://schemas.microsoft.com/office/word/2010/wordprocessingInk" xmlns:wne="http://schemas.microsoft.com/office/word/2006/wordml" xmlns:wps="http://schemas.microsoft.com/office/word/2010/wordprocessingShape" mc:Ignorable="w14 w15 w16se w16cid w16 w16cex wp14">
+<w:numbering xmlns:wpc="http://schemas.microsoft.com/office/word/2010/wordprocessingCanvas" xmlns:cx="http://schemas.microsoft.com/office/drawing/2014/chartex" xmlns:cx1="http://schemas.microsoft.com/office/drawing/2015/9/8/chartex" xmlns:cx2="http://schemas.microsoft.com/office/drawing/2015/10/21/chartex" xmlns:cx3="http://schemas.microsoft.com/office/drawing/2016/5/9/chartex" xmlns:cx4="http://schemas.microsoft.com/office/drawing/2016/5/10/chartex" xmlns:cx5="http://schemas.microsoft.com/office/drawing/2016/5/11/chartex" xmlns:cx6="http://schemas.microsoft.com/office/drawing/2016/5/12/chartex" xmlns:cx7="http://schemas.microsoft.com/office/drawing/2016/5/13/chartex" xmlns:cx8="http://schemas.microsoft.com/office/drawing/2016/5/14/chartex" xmlns:mc="http://schemas.openxmlformats.org/markup-compatibility/2006" xmlns:aink="http://schemas.microsoft.com/office/drawing/2016/ink" xmlns:am3d="http://schemas.microsoft.com/office/drawing/2017/model3d" xmlns:o="urn:schemas-microsoft-com:office:office" xmlns:r="http://schemas.openxmlformats.org/officeDocument/2006/relationships" xmlns:m="http://schemas.openxmlformats.org/officeDocument/2006/math" xmlns:v="urn:schemas-microsoft-com:vml" xmlns:wp14="http://schemas.microsoft.com/office/word/2010/wordprocessingDrawing" xmlns:wp="http://schemas.openxmlformats.org/drawingml/2006/wordprocessingDrawing" xmlns:w10="urn:schemas-microsoft-com:office:word" xmlns:w="http://schemas.openxmlformats.org/wordprocessingml/2006/main" xmlns:w14="http://schemas.microsoft.com/office/word/2010/wordml" xmlns:w15="http://schemas.microsoft.com/office/word/2012/wordml" xmlns:w16cid="http://schemas.microsoft.com/office/word/2016/wordml/cid" xmlns:w16se="http://schemas.microsoft.com/office/word/2015/wordml/symex" xmlns:wpg="http://schemas.microsoft.com/office/word/2010/wordprocessingGroup" xmlns:wpi="http://schemas.microsoft.com/office/word/2010/wordprocessingInk" xmlns:wne="http://schemas.microsoft.com/office/word/2006/wordml" xmlns:wps="http://schemas.microsoft.com/office/word/2010/wordprocessingShape" mc:Ignorable="w14 w15 w16se w16cid wp14">
   <w:abstractNum w:abstractNumId="0" w15:restartNumberingAfterBreak="0">
     <w:nsid w:val="6EE06254"/>
     <w:multiLevelType w:val="hybridMultilevel"/>
@@ -11318,7 +11577,10 @@
 </file>
 
 <file path=word/people.xml><?xml version="1.0" encoding="utf-8"?>
-<w15:people xmlns:wpc="http://schemas.microsoft.com/office/word/2010/wordprocessingCanvas" xmlns:cx="http://schemas.microsoft.com/office/drawing/2014/chartex" xmlns:cx1="http://schemas.microsoft.com/office/drawing/2015/9/8/chartex" xmlns:cx2="http://schemas.microsoft.com/office/drawing/2015/10/21/chartex" xmlns:cx3="http://schemas.microsoft.com/office/drawing/2016/5/9/chartex" xmlns:cx4="http://schemas.microsoft.com/office/drawing/2016/5/10/chartex" xmlns:cx5="http://schemas.microsoft.com/office/drawing/2016/5/11/chartex" xmlns:cx6="http://schemas.microsoft.com/office/drawing/2016/5/12/chartex" xmlns:cx7="http://schemas.microsoft.com/office/drawing/2016/5/13/chartex" xmlns:cx8="http://schemas.microsoft.com/office/drawing/2016/5/14/chartex" xmlns:mc="http://schemas.openxmlformats.org/markup-compatibility/2006" xmlns:aink="http://schemas.microsoft.com/office/drawing/2016/ink" xmlns:am3d="http://schemas.microsoft.com/office/drawing/2017/model3d" xmlns:o="urn:schemas-microsoft-com:office:office" xmlns:r="http://schemas.openxmlformats.org/officeDocument/2006/relationships" xmlns:m="http://schemas.openxmlformats.org/officeDocument/2006/math" xmlns:v="urn:schemas-microsoft-com:vml" xmlns:wp14="http://schemas.microsoft.com/office/word/2010/wordprocessingDrawing" xmlns:wp="http://schemas.openxmlformats.org/drawingml/2006/wordprocessingDrawing" xmlns:w10="urn:schemas-microsoft-com:office:word" xmlns:w="http://schemas.openxmlformats.org/wordprocessingml/2006/main" xmlns:w14="http://schemas.microsoft.com/office/word/2010/wordml" xmlns:w15="http://schemas.microsoft.com/office/word/2012/wordml" xmlns:w16cex="http://schemas.microsoft.com/office/word/2018/wordml/cex" xmlns:w16cid="http://schemas.microsoft.com/office/word/2016/wordml/cid" xmlns:w16="http://schemas.microsoft.com/office/word/2018/wordml" xmlns:w16se="http://schemas.microsoft.com/office/word/2015/wordml/symex" xmlns:wpg="http://schemas.microsoft.com/office/word/2010/wordprocessingGroup" xmlns:wpi="http://schemas.microsoft.com/office/word/2010/wordprocessingInk" xmlns:wne="http://schemas.microsoft.com/office/word/2006/wordml" xmlns:wps="http://schemas.microsoft.com/office/word/2010/wordprocessingShape" mc:Ignorable="w14 w15 w16se w16cid w16 w16cex wp14">
+<w15:people xmlns:wpc="http://schemas.microsoft.com/office/word/2010/wordprocessingCanvas" xmlns:cx="http://schemas.microsoft.com/office/drawing/2014/chartex" xmlns:cx1="http://schemas.microsoft.com/office/drawing/2015/9/8/chartex" xmlns:cx2="http://schemas.microsoft.com/office/drawing/2015/10/21/chartex" xmlns:cx3="http://schemas.microsoft.com/office/drawing/2016/5/9/chartex" xmlns:cx4="http://schemas.microsoft.com/office/drawing/2016/5/10/chartex" xmlns:cx5="http://schemas.microsoft.com/office/drawing/2016/5/11/chartex" xmlns:cx6="http://schemas.microsoft.com/office/drawing/2016/5/12/chartex" xmlns:cx7="http://schemas.microsoft.com/office/drawing/2016/5/13/chartex" xmlns:cx8="http://schemas.microsoft.com/office/drawing/2016/5/14/chartex" xmlns:mc="http://schemas.openxmlformats.org/markup-compatibility/2006" xmlns:aink="http://schemas.microsoft.com/office/drawing/2016/ink" xmlns:am3d="http://schemas.microsoft.com/office/drawing/2017/model3d" xmlns:o="urn:schemas-microsoft-com:office:office" xmlns:r="http://schemas.openxmlformats.org/officeDocument/2006/relationships" xmlns:m="http://schemas.openxmlformats.org/officeDocument/2006/math" xmlns:v="urn:schemas-microsoft-com:vml" xmlns:wp14="http://schemas.microsoft.com/office/word/2010/wordprocessingDrawing" xmlns:wp="http://schemas.openxmlformats.org/drawingml/2006/wordprocessingDrawing" xmlns:w10="urn:schemas-microsoft-com:office:word" xmlns:w="http://schemas.openxmlformats.org/wordprocessingml/2006/main" xmlns:w14="http://schemas.microsoft.com/office/word/2010/wordml" xmlns:w15="http://schemas.microsoft.com/office/word/2012/wordml" xmlns:w16cid="http://schemas.microsoft.com/office/word/2016/wordml/cid" xmlns:w16se="http://schemas.microsoft.com/office/word/2015/wordml/symex" xmlns:wpg="http://schemas.microsoft.com/office/word/2010/wordprocessingGroup" xmlns:wpi="http://schemas.microsoft.com/office/word/2010/wordprocessingInk" xmlns:wne="http://schemas.microsoft.com/office/word/2006/wordml" xmlns:wps="http://schemas.microsoft.com/office/word/2010/wordprocessingShape" mc:Ignorable="w14 w15 w16se w16cid wp14">
+  <w15:person w15:author="Bruno Mello">
+    <w15:presenceInfo w15:providerId="Windows Live" w15:userId="32195db89a93d9c6"/>
+  </w15:person>
   <w15:person w15:author="Sergio Oliveira">
     <w15:presenceInfo w15:providerId="Windows Live" w15:userId="25f6bbb0f16b6bb0"/>
   </w15:person>
@@ -11326,7 +11588,7 @@
 </file>
 
 <file path=word/styles.xml><?xml version="1.0" encoding="utf-8"?>
-<w:styles xmlns:mc="http://schemas.openxmlformats.org/markup-compatibility/2006" xmlns:r="http://schemas.openxmlformats.org/officeDocument/2006/relationships" xmlns:w="http://schemas.openxmlformats.org/wordprocessingml/2006/main" xmlns:w14="http://schemas.microsoft.com/office/word/2010/wordml" xmlns:w15="http://schemas.microsoft.com/office/word/2012/wordml" xmlns:w16cex="http://schemas.microsoft.com/office/word/2018/wordml/cex" xmlns:w16cid="http://schemas.microsoft.com/office/word/2016/wordml/cid" xmlns:w16="http://schemas.microsoft.com/office/word/2018/wordml" xmlns:w16se="http://schemas.microsoft.com/office/word/2015/wordml/symex" mc:Ignorable="w14 w15 w16se w16cid w16 w16cex">
+<w:styles xmlns:mc="http://schemas.openxmlformats.org/markup-compatibility/2006" xmlns:r="http://schemas.openxmlformats.org/officeDocument/2006/relationships" xmlns:w="http://schemas.openxmlformats.org/wordprocessingml/2006/main" xmlns:w14="http://schemas.microsoft.com/office/word/2010/wordml" xmlns:w15="http://schemas.microsoft.com/office/word/2012/wordml" xmlns:w16cid="http://schemas.microsoft.com/office/word/2016/wordml/cid" xmlns:w16se="http://schemas.microsoft.com/office/word/2015/wordml/symex" mc:Ignorable="w14 w15 w16se w16cid">
   <w:docDefaults>
     <w:rPrDefault>
       <w:rPr>
@@ -11342,7 +11604,7 @@
       </w:pPr>
     </w:pPrDefault>
   </w:docDefaults>
-  <w:latentStyles w:defLockedState="0" w:defUIPriority="99" w:defSemiHidden="0" w:defUnhideWhenUsed="0" w:defQFormat="0" w:count="376">
+  <w:latentStyles w:defLockedState="0" w:defUIPriority="99" w:defSemiHidden="0" w:defUnhideWhenUsed="0" w:defQFormat="0" w:count="377">
     <w:lsdException w:name="Normal" w:uiPriority="0" w:qFormat="1"/>
     <w:lsdException w:name="heading 1" w:uiPriority="9" w:qFormat="1"/>
     <w:lsdException w:name="heading 2" w:semiHidden="1" w:uiPriority="9" w:unhideWhenUsed="1" w:qFormat="1"/>
@@ -11719,6 +11981,7 @@
     <w:lsdException w:name="Hashtag" w:semiHidden="1" w:unhideWhenUsed="1"/>
     <w:lsdException w:name="Unresolved Mention" w:semiHidden="1" w:unhideWhenUsed="1"/>
     <w:lsdException w:name="Smart Link" w:semiHidden="1" w:unhideWhenUsed="1"/>
+    <w:lsdException w:name="Smart Link Error" w:semiHidden="1" w:unhideWhenUsed="1"/>
   </w:latentStyles>
   <w:style w:type="paragraph" w:default="1" w:styleId="Normal">
     <w:name w:val="Normal"/>

</xml_diff>

<commit_message>
Added solutions, fixed Model.Constants and fixed poster.
</commit_message>
<xml_diff>
--- a/Tese/poster Bruno.docx
+++ b/Tese/poster Bruno.docx
@@ -105,9 +105,16 @@
           <w:sz w:val="24"/>
           <w:szCs w:val="24"/>
         </w:rPr>
-        <w:t xml:space="preserve">PZT (Lead </w:t>
-      </w:r>
-      <w:proofErr w:type="spellStart"/>
+        <w:t>PZT (Lead Zirconate Titanate</w:t>
+      </w:r>
+      <w:r>
+        <w:rPr>
+          <w:rFonts w:ascii="Times New Roman" w:hAnsi="Times New Roman" w:cs="Times New Roman"/>
+          <w:sz w:val="24"/>
+          <w:szCs w:val="24"/>
+        </w:rPr>
+        <w:t xml:space="preserve">) e os filmes plásticos </w:t>
+      </w:r>
       <w:r>
         <w:rPr>
           <w:rFonts w:ascii="Times New Roman" w:hAnsi="Times New Roman" w:cs="Times New Roman"/>
@@ -116,83 +123,8 @@
           <w:sz w:val="24"/>
           <w:szCs w:val="24"/>
         </w:rPr>
-        <w:t>Zirconate</w:t>
-      </w:r>
-      <w:proofErr w:type="spellEnd"/>
-      <w:r>
-        <w:rPr>
-          <w:rFonts w:ascii="Times New Roman" w:hAnsi="Times New Roman" w:cs="Times New Roman"/>
-          <w:i/>
-          <w:iCs/>
-          <w:sz w:val="24"/>
-          <w:szCs w:val="24"/>
-        </w:rPr>
-        <w:t xml:space="preserve"> </w:t>
-      </w:r>
-      <w:proofErr w:type="spellStart"/>
-      <w:r>
-        <w:rPr>
-          <w:rFonts w:ascii="Times New Roman" w:hAnsi="Times New Roman" w:cs="Times New Roman"/>
-          <w:i/>
-          <w:iCs/>
-          <w:sz w:val="24"/>
-          <w:szCs w:val="24"/>
-        </w:rPr>
-        <w:t>Titanate</w:t>
-      </w:r>
-      <w:proofErr w:type="spellEnd"/>
-      <w:r>
-        <w:rPr>
-          <w:rFonts w:ascii="Times New Roman" w:hAnsi="Times New Roman" w:cs="Times New Roman"/>
-          <w:sz w:val="24"/>
-          <w:szCs w:val="24"/>
-        </w:rPr>
-        <w:t xml:space="preserve">) e os filmes plásticos </w:t>
-      </w:r>
-      <w:r>
-        <w:rPr>
-          <w:rFonts w:ascii="Times New Roman" w:hAnsi="Times New Roman" w:cs="Times New Roman"/>
-          <w:i/>
-          <w:iCs/>
-          <w:sz w:val="24"/>
-          <w:szCs w:val="24"/>
-        </w:rPr>
-        <w:t>PVDF (</w:t>
-      </w:r>
-      <w:proofErr w:type="spellStart"/>
-      <w:r>
-        <w:rPr>
-          <w:rFonts w:ascii="Times New Roman" w:hAnsi="Times New Roman" w:cs="Times New Roman"/>
-          <w:i/>
-          <w:iCs/>
-          <w:sz w:val="24"/>
-          <w:szCs w:val="24"/>
-        </w:rPr>
-        <w:t>PolyVinyliDene</w:t>
-      </w:r>
-      <w:proofErr w:type="spellEnd"/>
-      <w:r>
-        <w:rPr>
-          <w:rFonts w:ascii="Times New Roman" w:hAnsi="Times New Roman" w:cs="Times New Roman"/>
-          <w:i/>
-          <w:iCs/>
-          <w:sz w:val="24"/>
-          <w:szCs w:val="24"/>
-        </w:rPr>
-        <w:t xml:space="preserve"> </w:t>
-      </w:r>
-      <w:proofErr w:type="spellStart"/>
-      <w:r>
-        <w:rPr>
-          <w:rFonts w:ascii="Times New Roman" w:hAnsi="Times New Roman" w:cs="Times New Roman"/>
-          <w:i/>
-          <w:iCs/>
-          <w:sz w:val="24"/>
-          <w:szCs w:val="24"/>
-        </w:rPr>
-        <w:t>Fluoride</w:t>
-      </w:r>
-      <w:proofErr w:type="spellEnd"/>
+        <w:t>PVDF (PolyVinyliDene Fluoride</w:t>
+      </w:r>
       <w:r>
         <w:rPr>
           <w:rFonts w:ascii="Times New Roman" w:hAnsi="Times New Roman" w:cs="Times New Roman"/>
@@ -341,8 +273,6 @@
           <w:szCs w:val="24"/>
         </w:rPr>
       </w:pPr>
-      <w:bookmarkStart w:id="0" w:name="_GoBack"/>
-      <w:bookmarkEnd w:id="0"/>
     </w:p>
     <w:p>
       <w:pPr>
@@ -413,25 +343,23 @@
           <w:sz w:val="24"/>
           <w:szCs w:val="24"/>
         </w:rPr>
-        <w:t xml:space="preserve"> barra </w:t>
-      </w:r>
-      <w:proofErr w:type="spellStart"/>
+        <w:t xml:space="preserve"> barra bi-apoiada dividida em 4 elementos com 5 nós sendo uma carga aplicada no meio da barra</w:t>
+      </w:r>
       <w:r>
         <w:rPr>
           <w:rFonts w:ascii="Times New Roman" w:hAnsi="Times New Roman" w:cs="Times New Roman"/>
           <w:sz w:val="24"/>
           <w:szCs w:val="24"/>
         </w:rPr>
-        <w:t>bi-apoiada</w:t>
-      </w:r>
-      <w:proofErr w:type="spellEnd"/>
+        <w:t xml:space="preserve">. A primeira com duas placas de </w:t>
+      </w:r>
       <w:r>
         <w:rPr>
           <w:rFonts w:ascii="Times New Roman" w:hAnsi="Times New Roman" w:cs="Times New Roman"/>
           <w:sz w:val="24"/>
           <w:szCs w:val="24"/>
         </w:rPr>
-        <w:t xml:space="preserve"> dividida em 4 elementos com 5 nós sendo uma carga aplicada no meio da barra</w:t>
+        <w:t>elemento</w:t>
       </w:r>
       <w:r>
         <w:rPr>
@@ -439,7 +367,7 @@
           <w:sz w:val="24"/>
           <w:szCs w:val="24"/>
         </w:rPr>
-        <w:t xml:space="preserve">. A primeira com duas placas de </w:t>
+        <w:t xml:space="preserve"> piezoelétrico uma na parte superior</w:t>
       </w:r>
       <w:r>
         <w:rPr>
@@ -447,7 +375,7 @@
           <w:sz w:val="24"/>
           <w:szCs w:val="24"/>
         </w:rPr>
-        <w:t>elemento</w:t>
+        <w:t xml:space="preserve"> </w:t>
       </w:r>
       <w:r>
         <w:rPr>
@@ -455,7 +383,7 @@
           <w:sz w:val="24"/>
           <w:szCs w:val="24"/>
         </w:rPr>
-        <w:t xml:space="preserve"> piezoelétrico uma na parte superior</w:t>
+        <w:t>e outra na parte inferior</w:t>
       </w:r>
       <w:r>
         <w:rPr>
@@ -463,7 +391,7 @@
           <w:sz w:val="24"/>
           <w:szCs w:val="24"/>
         </w:rPr>
-        <w:t xml:space="preserve"> </w:t>
+        <w:t>, Figura1-a</w:t>
       </w:r>
       <w:r>
         <w:rPr>
@@ -471,7 +399,7 @@
           <w:sz w:val="24"/>
           <w:szCs w:val="24"/>
         </w:rPr>
-        <w:t>e outra na parte inferior</w:t>
+        <w:t xml:space="preserve"> e a segunda com uma placa piezoelétrica na parte superior</w:t>
       </w:r>
       <w:r>
         <w:rPr>
@@ -479,41 +407,7 @@
           <w:sz w:val="24"/>
           <w:szCs w:val="24"/>
         </w:rPr>
-        <w:t>, Figura1-a</w:t>
-      </w:r>
-      <w:r>
-        <w:rPr>
-          <w:rFonts w:ascii="Times New Roman" w:hAnsi="Times New Roman" w:cs="Times New Roman"/>
-          <w:sz w:val="24"/>
-          <w:szCs w:val="24"/>
-        </w:rPr>
-        <w:t xml:space="preserve"> e a segunda com uma placa piezoelétrica na parte superior</w:t>
-      </w:r>
-      <w:r>
-        <w:rPr>
-          <w:rFonts w:ascii="Times New Roman" w:hAnsi="Times New Roman" w:cs="Times New Roman"/>
-          <w:sz w:val="24"/>
-          <w:szCs w:val="24"/>
-        </w:rPr>
-        <w:t xml:space="preserve">, Figura1-b. A tabela1 apresenta as dimensões e as propriedades da viga e dos </w:t>
-      </w:r>
-      <w:proofErr w:type="spellStart"/>
-      <w:r>
-        <w:rPr>
-          <w:rFonts w:ascii="Times New Roman" w:hAnsi="Times New Roman" w:cs="Times New Roman"/>
-          <w:sz w:val="24"/>
-          <w:szCs w:val="24"/>
-        </w:rPr>
-        <w:t>PZTs</w:t>
-      </w:r>
-      <w:proofErr w:type="spellEnd"/>
-      <w:r>
-        <w:rPr>
-          <w:rFonts w:ascii="Times New Roman" w:hAnsi="Times New Roman" w:cs="Times New Roman"/>
-          <w:sz w:val="24"/>
-          <w:szCs w:val="24"/>
-        </w:rPr>
-        <w:t xml:space="preserve"> (Piezo System, INC</w:t>
+        <w:t>, Figura1-b. A tabela1 apresenta as dimensões e as propriedades da viga e dos PZTs (Piezo System, INC</w:t>
       </w:r>
       <w:proofErr w:type="gramStart"/>
       <w:r>
@@ -565,7 +459,6 @@
         <w:jc w:val="both"/>
         <w:rPr>
           <w:rFonts w:ascii="Times New Roman" w:hAnsi="Times New Roman" w:cs="Times New Roman"/>
-          <w:noProof/>
           <w:sz w:val="24"/>
           <w:szCs w:val="24"/>
         </w:rPr>
@@ -577,20 +470,11 @@
           <w:sz w:val="24"/>
           <w:szCs w:val="24"/>
         </w:rPr>
-        <w:t xml:space="preserve">       </w:t>
-      </w:r>
-      <w:r>
-        <w:rPr>
-          <w:rFonts w:ascii="Times New Roman" w:hAnsi="Times New Roman" w:cs="Times New Roman"/>
-          <w:noProof/>
-          <w:sz w:val="24"/>
-          <w:szCs w:val="24"/>
-        </w:rPr>
         <w:drawing>
-          <wp:inline distT="0" distB="0" distL="0" distR="0" wp14:anchorId="118863AF" wp14:editId="11750FFE">
-            <wp:extent cx="2423160" cy="532275"/>
-            <wp:effectExtent l="0" t="0" r="0" b="1270"/>
-            <wp:docPr id="16" name="Imagem 16"/>
+          <wp:inline distT="0" distB="0" distL="0" distR="0" wp14:anchorId="690EB22E" wp14:editId="73D683E5">
+            <wp:extent cx="2711492" cy="540000"/>
+            <wp:effectExtent l="0" t="0" r="0" b="0"/>
+            <wp:docPr id="2" name="Imagem 2"/>
             <wp:cNvGraphicFramePr>
               <a:graphicFrameLocks xmlns:a="http://schemas.openxmlformats.org/drawingml/2006/main" noChangeAspect="1"/>
             </wp:cNvGraphicFramePr>
@@ -598,7 +482,7 @@
               <a:graphicData uri="http://schemas.openxmlformats.org/drawingml/2006/picture">
                 <pic:pic xmlns:pic="http://schemas.openxmlformats.org/drawingml/2006/picture">
                   <pic:nvPicPr>
-                    <pic:cNvPr id="0" name="Picture 7"/>
+                    <pic:cNvPr id="0" name="Picture 2"/>
                     <pic:cNvPicPr>
                       <a:picLocks noChangeAspect="1" noChangeArrowheads="1"/>
                     </pic:cNvPicPr>
@@ -619,7 +503,7 @@
                   <pic:spPr bwMode="auto">
                     <a:xfrm>
                       <a:off x="0" y="0"/>
-                      <a:ext cx="2466725" cy="541845"/>
+                      <a:ext cx="2711492" cy="540000"/>
                     </a:xfrm>
                     <a:prstGeom prst="rect">
                       <a:avLst/>
@@ -643,10 +527,10 @@
           <w:szCs w:val="24"/>
         </w:rPr>
         <w:drawing>
-          <wp:inline distT="0" distB="0" distL="0" distR="0" wp14:anchorId="3CDC92FD" wp14:editId="74FFB6E5">
-            <wp:extent cx="2494346" cy="547912"/>
-            <wp:effectExtent l="0" t="0" r="1270" b="5080"/>
-            <wp:docPr id="17" name="Imagem 17"/>
+          <wp:inline distT="0" distB="0" distL="0" distR="0" wp14:anchorId="67C4FBAF" wp14:editId="39B82FEA">
+            <wp:extent cx="2618628" cy="540000"/>
+            <wp:effectExtent l="0" t="0" r="0" b="0"/>
+            <wp:docPr id="1" name="Imagem 1"/>
             <wp:cNvGraphicFramePr>
               <a:graphicFrameLocks xmlns:a="http://schemas.openxmlformats.org/drawingml/2006/main" noChangeAspect="1"/>
             </wp:cNvGraphicFramePr>
@@ -654,187 +538,7 @@
               <a:graphicData uri="http://schemas.openxmlformats.org/drawingml/2006/picture">
                 <pic:pic xmlns:pic="http://schemas.openxmlformats.org/drawingml/2006/picture">
                   <pic:nvPicPr>
-                    <pic:cNvPr id="0" name="Picture 8"/>
-                    <pic:cNvPicPr>
-                      <a:picLocks noChangeAspect="1" noChangeArrowheads="1"/>
-                    </pic:cNvPicPr>
-                  </pic:nvPicPr>
-                  <pic:blipFill>
-                    <a:blip r:embed="rId5" cstate="print">
-                      <a:extLst>
-                        <a:ext uri="{28A0092B-C50C-407E-A947-70E740481C1C}">
-                          <a14:useLocalDpi xmlns:a14="http://schemas.microsoft.com/office/drawing/2010/main" val="0"/>
-                        </a:ext>
-                      </a:extLst>
-                    </a:blip>
-                    <a:srcRect/>
-                    <a:stretch>
-                      <a:fillRect/>
-                    </a:stretch>
-                  </pic:blipFill>
-                  <pic:spPr bwMode="auto">
-                    <a:xfrm>
-                      <a:off x="0" y="0"/>
-                      <a:ext cx="2583667" cy="567532"/>
-                    </a:xfrm>
-                    <a:prstGeom prst="rect">
-                      <a:avLst/>
-                    </a:prstGeom>
-                    <a:noFill/>
-                    <a:ln>
-                      <a:noFill/>
-                    </a:ln>
-                  </pic:spPr>
-                </pic:pic>
-              </a:graphicData>
-            </a:graphic>
-          </wp:inline>
-        </w:drawing>
-      </w:r>
-    </w:p>
-    <w:p>
-      <w:pPr>
-        <w:pStyle w:val="PargrafodaLista"/>
-        <w:numPr>
-          <w:ilvl w:val="0"/>
-          <w:numId w:val="1"/>
-        </w:numPr>
-        <w:autoSpaceDE w:val="0"/>
-        <w:autoSpaceDN w:val="0"/>
-        <w:adjustRightInd w:val="0"/>
-        <w:spacing w:after="0" w:line="240" w:lineRule="auto"/>
-        <w:jc w:val="both"/>
-        <w:rPr>
-          <w:rFonts w:ascii="Times New Roman" w:hAnsi="Times New Roman" w:cs="Times New Roman"/>
-          <w:noProof/>
-          <w:sz w:val="24"/>
-          <w:szCs w:val="24"/>
-        </w:rPr>
-      </w:pPr>
-      <w:r>
-        <w:rPr>
-          <w:rFonts w:ascii="Times New Roman" w:hAnsi="Times New Roman" w:cs="Times New Roman"/>
-          <w:noProof/>
-          <w:sz w:val="24"/>
-          <w:szCs w:val="24"/>
-        </w:rPr>
-        <w:t xml:space="preserve">                                                            (b)</w:t>
-      </w:r>
-    </w:p>
-    <w:p>
-      <w:pPr>
-        <w:autoSpaceDE w:val="0"/>
-        <w:autoSpaceDN w:val="0"/>
-        <w:adjustRightInd w:val="0"/>
-        <w:spacing w:after="0" w:line="240" w:lineRule="auto"/>
-        <w:rPr>
-          <w:rFonts w:ascii="Times New Roman" w:hAnsi="Times New Roman" w:cs="Times New Roman"/>
-          <w:sz w:val="24"/>
-          <w:szCs w:val="24"/>
-        </w:rPr>
-      </w:pPr>
-      <w:r>
-        <w:rPr>
-          <w:rFonts w:ascii="Times New Roman" w:hAnsi="Times New Roman" w:cs="Times New Roman"/>
-          <w:noProof/>
-          <w:sz w:val="24"/>
-          <w:szCs w:val="24"/>
-        </w:rPr>
-        <w:t xml:space="preserve">  Figura1 – a) viga bi-apoiada </w:t>
-      </w:r>
-      <w:r>
-        <w:rPr>
-          <w:rFonts w:ascii="Times New Roman" w:hAnsi="Times New Roman" w:cs="Times New Roman"/>
-          <w:sz w:val="24"/>
-          <w:szCs w:val="24"/>
-        </w:rPr>
-        <w:t>com duas placas de elemento piezoelétrico, b</w:t>
-      </w:r>
-      <w:proofErr w:type="gramStart"/>
-      <w:r>
-        <w:rPr>
-          <w:rFonts w:ascii="Times New Roman" w:hAnsi="Times New Roman" w:cs="Times New Roman"/>
-          <w:sz w:val="24"/>
-          <w:szCs w:val="24"/>
-        </w:rPr>
-        <w:t xml:space="preserve">) </w:t>
-      </w:r>
-      <w:r>
-        <w:rPr>
-          <w:rFonts w:ascii="Times New Roman" w:hAnsi="Times New Roman" w:cs="Times New Roman"/>
-          <w:noProof/>
-          <w:sz w:val="24"/>
-          <w:szCs w:val="24"/>
-        </w:rPr>
-        <w:t>)</w:t>
-      </w:r>
-      <w:proofErr w:type="gramEnd"/>
-      <w:r>
-        <w:rPr>
-          <w:rFonts w:ascii="Times New Roman" w:hAnsi="Times New Roman" w:cs="Times New Roman"/>
-          <w:noProof/>
-          <w:sz w:val="24"/>
-          <w:szCs w:val="24"/>
-        </w:rPr>
-        <w:t xml:space="preserve"> viga bi-apoiada </w:t>
-      </w:r>
-      <w:r>
-        <w:rPr>
-          <w:rFonts w:ascii="Times New Roman" w:hAnsi="Times New Roman" w:cs="Times New Roman"/>
-          <w:sz w:val="24"/>
-          <w:szCs w:val="24"/>
-        </w:rPr>
-        <w:t>com uma placa de elemento piezoelétrico.</w:t>
-      </w:r>
-    </w:p>
-    <w:p>
-      <w:pPr>
-        <w:autoSpaceDE w:val="0"/>
-        <w:autoSpaceDN w:val="0"/>
-        <w:adjustRightInd w:val="0"/>
-        <w:spacing w:after="0" w:line="240" w:lineRule="auto"/>
-        <w:jc w:val="both"/>
-        <w:rPr>
-          <w:rFonts w:ascii="Times New Roman" w:hAnsi="Times New Roman" w:cs="Times New Roman"/>
-          <w:sz w:val="24"/>
-          <w:szCs w:val="24"/>
-        </w:rPr>
-      </w:pPr>
-    </w:p>
-    <w:p>
-      <w:pPr>
-        <w:autoSpaceDE w:val="0"/>
-        <w:autoSpaceDN w:val="0"/>
-        <w:adjustRightInd w:val="0"/>
-        <w:spacing w:after="0" w:line="240" w:lineRule="auto"/>
-        <w:jc w:val="center"/>
-        <w:rPr>
-          <w:rFonts w:ascii="Times New Roman" w:hAnsi="Times New Roman" w:cs="Times New Roman"/>
-          <w:sz w:val="24"/>
-          <w:szCs w:val="24"/>
-        </w:rPr>
-      </w:pPr>
-      <w:commentRangeStart w:id="1"/>
-      <w:r>
-        <w:rPr>
-          <w:rFonts w:ascii="Times New Roman" w:hAnsi="Times New Roman" w:cs="Times New Roman"/>
-          <w:noProof/>
-          <w:sz w:val="24"/>
-          <w:szCs w:val="24"/>
-        </w:rPr>
-        <w:drawing>
-          <wp:inline distT="0" distB="0" distL="0" distR="0" wp14:anchorId="7C937276" wp14:editId="5CCDF00B">
-            <wp:extent cx="3159760" cy="1265539"/>
-            <wp:effectExtent l="0" t="0" r="2540" b="0"/>
-            <wp:docPr id="3" name="Imagem 3"/>
-            <wp:cNvGraphicFramePr>
-              <a:graphicFrameLocks xmlns:a="http://schemas.openxmlformats.org/drawingml/2006/main" noChangeAspect="1"/>
-            </wp:cNvGraphicFramePr>
-            <a:graphic xmlns:a="http://schemas.openxmlformats.org/drawingml/2006/main">
-              <a:graphicData uri="http://schemas.openxmlformats.org/drawingml/2006/picture">
-                <pic:pic xmlns:pic="http://schemas.openxmlformats.org/drawingml/2006/picture">
-                  <pic:nvPicPr>
-                    <pic:cNvPr id="0" name="Picture 2"/>
+                    <pic:cNvPr id="0" name="Picture 1"/>
                     <pic:cNvPicPr>
                       <a:picLocks noChangeAspect="1" noChangeArrowheads="1"/>
                     </pic:cNvPicPr>
@@ -855,11 +559,15 @@
                   <pic:spPr bwMode="auto">
                     <a:xfrm>
                       <a:off x="0" y="0"/>
-                      <a:ext cx="3191949" cy="1278431"/>
+                      <a:ext cx="2618628" cy="540000"/>
                     </a:xfrm>
                     <a:prstGeom prst="rect">
                       <a:avLst/>
                     </a:prstGeom>
+                    <a:noFill/>
+                    <a:ln>
+                      <a:noFill/>
+                    </a:ln>
                   </pic:spPr>
                 </pic:pic>
               </a:graphicData>
@@ -867,12 +575,42 @@
           </wp:inline>
         </w:drawing>
       </w:r>
-      <w:commentRangeEnd w:id="1"/>
-      <w:r>
-        <w:rPr>
-          <w:rStyle w:val="Refdecomentrio"/>
-        </w:rPr>
-        <w:commentReference w:id="1"/>
+      <w:r>
+        <w:rPr>
+          <w:rFonts w:ascii="Times New Roman" w:hAnsi="Times New Roman" w:cs="Times New Roman"/>
+          <w:sz w:val="24"/>
+          <w:szCs w:val="24"/>
+        </w:rPr>
+        <w:t xml:space="preserve"> </w:t>
+      </w:r>
+    </w:p>
+    <w:p>
+      <w:pPr>
+        <w:pStyle w:val="PargrafodaLista"/>
+        <w:numPr>
+          <w:ilvl w:val="0"/>
+          <w:numId w:val="1"/>
+        </w:numPr>
+        <w:autoSpaceDE w:val="0"/>
+        <w:autoSpaceDN w:val="0"/>
+        <w:adjustRightInd w:val="0"/>
+        <w:spacing w:after="0" w:line="240" w:lineRule="auto"/>
+        <w:jc w:val="both"/>
+        <w:rPr>
+          <w:rFonts w:ascii="Times New Roman" w:hAnsi="Times New Roman" w:cs="Times New Roman"/>
+          <w:noProof/>
+          <w:sz w:val="24"/>
+          <w:szCs w:val="24"/>
+        </w:rPr>
+      </w:pPr>
+      <w:r>
+        <w:rPr>
+          <w:rFonts w:ascii="Times New Roman" w:hAnsi="Times New Roman" w:cs="Times New Roman"/>
+          <w:noProof/>
+          <w:sz w:val="24"/>
+          <w:szCs w:val="24"/>
+        </w:rPr>
+        <w:t xml:space="preserve">                                                            (b)</w:t>
       </w:r>
     </w:p>
     <w:p>
@@ -881,21 +619,64 @@
         <w:autoSpaceDN w:val="0"/>
         <w:adjustRightInd w:val="0"/>
         <w:spacing w:after="0" w:line="240" w:lineRule="auto"/>
-        <w:jc w:val="both"/>
         <w:rPr>
           <w:rFonts w:ascii="Times New Roman" w:hAnsi="Times New Roman" w:cs="Times New Roman"/>
           <w:sz w:val="24"/>
           <w:szCs w:val="24"/>
         </w:rPr>
       </w:pPr>
-      <w:commentRangeStart w:id="2"/>
-      <w:commentRangeEnd w:id="2"/>
-      <w:r>
-        <w:rPr>
-          <w:rStyle w:val="Refdecomentrio"/>
-        </w:rPr>
-        <w:lastRenderedPageBreak/>
-        <w:commentReference w:id="2"/>
+      <w:r>
+        <w:rPr>
+          <w:rFonts w:ascii="Times New Roman" w:hAnsi="Times New Roman" w:cs="Times New Roman"/>
+          <w:noProof/>
+          <w:sz w:val="24"/>
+          <w:szCs w:val="24"/>
+        </w:rPr>
+        <w:t xml:space="preserve">  Figura1 – a) viga bi-apoiada </w:t>
+      </w:r>
+      <w:r>
+        <w:rPr>
+          <w:rFonts w:ascii="Times New Roman" w:hAnsi="Times New Roman" w:cs="Times New Roman"/>
+          <w:sz w:val="24"/>
+          <w:szCs w:val="24"/>
+        </w:rPr>
+        <w:t>com duas placas de elemento piezoelétrico, b</w:t>
+      </w:r>
+      <w:proofErr w:type="gramStart"/>
+      <w:r>
+        <w:rPr>
+          <w:rFonts w:ascii="Times New Roman" w:hAnsi="Times New Roman" w:cs="Times New Roman"/>
+          <w:sz w:val="24"/>
+          <w:szCs w:val="24"/>
+        </w:rPr>
+        <w:t xml:space="preserve">) </w:t>
+      </w:r>
+      <w:r>
+        <w:rPr>
+          <w:rFonts w:ascii="Times New Roman" w:hAnsi="Times New Roman" w:cs="Times New Roman"/>
+          <w:noProof/>
+          <w:sz w:val="24"/>
+          <w:szCs w:val="24"/>
+        </w:rPr>
+        <w:t>)</w:t>
+      </w:r>
+      <w:proofErr w:type="gramEnd"/>
+      <w:r>
+        <w:rPr>
+          <w:rFonts w:ascii="Times New Roman" w:hAnsi="Times New Roman" w:cs="Times New Roman"/>
+          <w:noProof/>
+          <w:sz w:val="24"/>
+          <w:szCs w:val="24"/>
+        </w:rPr>
+        <w:t xml:space="preserve"> viga bi-apoiada </w:t>
+      </w:r>
+      <w:r>
+        <w:rPr>
+          <w:rFonts w:ascii="Times New Roman" w:hAnsi="Times New Roman" w:cs="Times New Roman"/>
+          <w:sz w:val="24"/>
+          <w:szCs w:val="24"/>
+        </w:rPr>
+        <w:t>com uma placa de elemento piezoelétrico.</w:t>
       </w:r>
     </w:p>
     <w:p>
@@ -904,13 +685,92 @@
         <w:autoSpaceDN w:val="0"/>
         <w:adjustRightInd w:val="0"/>
         <w:spacing w:after="0" w:line="240" w:lineRule="auto"/>
-        <w:jc w:val="both"/>
         <w:rPr>
           <w:rFonts w:ascii="Times New Roman" w:hAnsi="Times New Roman" w:cs="Times New Roman"/>
           <w:sz w:val="24"/>
           <w:szCs w:val="24"/>
         </w:rPr>
       </w:pPr>
+    </w:p>
+    <w:p>
+      <w:pPr>
+        <w:autoSpaceDE w:val="0"/>
+        <w:autoSpaceDN w:val="0"/>
+        <w:adjustRightInd w:val="0"/>
+        <w:spacing w:after="0" w:line="240" w:lineRule="auto"/>
+        <w:jc w:val="center"/>
+        <w:rPr>
+          <w:rFonts w:ascii="Times New Roman" w:hAnsi="Times New Roman" w:cs="Times New Roman"/>
+          <w:sz w:val="24"/>
+          <w:szCs w:val="24"/>
+        </w:rPr>
+      </w:pPr>
+      <w:r>
+        <w:rPr>
+          <w:rFonts w:ascii="Times New Roman" w:hAnsi="Times New Roman" w:cs="Times New Roman"/>
+          <w:noProof/>
+          <w:sz w:val="24"/>
+          <w:szCs w:val="24"/>
+        </w:rPr>
+        <w:drawing>
+          <wp:inline distT="0" distB="0" distL="0" distR="0" wp14:anchorId="02FB289B" wp14:editId="4848B31F">
+            <wp:extent cx="3169920" cy="1274762"/>
+            <wp:effectExtent l="0" t="0" r="0" b="1905"/>
+            <wp:docPr id="4" name="Imagem 4"/>
+            <wp:cNvGraphicFramePr>
+              <a:graphicFrameLocks xmlns:a="http://schemas.openxmlformats.org/drawingml/2006/main" noChangeAspect="1"/>
+            </wp:cNvGraphicFramePr>
+            <a:graphic xmlns:a="http://schemas.openxmlformats.org/drawingml/2006/main">
+              <a:graphicData uri="http://schemas.openxmlformats.org/drawingml/2006/picture">
+                <pic:pic xmlns:pic="http://schemas.openxmlformats.org/drawingml/2006/picture">
+                  <pic:nvPicPr>
+                    <pic:cNvPr id="0" name="Picture 3"/>
+                    <pic:cNvPicPr>
+                      <a:picLocks noChangeAspect="1" noChangeArrowheads="1"/>
+                    </pic:cNvPicPr>
+                  </pic:nvPicPr>
+                  <pic:blipFill>
+                    <a:blip r:embed="rId7" cstate="print">
+                      <a:extLst>
+                        <a:ext uri="{28A0092B-C50C-407E-A947-70E740481C1C}">
+                          <a14:useLocalDpi xmlns:a14="http://schemas.microsoft.com/office/drawing/2010/main" val="0"/>
+                        </a:ext>
+                      </a:extLst>
+                    </a:blip>
+                    <a:srcRect/>
+                    <a:stretch>
+                      <a:fillRect/>
+                    </a:stretch>
+                  </pic:blipFill>
+                  <pic:spPr bwMode="auto">
+                    <a:xfrm>
+                      <a:off x="0" y="0"/>
+                      <a:ext cx="3177355" cy="1277752"/>
+                    </a:xfrm>
+                    <a:prstGeom prst="rect">
+                      <a:avLst/>
+                    </a:prstGeom>
+                    <a:noFill/>
+                    <a:ln>
+                      <a:noFill/>
+                    </a:ln>
+                  </pic:spPr>
+                </pic:pic>
+              </a:graphicData>
+            </a:graphic>
+          </wp:inline>
+        </w:drawing>
+      </w:r>
+      <w:commentRangeStart w:id="0"/>
+      <w:commentRangeStart w:id="1"/>
+      <w:commentRangeEnd w:id="0"/>
+      <w:commentRangeEnd w:id="1"/>
+      <w:r>
+        <w:rPr>
+          <w:rStyle w:val="Refdecomentrio"/>
+        </w:rPr>
+        <w:commentReference w:id="1"/>
+      </w:r>
     </w:p>
     <w:p>
       <w:pPr>
@@ -2807,25 +2667,7 @@
           <w:sz w:val="24"/>
           <w:szCs w:val="24"/>
         </w:rPr>
-        <w:t xml:space="preserve"> são os </w:t>
-      </w:r>
-      <w:proofErr w:type="gramStart"/>
-      <w:r>
-        <w:rPr>
-          <w:rFonts w:ascii="TimesNewRomanPSMT" w:eastAsia="SymbolMT" w:hAnsi="TimesNewRomanPSMT" w:cs="TimesNewRomanPSMT"/>
-          <w:sz w:val="24"/>
-          <w:szCs w:val="24"/>
-        </w:rPr>
-        <w:t>vetores  de</w:t>
-      </w:r>
-      <w:proofErr w:type="gramEnd"/>
-      <w:r>
-        <w:rPr>
-          <w:rFonts w:ascii="TimesNewRomanPSMT" w:eastAsia="SymbolMT" w:hAnsi="TimesNewRomanPSMT" w:cs="TimesNewRomanPSMT"/>
-          <w:sz w:val="24"/>
-          <w:szCs w:val="24"/>
-        </w:rPr>
-        <w:t xml:space="preserve"> força mecânica externa</w:t>
+        <w:t xml:space="preserve"> são os vetores de força mecânica externa</w:t>
       </w:r>
       <w:r>
         <w:rPr>
@@ -2841,7 +2683,17 @@
           <w:sz w:val="24"/>
           <w:szCs w:val="24"/>
         </w:rPr>
-        <w:t xml:space="preserve">e carga elétrica  respectivamente. </w:t>
+        <w:t xml:space="preserve">e carga elétrica </w:t>
+      </w:r>
+      <w:bookmarkStart w:id="2" w:name="_GoBack"/>
+      <w:bookmarkEnd w:id="2"/>
+      <w:r>
+        <w:rPr>
+          <w:rFonts w:ascii="TimesNewRomanPSMT" w:eastAsia="SymbolMT" w:hAnsi="TimesNewRomanPSMT" w:cs="TimesNewRomanPSMT"/>
+          <w:sz w:val="24"/>
+          <w:szCs w:val="24"/>
+        </w:rPr>
+        <w:t xml:space="preserve">respectivamente. </w:t>
       </w:r>
       <w:r>
         <w:rPr>
@@ -9623,43 +9475,15 @@
           <w:sz w:val="24"/>
           <w:szCs w:val="24"/>
         </w:rPr>
-        <w:t xml:space="preserve">Utilizando o método de </w:t>
-      </w:r>
-      <w:proofErr w:type="spellStart"/>
+        <w:t>Utilizando o método de Newmark</w:t>
+      </w:r>
       <w:r>
         <w:rPr>
           <w:rFonts w:ascii="Times New Roman" w:hAnsi="Times New Roman" w:cs="Times New Roman"/>
           <w:sz w:val="24"/>
           <w:szCs w:val="24"/>
         </w:rPr>
-        <w:t>Newmark</w:t>
-      </w:r>
-      <w:proofErr w:type="spellEnd"/>
-      <w:r>
-        <w:rPr>
-          <w:rFonts w:ascii="Times New Roman" w:hAnsi="Times New Roman" w:cs="Times New Roman"/>
-          <w:sz w:val="24"/>
-          <w:szCs w:val="24"/>
-        </w:rPr>
-        <w:t xml:space="preserve"> de equações diferenciais de segunda ordem de sistemas lineares, o qual se baseou no desenvolvimento em série de Taylor, chega-se as Equações de </w:t>
-      </w:r>
-      <w:proofErr w:type="spellStart"/>
-      <w:r>
-        <w:rPr>
-          <w:rFonts w:ascii="Times New Roman" w:hAnsi="Times New Roman" w:cs="Times New Roman"/>
-          <w:sz w:val="24"/>
-          <w:szCs w:val="24"/>
-        </w:rPr>
-        <w:t>Newmark</w:t>
-      </w:r>
-      <w:proofErr w:type="spellEnd"/>
-      <w:r>
-        <w:rPr>
-          <w:rFonts w:ascii="Times New Roman" w:hAnsi="Times New Roman" w:cs="Times New Roman"/>
-          <w:sz w:val="24"/>
-          <w:szCs w:val="24"/>
-        </w:rPr>
-        <w:t>:</w:t>
+        <w:t xml:space="preserve"> de equações diferenciais de segunda ordem de sistemas lineares, o qual se baseou no desenvolvimento em série de Taylor, chega-se as Equações de Newmark:</w:t>
       </w:r>
     </w:p>
     <w:p>
@@ -11368,23 +11192,7 @@
 
 <file path=word/comments.xml><?xml version="1.0" encoding="utf-8"?>
 <w:comments xmlns:wpc="http://schemas.microsoft.com/office/word/2010/wordprocessingCanvas" xmlns:cx="http://schemas.microsoft.com/office/drawing/2014/chartex" xmlns:cx1="http://schemas.microsoft.com/office/drawing/2015/9/8/chartex" xmlns:cx2="http://schemas.microsoft.com/office/drawing/2015/10/21/chartex" xmlns:cx3="http://schemas.microsoft.com/office/drawing/2016/5/9/chartex" xmlns:cx4="http://schemas.microsoft.com/office/drawing/2016/5/10/chartex" xmlns:cx5="http://schemas.microsoft.com/office/drawing/2016/5/11/chartex" xmlns:cx6="http://schemas.microsoft.com/office/drawing/2016/5/12/chartex" xmlns:cx7="http://schemas.microsoft.com/office/drawing/2016/5/13/chartex" xmlns:cx8="http://schemas.microsoft.com/office/drawing/2016/5/14/chartex" xmlns:mc="http://schemas.openxmlformats.org/markup-compatibility/2006" xmlns:aink="http://schemas.microsoft.com/office/drawing/2016/ink" xmlns:am3d="http://schemas.microsoft.com/office/drawing/2017/model3d" xmlns:o="urn:schemas-microsoft-com:office:office" xmlns:r="http://schemas.openxmlformats.org/officeDocument/2006/relationships" xmlns:m="http://schemas.openxmlformats.org/officeDocument/2006/math" xmlns:v="urn:schemas-microsoft-com:vml" xmlns:wp14="http://schemas.microsoft.com/office/word/2010/wordprocessingDrawing" xmlns:wp="http://schemas.openxmlformats.org/drawingml/2006/wordprocessingDrawing" xmlns:w10="urn:schemas-microsoft-com:office:word" xmlns:w="http://schemas.openxmlformats.org/wordprocessingml/2006/main" xmlns:w14="http://schemas.microsoft.com/office/word/2010/wordml" xmlns:w15="http://schemas.microsoft.com/office/word/2012/wordml" xmlns:w16cid="http://schemas.microsoft.com/office/word/2016/wordml/cid" xmlns:w16se="http://schemas.microsoft.com/office/word/2015/wordml/symex" xmlns:wpg="http://schemas.microsoft.com/office/word/2010/wordprocessingGroup" xmlns:wpi="http://schemas.microsoft.com/office/word/2010/wordprocessingInk" xmlns:wne="http://schemas.microsoft.com/office/word/2006/wordml" xmlns:wps="http://schemas.microsoft.com/office/word/2010/wordprocessingShape" mc:Ignorable="w14 w15 w16se w16cid wp14">
-  <w:comment w:id="1" w:author="Bruno Mello" w:date="2020-05-17T10:23:00Z" w:initials="BM">
-    <w:p>
-      <w:pPr>
-        <w:pStyle w:val="Textodecomentrio"/>
-      </w:pPr>
-      <w:r>
-        <w:rPr>
-          <w:rStyle w:val="Refdecomentrio"/>
-        </w:rPr>
-        <w:annotationRef/>
-      </w:r>
-      <w:r>
-        <w:t>Comprimento da barra está errada.</w:t>
-      </w:r>
-    </w:p>
-  </w:comment>
-  <w:comment w:id="2" w:author="Sergio Oliveira" w:date="2020-05-10T11:01:00Z" w:initials="SO">
+  <w:comment w:id="1" w:author="Sergio Oliveira" w:date="2020-05-10T11:01:00Z" w:initials="SO">
     <w:p>
       <w:pPr>
         <w:pStyle w:val="Textodecomentrio"/>
@@ -11412,23 +11220,7 @@
         <w:annotationRef/>
       </w:r>
       <w:r>
-        <w:t xml:space="preserve">Vamos rodar o programa com esse carregamento e construir um gráfico no tempo com os potenciais dos 5 nós. No gráfico cada curva de cada nó terá </w:t>
-      </w:r>
-      <w:proofErr w:type="spellStart"/>
-      <w:r>
-        <w:t>ua</w:t>
-      </w:r>
-      <w:proofErr w:type="spellEnd"/>
-      <w:r>
-        <w:t xml:space="preserve"> cor diferente. Faça-se isso para a viga com dois elementos </w:t>
-      </w:r>
-      <w:proofErr w:type="spellStart"/>
-      <w:r>
-        <w:t>piezoelétrio</w:t>
-      </w:r>
-      <w:proofErr w:type="spellEnd"/>
-      <w:r>
-        <w:t xml:space="preserve"> e para um elemento piezoelétrico. Serão, então dois gráficos.</w:t>
+        <w:t>Vamos rodar o programa com esse carregamento e construir um gráfico no tempo com os potenciais dos 5 nós. No gráfico cada curva de cada nó terá ua cor diferente. Faça-se isso para a viga com dois elementos piezoelétrio e para um elemento piezoelétrico. Serão, então dois gráficos.</w:t>
       </w:r>
     </w:p>
     <w:p>
@@ -11458,7 +11250,6 @@
 
 <file path=word/commentsExtended.xml><?xml version="1.0" encoding="utf-8"?>
 <w15:commentsEx xmlns:wpc="http://schemas.microsoft.com/office/word/2010/wordprocessingCanvas" xmlns:cx="http://schemas.microsoft.com/office/drawing/2014/chartex" xmlns:cx1="http://schemas.microsoft.com/office/drawing/2015/9/8/chartex" xmlns:cx2="http://schemas.microsoft.com/office/drawing/2015/10/21/chartex" xmlns:cx3="http://schemas.microsoft.com/office/drawing/2016/5/9/chartex" xmlns:cx4="http://schemas.microsoft.com/office/drawing/2016/5/10/chartex" xmlns:cx5="http://schemas.microsoft.com/office/drawing/2016/5/11/chartex" xmlns:cx6="http://schemas.microsoft.com/office/drawing/2016/5/12/chartex" xmlns:cx7="http://schemas.microsoft.com/office/drawing/2016/5/13/chartex" xmlns:cx8="http://schemas.microsoft.com/office/drawing/2016/5/14/chartex" xmlns:mc="http://schemas.openxmlformats.org/markup-compatibility/2006" xmlns:aink="http://schemas.microsoft.com/office/drawing/2016/ink" xmlns:am3d="http://schemas.microsoft.com/office/drawing/2017/model3d" xmlns:o="urn:schemas-microsoft-com:office:office" xmlns:r="http://schemas.openxmlformats.org/officeDocument/2006/relationships" xmlns:m="http://schemas.openxmlformats.org/officeDocument/2006/math" xmlns:v="urn:schemas-microsoft-com:vml" xmlns:wp14="http://schemas.microsoft.com/office/word/2010/wordprocessingDrawing" xmlns:wp="http://schemas.openxmlformats.org/drawingml/2006/wordprocessingDrawing" xmlns:w10="urn:schemas-microsoft-com:office:word" xmlns:w="http://schemas.openxmlformats.org/wordprocessingml/2006/main" xmlns:w14="http://schemas.microsoft.com/office/word/2010/wordml" xmlns:w15="http://schemas.microsoft.com/office/word/2012/wordml" xmlns:w16cid="http://schemas.microsoft.com/office/word/2016/wordml/cid" xmlns:w16se="http://schemas.microsoft.com/office/word/2015/wordml/symex" xmlns:wpg="http://schemas.microsoft.com/office/word/2010/wordprocessingGroup" xmlns:wpi="http://schemas.microsoft.com/office/word/2010/wordprocessingInk" xmlns:wne="http://schemas.microsoft.com/office/word/2006/wordml" xmlns:wps="http://schemas.microsoft.com/office/word/2010/wordprocessingShape" mc:Ignorable="w14 w15 w16se w16cid wp14">
-  <w15:commentEx w15:paraId="56546411" w15:done="0"/>
   <w15:commentEx w15:paraId="6E12D1E5" w15:done="0"/>
   <w15:commentEx w15:paraId="18A21F76" w15:done="0"/>
 </w15:commentsEx>
@@ -11473,7 +11264,6 @@
 
 <file path=word/commentsIds.xml><?xml version="1.0" encoding="utf-8"?>
 <w16cid:commentsIds xmlns:wpc="http://schemas.microsoft.com/office/word/2010/wordprocessingCanvas" xmlns:cx="http://schemas.microsoft.com/office/drawing/2014/chartex" xmlns:cx1="http://schemas.microsoft.com/office/drawing/2015/9/8/chartex" xmlns:cx2="http://schemas.microsoft.com/office/drawing/2015/10/21/chartex" xmlns:cx3="http://schemas.microsoft.com/office/drawing/2016/5/9/chartex" xmlns:cx4="http://schemas.microsoft.com/office/drawing/2016/5/10/chartex" xmlns:cx5="http://schemas.microsoft.com/office/drawing/2016/5/11/chartex" xmlns:cx6="http://schemas.microsoft.com/office/drawing/2016/5/12/chartex" xmlns:cx7="http://schemas.microsoft.com/office/drawing/2016/5/13/chartex" xmlns:cx8="http://schemas.microsoft.com/office/drawing/2016/5/14/chartex" xmlns:mc="http://schemas.openxmlformats.org/markup-compatibility/2006" xmlns:aink="http://schemas.microsoft.com/office/drawing/2016/ink" xmlns:am3d="http://schemas.microsoft.com/office/drawing/2017/model3d" xmlns:o="urn:schemas-microsoft-com:office:office" xmlns:r="http://schemas.openxmlformats.org/officeDocument/2006/relationships" xmlns:m="http://schemas.openxmlformats.org/officeDocument/2006/math" xmlns:v="urn:schemas-microsoft-com:vml" xmlns:wp14="http://schemas.microsoft.com/office/word/2010/wordprocessingDrawing" xmlns:wp="http://schemas.openxmlformats.org/drawingml/2006/wordprocessingDrawing" xmlns:w10="urn:schemas-microsoft-com:office:word" xmlns:w="http://schemas.openxmlformats.org/wordprocessingml/2006/main" xmlns:w14="http://schemas.microsoft.com/office/word/2010/wordml" xmlns:w15="http://schemas.microsoft.com/office/word/2012/wordml" xmlns:w16cid="http://schemas.microsoft.com/office/word/2016/wordml/cid" xmlns:w16se="http://schemas.microsoft.com/office/word/2015/wordml/symex" xmlns:wpg="http://schemas.microsoft.com/office/word/2010/wordprocessingGroup" xmlns:wpi="http://schemas.microsoft.com/office/word/2010/wordprocessingInk" xmlns:wne="http://schemas.microsoft.com/office/word/2006/wordml" xmlns:wps="http://schemas.microsoft.com/office/word/2010/wordprocessingShape" mc:Ignorable="w14 w15 w16se w16cid wp14">
-  <w16cid:commentId w16cid:paraId="56546411" w16cid:durableId="226B8F33"/>
   <w16cid:commentId w16cid:paraId="6E12D1E5" w16cid:durableId="22625D89"/>
   <w16cid:commentId w16cid:paraId="18A21F76" w16cid:durableId="2263A660"/>
 </w16cid:commentsIds>
@@ -11578,9 +11368,6 @@
 
 <file path=word/people.xml><?xml version="1.0" encoding="utf-8"?>
 <w15:people xmlns:wpc="http://schemas.microsoft.com/office/word/2010/wordprocessingCanvas" xmlns:cx="http://schemas.microsoft.com/office/drawing/2014/chartex" xmlns:cx1="http://schemas.microsoft.com/office/drawing/2015/9/8/chartex" xmlns:cx2="http://schemas.microsoft.com/office/drawing/2015/10/21/chartex" xmlns:cx3="http://schemas.microsoft.com/office/drawing/2016/5/9/chartex" xmlns:cx4="http://schemas.microsoft.com/office/drawing/2016/5/10/chartex" xmlns:cx5="http://schemas.microsoft.com/office/drawing/2016/5/11/chartex" xmlns:cx6="http://schemas.microsoft.com/office/drawing/2016/5/12/chartex" xmlns:cx7="http://schemas.microsoft.com/office/drawing/2016/5/13/chartex" xmlns:cx8="http://schemas.microsoft.com/office/drawing/2016/5/14/chartex" xmlns:mc="http://schemas.openxmlformats.org/markup-compatibility/2006" xmlns:aink="http://schemas.microsoft.com/office/drawing/2016/ink" xmlns:am3d="http://schemas.microsoft.com/office/drawing/2017/model3d" xmlns:o="urn:schemas-microsoft-com:office:office" xmlns:r="http://schemas.openxmlformats.org/officeDocument/2006/relationships" xmlns:m="http://schemas.openxmlformats.org/officeDocument/2006/math" xmlns:v="urn:schemas-microsoft-com:vml" xmlns:wp14="http://schemas.microsoft.com/office/word/2010/wordprocessingDrawing" xmlns:wp="http://schemas.openxmlformats.org/drawingml/2006/wordprocessingDrawing" xmlns:w10="urn:schemas-microsoft-com:office:word" xmlns:w="http://schemas.openxmlformats.org/wordprocessingml/2006/main" xmlns:w14="http://schemas.microsoft.com/office/word/2010/wordml" xmlns:w15="http://schemas.microsoft.com/office/word/2012/wordml" xmlns:w16cid="http://schemas.microsoft.com/office/word/2016/wordml/cid" xmlns:w16se="http://schemas.microsoft.com/office/word/2015/wordml/symex" xmlns:wpg="http://schemas.microsoft.com/office/word/2010/wordprocessingGroup" xmlns:wpi="http://schemas.microsoft.com/office/word/2010/wordprocessingInk" xmlns:wne="http://schemas.microsoft.com/office/word/2006/wordml" xmlns:wps="http://schemas.microsoft.com/office/word/2010/wordprocessingShape" mc:Ignorable="w14 w15 w16se w16cid wp14">
-  <w15:person w15:author="Bruno Mello">
-    <w15:presenceInfo w15:providerId="Windows Live" w15:userId="32195db89a93d9c6"/>
-  </w15:person>
   <w15:person w15:author="Sergio Oliveira">
     <w15:presenceInfo w15:providerId="Windows Live" w15:userId="25f6bbb0f16b6bb0"/>
   </w15:person>

</xml_diff>

<commit_message>
Added summary in classes.
</commit_message>
<xml_diff>
--- a/Tese/poster Bruno.docx
+++ b/Tese/poster Bruno.docx
@@ -105,16 +105,9 @@
           <w:sz w:val="24"/>
           <w:szCs w:val="24"/>
         </w:rPr>
-        <w:t>PZT (Lead Zirconate Titanate</w:t>
-      </w:r>
-      <w:r>
-        <w:rPr>
-          <w:rFonts w:ascii="Times New Roman" w:hAnsi="Times New Roman" w:cs="Times New Roman"/>
-          <w:sz w:val="24"/>
-          <w:szCs w:val="24"/>
-        </w:rPr>
-        <w:t xml:space="preserve">) e os filmes plásticos </w:t>
-      </w:r>
+        <w:t xml:space="preserve">PZT (Lead </w:t>
+      </w:r>
+      <w:proofErr w:type="spellStart"/>
       <w:r>
         <w:rPr>
           <w:rFonts w:ascii="Times New Roman" w:hAnsi="Times New Roman" w:cs="Times New Roman"/>
@@ -123,8 +116,83 @@
           <w:sz w:val="24"/>
           <w:szCs w:val="24"/>
         </w:rPr>
-        <w:t>PVDF (PolyVinyliDene Fluoride</w:t>
-      </w:r>
+        <w:t>Zirconate</w:t>
+      </w:r>
+      <w:proofErr w:type="spellEnd"/>
+      <w:r>
+        <w:rPr>
+          <w:rFonts w:ascii="Times New Roman" w:hAnsi="Times New Roman" w:cs="Times New Roman"/>
+          <w:i/>
+          <w:iCs/>
+          <w:sz w:val="24"/>
+          <w:szCs w:val="24"/>
+        </w:rPr>
+        <w:t xml:space="preserve"> </w:t>
+      </w:r>
+      <w:proofErr w:type="spellStart"/>
+      <w:r>
+        <w:rPr>
+          <w:rFonts w:ascii="Times New Roman" w:hAnsi="Times New Roman" w:cs="Times New Roman"/>
+          <w:i/>
+          <w:iCs/>
+          <w:sz w:val="24"/>
+          <w:szCs w:val="24"/>
+        </w:rPr>
+        <w:t>Titanate</w:t>
+      </w:r>
+      <w:proofErr w:type="spellEnd"/>
+      <w:r>
+        <w:rPr>
+          <w:rFonts w:ascii="Times New Roman" w:hAnsi="Times New Roman" w:cs="Times New Roman"/>
+          <w:sz w:val="24"/>
+          <w:szCs w:val="24"/>
+        </w:rPr>
+        <w:t xml:space="preserve">) e os filmes plásticos </w:t>
+      </w:r>
+      <w:r>
+        <w:rPr>
+          <w:rFonts w:ascii="Times New Roman" w:hAnsi="Times New Roman" w:cs="Times New Roman"/>
+          <w:i/>
+          <w:iCs/>
+          <w:sz w:val="24"/>
+          <w:szCs w:val="24"/>
+        </w:rPr>
+        <w:t>PVDF (</w:t>
+      </w:r>
+      <w:proofErr w:type="spellStart"/>
+      <w:r>
+        <w:rPr>
+          <w:rFonts w:ascii="Times New Roman" w:hAnsi="Times New Roman" w:cs="Times New Roman"/>
+          <w:i/>
+          <w:iCs/>
+          <w:sz w:val="24"/>
+          <w:szCs w:val="24"/>
+        </w:rPr>
+        <w:t>PolyVinyliDene</w:t>
+      </w:r>
+      <w:proofErr w:type="spellEnd"/>
+      <w:r>
+        <w:rPr>
+          <w:rFonts w:ascii="Times New Roman" w:hAnsi="Times New Roman" w:cs="Times New Roman"/>
+          <w:i/>
+          <w:iCs/>
+          <w:sz w:val="24"/>
+          <w:szCs w:val="24"/>
+        </w:rPr>
+        <w:t xml:space="preserve"> </w:t>
+      </w:r>
+      <w:proofErr w:type="spellStart"/>
+      <w:r>
+        <w:rPr>
+          <w:rFonts w:ascii="Times New Roman" w:hAnsi="Times New Roman" w:cs="Times New Roman"/>
+          <w:i/>
+          <w:iCs/>
+          <w:sz w:val="24"/>
+          <w:szCs w:val="24"/>
+        </w:rPr>
+        <w:t>Fluoride</w:t>
+      </w:r>
+      <w:proofErr w:type="spellEnd"/>
       <w:r>
         <w:rPr>
           <w:rFonts w:ascii="Times New Roman" w:hAnsi="Times New Roman" w:cs="Times New Roman"/>
@@ -343,7 +411,25 @@
           <w:sz w:val="24"/>
           <w:szCs w:val="24"/>
         </w:rPr>
-        <w:t xml:space="preserve"> barra bi-apoiada dividida em 4 elementos com 5 nós sendo uma carga aplicada no meio da barra</w:t>
+        <w:t xml:space="preserve"> barra </w:t>
+      </w:r>
+      <w:proofErr w:type="spellStart"/>
+      <w:r>
+        <w:rPr>
+          <w:rFonts w:ascii="Times New Roman" w:hAnsi="Times New Roman" w:cs="Times New Roman"/>
+          <w:sz w:val="24"/>
+          <w:szCs w:val="24"/>
+        </w:rPr>
+        <w:t>bi-apoiada</w:t>
+      </w:r>
+      <w:proofErr w:type="spellEnd"/>
+      <w:r>
+        <w:rPr>
+          <w:rFonts w:ascii="Times New Roman" w:hAnsi="Times New Roman" w:cs="Times New Roman"/>
+          <w:sz w:val="24"/>
+          <w:szCs w:val="24"/>
+        </w:rPr>
+        <w:t xml:space="preserve"> dividida em 4 elementos com 5 nós sendo uma carga aplicada no meio da barra</w:t>
       </w:r>
       <w:r>
         <w:rPr>
@@ -407,7 +493,25 @@
           <w:sz w:val="24"/>
           <w:szCs w:val="24"/>
         </w:rPr>
-        <w:t>, Figura1-b. A tabela1 apresenta as dimensões e as propriedades da viga e dos PZTs (Piezo System, INC</w:t>
+        <w:t xml:space="preserve">, Figura1-b. A tabela1 apresenta as dimensões e as propriedades da viga e dos </w:t>
+      </w:r>
+      <w:proofErr w:type="spellStart"/>
+      <w:r>
+        <w:rPr>
+          <w:rFonts w:ascii="Times New Roman" w:hAnsi="Times New Roman" w:cs="Times New Roman"/>
+          <w:sz w:val="24"/>
+          <w:szCs w:val="24"/>
+        </w:rPr>
+        <w:t>PZTs</w:t>
+      </w:r>
+      <w:proofErr w:type="spellEnd"/>
+      <w:r>
+        <w:rPr>
+          <w:rFonts w:ascii="Times New Roman" w:hAnsi="Times New Roman" w:cs="Times New Roman"/>
+          <w:sz w:val="24"/>
+          <w:szCs w:val="24"/>
+        </w:rPr>
+        <w:t xml:space="preserve"> (Piezo System, INC</w:t>
       </w:r>
       <w:proofErr w:type="gramStart"/>
       <w:r>
@@ -762,14 +866,12 @@
         </w:drawing>
       </w:r>
       <w:commentRangeStart w:id="0"/>
-      <w:commentRangeStart w:id="1"/>
       <w:commentRangeEnd w:id="0"/>
-      <w:commentRangeEnd w:id="1"/>
       <w:r>
         <w:rPr>
           <w:rStyle w:val="Refdecomentrio"/>
         </w:rPr>
-        <w:commentReference w:id="1"/>
+        <w:commentReference w:id="0"/>
       </w:r>
     </w:p>
     <w:p>
@@ -1180,7 +1282,7 @@
                               <w:sz w:val="20"/>
                               <w:szCs w:val="20"/>
                             </w:rPr>
-                            <m:t>M</m:t>
+                            <m:t>K</m:t>
                           </m:r>
                         </m:e>
                         <m:sub>
@@ -1246,7 +1348,7 @@
                               <w:sz w:val="20"/>
                               <w:szCs w:val="20"/>
                             </w:rPr>
-                            <m:t>M</m:t>
+                            <m:t>K</m:t>
                           </m:r>
                         </m:e>
                         <m:sub>
@@ -1326,7 +1428,7 @@
                               <w:sz w:val="20"/>
                               <w:szCs w:val="20"/>
                             </w:rPr>
-                            <m:t>K</m:t>
+                            <m:t>M</m:t>
                           </m:r>
                         </m:e>
                         <m:sub>
@@ -1392,7 +1494,7 @@
                               <w:sz w:val="20"/>
                               <w:szCs w:val="20"/>
                             </w:rPr>
-                            <m:t>K</m:t>
+                            <m:t>M</m:t>
                           </m:r>
                         </m:e>
                         <m:sub>
@@ -2683,17 +2785,7 @@
           <w:sz w:val="24"/>
           <w:szCs w:val="24"/>
         </w:rPr>
-        <w:t xml:space="preserve">e carga elétrica </w:t>
-      </w:r>
-      <w:bookmarkStart w:id="2" w:name="_GoBack"/>
-      <w:bookmarkEnd w:id="2"/>
-      <w:r>
-        <w:rPr>
-          <w:rFonts w:ascii="TimesNewRomanPSMT" w:eastAsia="SymbolMT" w:hAnsi="TimesNewRomanPSMT" w:cs="TimesNewRomanPSMT"/>
-          <w:sz w:val="24"/>
-          <w:szCs w:val="24"/>
-        </w:rPr>
-        <w:t xml:space="preserve">respectivamente. </w:t>
+        <w:t xml:space="preserve">e carga elétrica respectivamente. </w:t>
       </w:r>
       <w:r>
         <w:rPr>
@@ -3236,6 +3328,337 @@
                                         <w:sz w:val="16"/>
                                         <w:szCs w:val="16"/>
                                       </w:rPr>
+                                      <m:t>K</m:t>
+                                    </m:r>
+                                  </m:e>
+                                  <m:sub>
+                                    <m:r>
+                                      <w:rPr>
+                                        <w:rFonts w:ascii="Cambria Math" w:hAnsi="Cambria Math" w:cs="Times New Roman"/>
+                                        <w:sz w:val="16"/>
+                                        <w:szCs w:val="16"/>
+                                      </w:rPr>
+                                      <m:t>s</m:t>
+                                    </m:r>
+                                  </m:sub>
+                                  <m:sup>
+                                    <m:r>
+                                      <w:rPr>
+                                        <w:rFonts w:ascii="Cambria Math" w:hAnsi="Cambria Math" w:cs="Times New Roman"/>
+                                        <w:sz w:val="16"/>
+                                        <w:szCs w:val="16"/>
+                                      </w:rPr>
+                                      <m:t>e</m:t>
+                                    </m:r>
+                                  </m:sup>
+                                </m:sSubSup>
+                              </m:e>
+                            </m:d>
+                            <m:r>
+                              <w:rPr>
+                                <w:rFonts w:ascii="Cambria Math" w:hAnsi="Cambria Math" w:cs="Times New Roman"/>
+                                <w:sz w:val="16"/>
+                                <w:szCs w:val="16"/>
+                              </w:rPr>
+                              <m:t>+</m:t>
+                            </m:r>
+                            <m:d>
+                              <m:dPr>
+                                <m:begChr m:val="["/>
+                                <m:endChr m:val="]"/>
+                                <m:ctrlPr>
+                                  <w:rPr>
+                                    <w:rFonts w:ascii="Cambria Math" w:hAnsi="Cambria Math" w:cs="Times New Roman"/>
+                                    <w:i/>
+                                    <w:sz w:val="16"/>
+                                    <w:szCs w:val="16"/>
+                                  </w:rPr>
+                                </m:ctrlPr>
+                              </m:dPr>
+                              <m:e>
+                                <m:sSubSup>
+                                  <m:sSubSupPr>
+                                    <m:ctrlPr>
+                                      <w:rPr>
+                                        <w:rFonts w:ascii="Cambria Math" w:hAnsi="Cambria Math" w:cs="Times New Roman"/>
+                                        <w:i/>
+                                        <w:sz w:val="16"/>
+                                        <w:szCs w:val="16"/>
+                                      </w:rPr>
+                                    </m:ctrlPr>
+                                  </m:sSubSupPr>
+                                  <m:e>
+                                    <m:r>
+                                      <w:rPr>
+                                        <w:rFonts w:ascii="Cambria Math" w:hAnsi="Cambria Math" w:cs="Times New Roman"/>
+                                        <w:sz w:val="16"/>
+                                        <w:szCs w:val="16"/>
+                                      </w:rPr>
+                                      <m:t>K</m:t>
+                                    </m:r>
+                                  </m:e>
+                                  <m:sub>
+                                    <m:r>
+                                      <w:rPr>
+                                        <w:rFonts w:ascii="Cambria Math" w:hAnsi="Cambria Math" w:cs="Times New Roman"/>
+                                        <w:sz w:val="16"/>
+                                        <w:szCs w:val="16"/>
+                                      </w:rPr>
+                                      <m:t>p</m:t>
+                                    </m:r>
+                                  </m:sub>
+                                  <m:sup>
+                                    <m:r>
+                                      <w:rPr>
+                                        <w:rFonts w:ascii="Cambria Math" w:hAnsi="Cambria Math" w:cs="Times New Roman"/>
+                                        <w:sz w:val="16"/>
+                                        <w:szCs w:val="16"/>
+                                      </w:rPr>
+                                      <m:t>e</m:t>
+                                    </m:r>
+                                  </m:sup>
+                                </m:sSubSup>
+                              </m:e>
+                            </m:d>
+                          </m:e>
+                        </m:d>
+                      </m:e>
+                      <m:e>
+                        <m:sSubSup>
+                          <m:sSubSupPr>
+                            <m:ctrlPr>
+                              <w:rPr>
+                                <w:rFonts w:ascii="Cambria Math" w:hAnsi="Cambria Math" w:cs="Times New Roman"/>
+                                <w:i/>
+                                <w:sz w:val="16"/>
+                                <w:szCs w:val="16"/>
+                              </w:rPr>
+                            </m:ctrlPr>
+                          </m:sSubSupPr>
+                          <m:e>
+                            <m:r>
+                              <w:rPr>
+                                <w:rFonts w:ascii="Cambria Math" w:hAnsi="Cambria Math" w:cs="Times New Roman"/>
+                                <w:sz w:val="16"/>
+                                <w:szCs w:val="16"/>
+                              </w:rPr>
+                              <m:t>K</m:t>
+                            </m:r>
+                          </m:e>
+                          <m:sub>
+                            <m:r>
+                              <w:rPr>
+                                <w:rFonts w:ascii="Cambria Math" w:hAnsi="Cambria Math" w:cs="Times New Roman"/>
+                                <w:sz w:val="16"/>
+                                <w:szCs w:val="16"/>
+                              </w:rPr>
+                              <m:t>u∅</m:t>
+                            </m:r>
+                          </m:sub>
+                          <m:sup>
+                            <m:r>
+                              <w:rPr>
+                                <w:rFonts w:ascii="Cambria Math" w:hAnsi="Cambria Math" w:cs="Times New Roman"/>
+                                <w:sz w:val="16"/>
+                                <w:szCs w:val="16"/>
+                              </w:rPr>
+                              <m:t>e</m:t>
+                            </m:r>
+                          </m:sup>
+                        </m:sSubSup>
+                      </m:e>
+                    </m:mr>
+                    <m:mr>
+                      <m:e>
+                        <m:sSubSup>
+                          <m:sSubSupPr>
+                            <m:ctrlPr>
+                              <w:rPr>
+                                <w:rFonts w:ascii="Cambria Math" w:hAnsi="Cambria Math" w:cs="Times New Roman"/>
+                                <w:i/>
+                                <w:sz w:val="16"/>
+                                <w:szCs w:val="16"/>
+                              </w:rPr>
+                            </m:ctrlPr>
+                          </m:sSubSupPr>
+                          <m:e>
+                            <m:r>
+                              <w:rPr>
+                                <w:rFonts w:ascii="Cambria Math" w:hAnsi="Cambria Math" w:cs="Times New Roman"/>
+                                <w:sz w:val="16"/>
+                                <w:szCs w:val="16"/>
+                              </w:rPr>
+                              <m:t>K</m:t>
+                            </m:r>
+                          </m:e>
+                          <m:sub>
+                            <m:r>
+                              <w:rPr>
+                                <w:rFonts w:ascii="Cambria Math" w:hAnsi="Cambria Math" w:cs="Times New Roman"/>
+                                <w:sz w:val="16"/>
+                                <w:szCs w:val="16"/>
+                              </w:rPr>
+                              <m:t>∅u</m:t>
+                            </m:r>
+                          </m:sub>
+                          <m:sup>
+                            <m:r>
+                              <w:rPr>
+                                <w:rFonts w:ascii="Cambria Math" w:hAnsi="Cambria Math" w:cs="Times New Roman"/>
+                                <w:sz w:val="16"/>
+                                <w:szCs w:val="16"/>
+                              </w:rPr>
+                              <m:t>e</m:t>
+                            </m:r>
+                          </m:sup>
+                        </m:sSubSup>
+                      </m:e>
+                      <m:e>
+                        <m:sSubSup>
+                          <m:sSubSupPr>
+                            <m:ctrlPr>
+                              <w:rPr>
+                                <w:rFonts w:ascii="Cambria Math" w:hAnsi="Cambria Math" w:cs="Times New Roman"/>
+                                <w:i/>
+                                <w:sz w:val="16"/>
+                                <w:szCs w:val="16"/>
+                              </w:rPr>
+                            </m:ctrlPr>
+                          </m:sSubSupPr>
+                          <m:e>
+                            <m:r>
+                              <w:rPr>
+                                <w:rFonts w:ascii="Cambria Math" w:hAnsi="Cambria Math" w:cs="Times New Roman"/>
+                                <w:sz w:val="16"/>
+                                <w:szCs w:val="16"/>
+                              </w:rPr>
+                              <m:t>K</m:t>
+                            </m:r>
+                          </m:e>
+                          <m:sub>
+                            <m:r>
+                              <w:rPr>
+                                <w:rFonts w:ascii="Cambria Math" w:hAnsi="Cambria Math" w:cs="Times New Roman"/>
+                                <w:sz w:val="16"/>
+                                <w:szCs w:val="16"/>
+                              </w:rPr>
+                              <m:t>∅∅</m:t>
+                            </m:r>
+                          </m:sub>
+                          <m:sup>
+                            <m:r>
+                              <w:rPr>
+                                <w:rFonts w:ascii="Cambria Math" w:hAnsi="Cambria Math" w:cs="Times New Roman"/>
+                                <w:sz w:val="16"/>
+                                <w:szCs w:val="16"/>
+                              </w:rPr>
+                              <m:t>e</m:t>
+                            </m:r>
+                          </m:sup>
+                        </m:sSubSup>
+                      </m:e>
+                    </m:mr>
+                  </m:m>
+                </m:e>
+              </m:d>
+              <m:r>
+                <w:rPr>
+                  <w:rFonts w:ascii="Cambria Math" w:eastAsiaTheme="minorEastAsia" w:hAnsi="Cambria Math" w:cs="Times New Roman"/>
+                  <w:sz w:val="16"/>
+                  <w:szCs w:val="16"/>
+                </w:rPr>
+                <m:t>+</m:t>
+              </m:r>
+              <m:r>
+                <w:rPr>
+                  <w:rFonts w:ascii="Cambria Math" w:hAnsi="Cambria Math" w:cs="Times New Roman"/>
+                  <w:noProof/>
+                  <w:sz w:val="16"/>
+                  <w:szCs w:val="16"/>
+                </w:rPr>
+                <m:t xml:space="preserve"> β</m:t>
+              </m:r>
+              <m:d>
+                <m:dPr>
+                  <m:begChr m:val="["/>
+                  <m:endChr m:val="]"/>
+                  <m:ctrlPr>
+                    <w:rPr>
+                      <w:rFonts w:ascii="Cambria Math" w:eastAsiaTheme="minorEastAsia" w:hAnsi="Cambria Math" w:cs="Times New Roman"/>
+                      <w:i/>
+                      <w:sz w:val="16"/>
+                      <w:szCs w:val="16"/>
+                    </w:rPr>
+                  </m:ctrlPr>
+                </m:dPr>
+                <m:e>
+                  <m:m>
+                    <m:mPr>
+                      <m:mcs>
+                        <m:mc>
+                          <m:mcPr>
+                            <m:count m:val="2"/>
+                            <m:mcJc m:val="center"/>
+                          </m:mcPr>
+                        </m:mc>
+                      </m:mcs>
+                      <m:ctrlPr>
+                        <w:rPr>
+                          <w:rFonts w:ascii="Cambria Math" w:eastAsiaTheme="minorEastAsia" w:hAnsi="Cambria Math" w:cs="Times New Roman"/>
+                          <w:i/>
+                          <w:sz w:val="16"/>
+                          <w:szCs w:val="16"/>
+                        </w:rPr>
+                      </m:ctrlPr>
+                    </m:mPr>
+                    <m:mr>
+                      <m:e>
+                        <m:d>
+                          <m:dPr>
+                            <m:begChr m:val="["/>
+                            <m:endChr m:val="]"/>
+                            <m:ctrlPr>
+                              <w:rPr>
+                                <w:rFonts w:ascii="Cambria Math" w:eastAsiaTheme="minorEastAsia" w:hAnsi="Cambria Math" w:cs="Times New Roman"/>
+                                <w:i/>
+                                <w:sz w:val="16"/>
+                                <w:szCs w:val="16"/>
+                              </w:rPr>
+                            </m:ctrlPr>
+                          </m:dPr>
+                          <m:e>
+                            <m:d>
+                              <m:dPr>
+                                <m:begChr m:val="["/>
+                                <m:endChr m:val="]"/>
+                                <m:ctrlPr>
+                                  <w:rPr>
+                                    <w:rFonts w:ascii="Cambria Math" w:hAnsi="Cambria Math" w:cs="Times New Roman"/>
+                                    <w:i/>
+                                    <w:sz w:val="16"/>
+                                    <w:szCs w:val="16"/>
+                                  </w:rPr>
+                                </m:ctrlPr>
+                              </m:dPr>
+                              <m:e>
+                                <m:sSubSup>
+                                  <m:sSubSupPr>
+                                    <m:ctrlPr>
+                                      <w:rPr>
+                                        <w:rFonts w:ascii="Cambria Math" w:hAnsi="Cambria Math" w:cs="Times New Roman"/>
+                                        <w:i/>
+                                        <w:sz w:val="16"/>
+                                        <w:szCs w:val="16"/>
+                                      </w:rPr>
+                                    </m:ctrlPr>
+                                  </m:sSubSupPr>
+                                  <m:e>
+                                    <m:r>
+                                      <w:rPr>
+                                        <w:rFonts w:ascii="Cambria Math" w:hAnsi="Cambria Math" w:cs="Times New Roman"/>
+                                        <w:sz w:val="16"/>
+                                        <w:szCs w:val="16"/>
+                                      </w:rPr>
                                       <m:t>M</m:t>
                                     </m:r>
                                   </m:e>
@@ -3362,337 +3785,6 @@
                           </w:rPr>
                           <m:t>0</m:t>
                         </m:r>
-                      </m:e>
-                    </m:mr>
-                  </m:m>
-                </m:e>
-              </m:d>
-              <m:r>
-                <w:rPr>
-                  <w:rFonts w:ascii="Cambria Math" w:eastAsiaTheme="minorEastAsia" w:hAnsi="Cambria Math" w:cs="Times New Roman"/>
-                  <w:sz w:val="16"/>
-                  <w:szCs w:val="16"/>
-                </w:rPr>
-                <m:t>+</m:t>
-              </m:r>
-              <m:r>
-                <w:rPr>
-                  <w:rFonts w:ascii="Cambria Math" w:hAnsi="Cambria Math" w:cs="Times New Roman"/>
-                  <w:noProof/>
-                  <w:sz w:val="16"/>
-                  <w:szCs w:val="16"/>
-                </w:rPr>
-                <m:t xml:space="preserve"> β</m:t>
-              </m:r>
-              <m:d>
-                <m:dPr>
-                  <m:begChr m:val="["/>
-                  <m:endChr m:val="]"/>
-                  <m:ctrlPr>
-                    <w:rPr>
-                      <w:rFonts w:ascii="Cambria Math" w:eastAsiaTheme="minorEastAsia" w:hAnsi="Cambria Math" w:cs="Times New Roman"/>
-                      <w:i/>
-                      <w:sz w:val="16"/>
-                      <w:szCs w:val="16"/>
-                    </w:rPr>
-                  </m:ctrlPr>
-                </m:dPr>
-                <m:e>
-                  <m:m>
-                    <m:mPr>
-                      <m:mcs>
-                        <m:mc>
-                          <m:mcPr>
-                            <m:count m:val="2"/>
-                            <m:mcJc m:val="center"/>
-                          </m:mcPr>
-                        </m:mc>
-                      </m:mcs>
-                      <m:ctrlPr>
-                        <w:rPr>
-                          <w:rFonts w:ascii="Cambria Math" w:eastAsiaTheme="minorEastAsia" w:hAnsi="Cambria Math" w:cs="Times New Roman"/>
-                          <w:i/>
-                          <w:sz w:val="16"/>
-                          <w:szCs w:val="16"/>
-                        </w:rPr>
-                      </m:ctrlPr>
-                    </m:mPr>
-                    <m:mr>
-                      <m:e>
-                        <m:d>
-                          <m:dPr>
-                            <m:begChr m:val="["/>
-                            <m:endChr m:val="]"/>
-                            <m:ctrlPr>
-                              <w:rPr>
-                                <w:rFonts w:ascii="Cambria Math" w:eastAsiaTheme="minorEastAsia" w:hAnsi="Cambria Math" w:cs="Times New Roman"/>
-                                <w:i/>
-                                <w:sz w:val="16"/>
-                                <w:szCs w:val="16"/>
-                              </w:rPr>
-                            </m:ctrlPr>
-                          </m:dPr>
-                          <m:e>
-                            <m:d>
-                              <m:dPr>
-                                <m:begChr m:val="["/>
-                                <m:endChr m:val="]"/>
-                                <m:ctrlPr>
-                                  <w:rPr>
-                                    <w:rFonts w:ascii="Cambria Math" w:hAnsi="Cambria Math" w:cs="Times New Roman"/>
-                                    <w:i/>
-                                    <w:sz w:val="16"/>
-                                    <w:szCs w:val="16"/>
-                                  </w:rPr>
-                                </m:ctrlPr>
-                              </m:dPr>
-                              <m:e>
-                                <m:sSubSup>
-                                  <m:sSubSupPr>
-                                    <m:ctrlPr>
-                                      <w:rPr>
-                                        <w:rFonts w:ascii="Cambria Math" w:hAnsi="Cambria Math" w:cs="Times New Roman"/>
-                                        <w:i/>
-                                        <w:sz w:val="16"/>
-                                        <w:szCs w:val="16"/>
-                                      </w:rPr>
-                                    </m:ctrlPr>
-                                  </m:sSubSupPr>
-                                  <m:e>
-                                    <m:r>
-                                      <w:rPr>
-                                        <w:rFonts w:ascii="Cambria Math" w:hAnsi="Cambria Math" w:cs="Times New Roman"/>
-                                        <w:sz w:val="16"/>
-                                        <w:szCs w:val="16"/>
-                                      </w:rPr>
-                                      <m:t>K</m:t>
-                                    </m:r>
-                                  </m:e>
-                                  <m:sub>
-                                    <m:r>
-                                      <w:rPr>
-                                        <w:rFonts w:ascii="Cambria Math" w:hAnsi="Cambria Math" w:cs="Times New Roman"/>
-                                        <w:sz w:val="16"/>
-                                        <w:szCs w:val="16"/>
-                                      </w:rPr>
-                                      <m:t>s</m:t>
-                                    </m:r>
-                                  </m:sub>
-                                  <m:sup>
-                                    <m:r>
-                                      <w:rPr>
-                                        <w:rFonts w:ascii="Cambria Math" w:hAnsi="Cambria Math" w:cs="Times New Roman"/>
-                                        <w:sz w:val="16"/>
-                                        <w:szCs w:val="16"/>
-                                      </w:rPr>
-                                      <m:t>e</m:t>
-                                    </m:r>
-                                  </m:sup>
-                                </m:sSubSup>
-                              </m:e>
-                            </m:d>
-                            <m:r>
-                              <w:rPr>
-                                <w:rFonts w:ascii="Cambria Math" w:hAnsi="Cambria Math" w:cs="Times New Roman"/>
-                                <w:sz w:val="16"/>
-                                <w:szCs w:val="16"/>
-                              </w:rPr>
-                              <m:t>+</m:t>
-                            </m:r>
-                            <m:d>
-                              <m:dPr>
-                                <m:begChr m:val="["/>
-                                <m:endChr m:val="]"/>
-                                <m:ctrlPr>
-                                  <w:rPr>
-                                    <w:rFonts w:ascii="Cambria Math" w:hAnsi="Cambria Math" w:cs="Times New Roman"/>
-                                    <w:i/>
-                                    <w:sz w:val="16"/>
-                                    <w:szCs w:val="16"/>
-                                  </w:rPr>
-                                </m:ctrlPr>
-                              </m:dPr>
-                              <m:e>
-                                <m:sSubSup>
-                                  <m:sSubSupPr>
-                                    <m:ctrlPr>
-                                      <w:rPr>
-                                        <w:rFonts w:ascii="Cambria Math" w:hAnsi="Cambria Math" w:cs="Times New Roman"/>
-                                        <w:i/>
-                                        <w:sz w:val="16"/>
-                                        <w:szCs w:val="16"/>
-                                      </w:rPr>
-                                    </m:ctrlPr>
-                                  </m:sSubSupPr>
-                                  <m:e>
-                                    <m:r>
-                                      <w:rPr>
-                                        <w:rFonts w:ascii="Cambria Math" w:hAnsi="Cambria Math" w:cs="Times New Roman"/>
-                                        <w:sz w:val="16"/>
-                                        <w:szCs w:val="16"/>
-                                      </w:rPr>
-                                      <m:t>K</m:t>
-                                    </m:r>
-                                  </m:e>
-                                  <m:sub>
-                                    <m:r>
-                                      <w:rPr>
-                                        <w:rFonts w:ascii="Cambria Math" w:hAnsi="Cambria Math" w:cs="Times New Roman"/>
-                                        <w:sz w:val="16"/>
-                                        <w:szCs w:val="16"/>
-                                      </w:rPr>
-                                      <m:t>p</m:t>
-                                    </m:r>
-                                  </m:sub>
-                                  <m:sup>
-                                    <m:r>
-                                      <w:rPr>
-                                        <w:rFonts w:ascii="Cambria Math" w:hAnsi="Cambria Math" w:cs="Times New Roman"/>
-                                        <w:sz w:val="16"/>
-                                        <w:szCs w:val="16"/>
-                                      </w:rPr>
-                                      <m:t>e</m:t>
-                                    </m:r>
-                                  </m:sup>
-                                </m:sSubSup>
-                              </m:e>
-                            </m:d>
-                          </m:e>
-                        </m:d>
-                      </m:e>
-                      <m:e>
-                        <m:sSubSup>
-                          <m:sSubSupPr>
-                            <m:ctrlPr>
-                              <w:rPr>
-                                <w:rFonts w:ascii="Cambria Math" w:hAnsi="Cambria Math" w:cs="Times New Roman"/>
-                                <w:i/>
-                                <w:sz w:val="16"/>
-                                <w:szCs w:val="16"/>
-                              </w:rPr>
-                            </m:ctrlPr>
-                          </m:sSubSupPr>
-                          <m:e>
-                            <m:r>
-                              <w:rPr>
-                                <w:rFonts w:ascii="Cambria Math" w:hAnsi="Cambria Math" w:cs="Times New Roman"/>
-                                <w:sz w:val="16"/>
-                                <w:szCs w:val="16"/>
-                              </w:rPr>
-                              <m:t>K</m:t>
-                            </m:r>
-                          </m:e>
-                          <m:sub>
-                            <m:r>
-                              <w:rPr>
-                                <w:rFonts w:ascii="Cambria Math" w:hAnsi="Cambria Math" w:cs="Times New Roman"/>
-                                <w:sz w:val="16"/>
-                                <w:szCs w:val="16"/>
-                              </w:rPr>
-                              <m:t>u∅</m:t>
-                            </m:r>
-                          </m:sub>
-                          <m:sup>
-                            <m:r>
-                              <w:rPr>
-                                <w:rFonts w:ascii="Cambria Math" w:hAnsi="Cambria Math" w:cs="Times New Roman"/>
-                                <w:sz w:val="16"/>
-                                <w:szCs w:val="16"/>
-                              </w:rPr>
-                              <m:t>e</m:t>
-                            </m:r>
-                          </m:sup>
-                        </m:sSubSup>
-                      </m:e>
-                    </m:mr>
-                    <m:mr>
-                      <m:e>
-                        <m:sSubSup>
-                          <m:sSubSupPr>
-                            <m:ctrlPr>
-                              <w:rPr>
-                                <w:rFonts w:ascii="Cambria Math" w:hAnsi="Cambria Math" w:cs="Times New Roman"/>
-                                <w:i/>
-                                <w:sz w:val="16"/>
-                                <w:szCs w:val="16"/>
-                              </w:rPr>
-                            </m:ctrlPr>
-                          </m:sSubSupPr>
-                          <m:e>
-                            <m:r>
-                              <w:rPr>
-                                <w:rFonts w:ascii="Cambria Math" w:hAnsi="Cambria Math" w:cs="Times New Roman"/>
-                                <w:sz w:val="16"/>
-                                <w:szCs w:val="16"/>
-                              </w:rPr>
-                              <m:t>K</m:t>
-                            </m:r>
-                          </m:e>
-                          <m:sub>
-                            <m:r>
-                              <w:rPr>
-                                <w:rFonts w:ascii="Cambria Math" w:hAnsi="Cambria Math" w:cs="Times New Roman"/>
-                                <w:sz w:val="16"/>
-                                <w:szCs w:val="16"/>
-                              </w:rPr>
-                              <m:t>∅u</m:t>
-                            </m:r>
-                          </m:sub>
-                          <m:sup>
-                            <m:r>
-                              <w:rPr>
-                                <w:rFonts w:ascii="Cambria Math" w:hAnsi="Cambria Math" w:cs="Times New Roman"/>
-                                <w:sz w:val="16"/>
-                                <w:szCs w:val="16"/>
-                              </w:rPr>
-                              <m:t>e</m:t>
-                            </m:r>
-                          </m:sup>
-                        </m:sSubSup>
-                      </m:e>
-                      <m:e>
-                        <m:sSubSup>
-                          <m:sSubSupPr>
-                            <m:ctrlPr>
-                              <w:rPr>
-                                <w:rFonts w:ascii="Cambria Math" w:hAnsi="Cambria Math" w:cs="Times New Roman"/>
-                                <w:i/>
-                                <w:sz w:val="16"/>
-                                <w:szCs w:val="16"/>
-                              </w:rPr>
-                            </m:ctrlPr>
-                          </m:sSubSupPr>
-                          <m:e>
-                            <m:r>
-                              <w:rPr>
-                                <w:rFonts w:ascii="Cambria Math" w:hAnsi="Cambria Math" w:cs="Times New Roman"/>
-                                <w:sz w:val="16"/>
-                                <w:szCs w:val="16"/>
-                              </w:rPr>
-                              <m:t>K</m:t>
-                            </m:r>
-                          </m:e>
-                          <m:sub>
-                            <m:r>
-                              <w:rPr>
-                                <w:rFonts w:ascii="Cambria Math" w:hAnsi="Cambria Math" w:cs="Times New Roman"/>
-                                <w:sz w:val="16"/>
-                                <w:szCs w:val="16"/>
-                              </w:rPr>
-                              <m:t>∅∅</m:t>
-                            </m:r>
-                          </m:sub>
-                          <m:sup>
-                            <m:r>
-                              <w:rPr>
-                                <w:rFonts w:ascii="Cambria Math" w:hAnsi="Cambria Math" w:cs="Times New Roman"/>
-                                <w:sz w:val="16"/>
-                                <w:szCs w:val="16"/>
-                              </w:rPr>
-                              <m:t>e</m:t>
-                            </m:r>
-                          </m:sup>
-                        </m:sSubSup>
                       </m:e>
                     </m:mr>
                   </m:m>
@@ -9475,15 +9567,43 @@
           <w:sz w:val="24"/>
           <w:szCs w:val="24"/>
         </w:rPr>
-        <w:t>Utilizando o método de Newmark</w:t>
-      </w:r>
-      <w:r>
-        <w:rPr>
-          <w:rFonts w:ascii="Times New Roman" w:hAnsi="Times New Roman" w:cs="Times New Roman"/>
-          <w:sz w:val="24"/>
-          <w:szCs w:val="24"/>
-        </w:rPr>
-        <w:t xml:space="preserve"> de equações diferenciais de segunda ordem de sistemas lineares, o qual se baseou no desenvolvimento em série de Taylor, chega-se as Equações de Newmark:</w:t>
+        <w:t xml:space="preserve">Utilizando o método de </w:t>
+      </w:r>
+      <w:proofErr w:type="spellStart"/>
+      <w:r>
+        <w:rPr>
+          <w:rFonts w:ascii="Times New Roman" w:hAnsi="Times New Roman" w:cs="Times New Roman"/>
+          <w:sz w:val="24"/>
+          <w:szCs w:val="24"/>
+        </w:rPr>
+        <w:t>Newmark</w:t>
+      </w:r>
+      <w:proofErr w:type="spellEnd"/>
+      <w:r>
+        <w:rPr>
+          <w:rFonts w:ascii="Times New Roman" w:hAnsi="Times New Roman" w:cs="Times New Roman"/>
+          <w:sz w:val="24"/>
+          <w:szCs w:val="24"/>
+        </w:rPr>
+        <w:t xml:space="preserve"> de equações diferenciais de segunda ordem de sistemas lineares, o qual se baseou no desenvolvimento em série de Taylor, chega-se as Equações de </w:t>
+      </w:r>
+      <w:proofErr w:type="spellStart"/>
+      <w:r>
+        <w:rPr>
+          <w:rFonts w:ascii="Times New Roman" w:hAnsi="Times New Roman" w:cs="Times New Roman"/>
+          <w:sz w:val="24"/>
+          <w:szCs w:val="24"/>
+        </w:rPr>
+        <w:t>Newmark</w:t>
+      </w:r>
+      <w:proofErr w:type="spellEnd"/>
+      <w:r>
+        <w:rPr>
+          <w:rFonts w:ascii="Times New Roman" w:hAnsi="Times New Roman" w:cs="Times New Roman"/>
+          <w:sz w:val="24"/>
+          <w:szCs w:val="24"/>
+        </w:rPr>
+        <w:t>:</w:t>
       </w:r>
     </w:p>
     <w:p>
@@ -11058,9 +11178,9 @@
         <w:spacing w:after="0" w:line="240" w:lineRule="auto"/>
         <w:jc w:val="both"/>
         <w:rPr>
-          <w:rFonts w:ascii="Times New Roman" w:eastAsiaTheme="minorEastAsia" w:hAnsi="Times New Roman" w:cs="Times New Roman"/>
-          <w:sz w:val="16"/>
-          <w:szCs w:val="16"/>
+          <w:rFonts w:ascii="Times New Roman" w:hAnsi="Times New Roman" w:cs="Times New Roman"/>
+          <w:sz w:val="24"/>
+          <w:szCs w:val="24"/>
         </w:rPr>
       </w:pPr>
       <w:r>
@@ -11096,11 +11216,243 @@
         <w:spacing w:after="0" w:line="240" w:lineRule="auto"/>
         <w:jc w:val="both"/>
         <w:rPr>
+          <w:rFonts w:ascii="Times New Roman" w:hAnsi="Times New Roman" w:cs="Times New Roman"/>
+          <w:sz w:val="24"/>
+          <w:szCs w:val="24"/>
+        </w:rPr>
+      </w:pPr>
+    </w:p>
+    <w:p>
+      <w:pPr>
+        <w:autoSpaceDE w:val="0"/>
+        <w:autoSpaceDN w:val="0"/>
+        <w:adjustRightInd w:val="0"/>
+        <w:spacing w:after="0" w:line="240" w:lineRule="auto"/>
+        <w:jc w:val="both"/>
+        <w:rPr>
           <w:rFonts w:ascii="Times New Roman" w:eastAsiaTheme="minorEastAsia" w:hAnsi="Times New Roman" w:cs="Times New Roman"/>
           <w:sz w:val="16"/>
           <w:szCs w:val="16"/>
         </w:rPr>
       </w:pPr>
+      <w:r>
+        <w:rPr>
+          <w:noProof/>
+        </w:rPr>
+        <w:drawing>
+          <wp:inline distT="0" distB="0" distL="0" distR="0" wp14:anchorId="289D02B8" wp14:editId="571DFDE7">
+            <wp:extent cx="5400040" cy="3400425"/>
+            <wp:effectExtent l="0" t="0" r="0" b="9525"/>
+            <wp:docPr id="6" name="Imagem 6"/>
+            <wp:cNvGraphicFramePr>
+              <a:graphicFrameLocks xmlns:a="http://schemas.openxmlformats.org/drawingml/2006/main" noChangeAspect="1"/>
+            </wp:cNvGraphicFramePr>
+            <a:graphic xmlns:a="http://schemas.openxmlformats.org/drawingml/2006/main">
+              <a:graphicData uri="http://schemas.openxmlformats.org/drawingml/2006/picture">
+                <pic:pic xmlns:pic="http://schemas.openxmlformats.org/drawingml/2006/picture">
+                  <pic:nvPicPr>
+                    <pic:cNvPr id="1" name=""/>
+                    <pic:cNvPicPr/>
+                  </pic:nvPicPr>
+                  <pic:blipFill>
+                    <a:blip r:embed="rId11"/>
+                    <a:stretch>
+                      <a:fillRect/>
+                    </a:stretch>
+                  </pic:blipFill>
+                  <pic:spPr>
+                    <a:xfrm>
+                      <a:off x="0" y="0"/>
+                      <a:ext cx="5400040" cy="3400425"/>
+                    </a:xfrm>
+                    <a:prstGeom prst="rect">
+                      <a:avLst/>
+                    </a:prstGeom>
+                  </pic:spPr>
+                </pic:pic>
+              </a:graphicData>
+            </a:graphic>
+          </wp:inline>
+        </w:drawing>
+      </w:r>
+    </w:p>
+    <w:p>
+      <w:pPr>
+        <w:autoSpaceDE w:val="0"/>
+        <w:autoSpaceDN w:val="0"/>
+        <w:adjustRightInd w:val="0"/>
+        <w:spacing w:after="0" w:line="240" w:lineRule="auto"/>
+        <w:jc w:val="both"/>
+        <w:rPr>
+          <w:rFonts w:ascii="Times New Roman" w:hAnsi="Times New Roman" w:cs="Times New Roman"/>
+          <w:sz w:val="24"/>
+          <w:szCs w:val="24"/>
+        </w:rPr>
+      </w:pPr>
+      <w:r>
+        <w:rPr>
+          <w:rFonts w:ascii="Times New Roman" w:eastAsiaTheme="minorEastAsia" w:hAnsi="Times New Roman" w:cs="Times New Roman"/>
+          <w:sz w:val="24"/>
+          <w:szCs w:val="24"/>
+        </w:rPr>
+        <w:t xml:space="preserve">Figura 2 – Deslocamento de cada nó para </w:t>
+      </w:r>
+      <w:r>
+        <w:rPr>
+          <w:rFonts w:ascii="Times New Roman" w:hAnsi="Times New Roman" w:cs="Times New Roman"/>
+          <w:noProof/>
+          <w:sz w:val="24"/>
+          <w:szCs w:val="24"/>
+        </w:rPr>
+        <w:t xml:space="preserve">viga bi-apoiada </w:t>
+      </w:r>
+      <w:r>
+        <w:rPr>
+          <w:rFonts w:ascii="Times New Roman" w:hAnsi="Times New Roman" w:cs="Times New Roman"/>
+          <w:sz w:val="24"/>
+          <w:szCs w:val="24"/>
+        </w:rPr>
+        <w:t>com duas placas de elemento piezoelétrico</w:t>
+      </w:r>
+    </w:p>
+    <w:p>
+      <w:pPr>
+        <w:autoSpaceDE w:val="0"/>
+        <w:autoSpaceDN w:val="0"/>
+        <w:adjustRightInd w:val="0"/>
+        <w:spacing w:after="0" w:line="240" w:lineRule="auto"/>
+        <w:jc w:val="both"/>
+        <w:rPr>
+          <w:rFonts w:ascii="Times New Roman" w:hAnsi="Times New Roman" w:cs="Times New Roman"/>
+          <w:sz w:val="24"/>
+          <w:szCs w:val="24"/>
+        </w:rPr>
+      </w:pPr>
+    </w:p>
+    <w:p>
+      <w:pPr>
+        <w:autoSpaceDE w:val="0"/>
+        <w:autoSpaceDN w:val="0"/>
+        <w:adjustRightInd w:val="0"/>
+        <w:spacing w:after="0" w:line="240" w:lineRule="auto"/>
+        <w:jc w:val="both"/>
+        <w:rPr>
+          <w:rFonts w:ascii="Times New Roman" w:hAnsi="Times New Roman" w:cs="Times New Roman"/>
+          <w:sz w:val="24"/>
+          <w:szCs w:val="24"/>
+        </w:rPr>
+      </w:pPr>
+      <w:r>
+        <w:rPr>
+          <w:noProof/>
+        </w:rPr>
+        <w:drawing>
+          <wp:inline distT="0" distB="0" distL="0" distR="0" wp14:anchorId="292140AB" wp14:editId="0CEBA753">
+            <wp:extent cx="5400040" cy="3371850"/>
+            <wp:effectExtent l="0" t="0" r="0" b="0"/>
+            <wp:docPr id="7" name="Imagem 7"/>
+            <wp:cNvGraphicFramePr>
+              <a:graphicFrameLocks xmlns:a="http://schemas.openxmlformats.org/drawingml/2006/main" noChangeAspect="1"/>
+            </wp:cNvGraphicFramePr>
+            <a:graphic xmlns:a="http://schemas.openxmlformats.org/drawingml/2006/main">
+              <a:graphicData uri="http://schemas.openxmlformats.org/drawingml/2006/picture">
+                <pic:pic xmlns:pic="http://schemas.openxmlformats.org/drawingml/2006/picture">
+                  <pic:nvPicPr>
+                    <pic:cNvPr id="1" name=""/>
+                    <pic:cNvPicPr/>
+                  </pic:nvPicPr>
+                  <pic:blipFill>
+                    <a:blip r:embed="rId12"/>
+                    <a:stretch>
+                      <a:fillRect/>
+                    </a:stretch>
+                  </pic:blipFill>
+                  <pic:spPr>
+                    <a:xfrm>
+                      <a:off x="0" y="0"/>
+                      <a:ext cx="5400040" cy="3371850"/>
+                    </a:xfrm>
+                    <a:prstGeom prst="rect">
+                      <a:avLst/>
+                    </a:prstGeom>
+                  </pic:spPr>
+                </pic:pic>
+              </a:graphicData>
+            </a:graphic>
+          </wp:inline>
+        </w:drawing>
+      </w:r>
+    </w:p>
+    <w:p>
+      <w:pPr>
+        <w:autoSpaceDE w:val="0"/>
+        <w:autoSpaceDN w:val="0"/>
+        <w:adjustRightInd w:val="0"/>
+        <w:spacing w:after="0" w:line="240" w:lineRule="auto"/>
+        <w:jc w:val="both"/>
+        <w:rPr>
+          <w:rFonts w:ascii="Times New Roman" w:hAnsi="Times New Roman" w:cs="Times New Roman"/>
+          <w:sz w:val="24"/>
+          <w:szCs w:val="24"/>
+        </w:rPr>
+      </w:pPr>
+      <w:r>
+        <w:rPr>
+          <w:rFonts w:ascii="Times New Roman" w:eastAsiaTheme="minorEastAsia" w:hAnsi="Times New Roman" w:cs="Times New Roman"/>
+          <w:sz w:val="24"/>
+          <w:szCs w:val="24"/>
+        </w:rPr>
+        <w:t xml:space="preserve">Figura </w:t>
+      </w:r>
+      <w:r>
+        <w:rPr>
+          <w:rFonts w:ascii="Times New Roman" w:eastAsiaTheme="minorEastAsia" w:hAnsi="Times New Roman" w:cs="Times New Roman"/>
+          <w:sz w:val="24"/>
+          <w:szCs w:val="24"/>
+        </w:rPr>
+        <w:t>3</w:t>
+      </w:r>
+      <w:r>
+        <w:rPr>
+          <w:rFonts w:ascii="Times New Roman" w:eastAsiaTheme="minorEastAsia" w:hAnsi="Times New Roman" w:cs="Times New Roman"/>
+          <w:sz w:val="24"/>
+          <w:szCs w:val="24"/>
+        </w:rPr>
+        <w:t xml:space="preserve"> – Deslocamento de cada nó para </w:t>
+      </w:r>
+      <w:r>
+        <w:rPr>
+          <w:rFonts w:ascii="Times New Roman" w:hAnsi="Times New Roman" w:cs="Times New Roman"/>
+          <w:noProof/>
+          <w:sz w:val="24"/>
+          <w:szCs w:val="24"/>
+        </w:rPr>
+        <w:t xml:space="preserve">viga bi-apoiada </w:t>
+      </w:r>
+      <w:r>
+        <w:rPr>
+          <w:rFonts w:ascii="Times New Roman" w:hAnsi="Times New Roman" w:cs="Times New Roman"/>
+          <w:sz w:val="24"/>
+          <w:szCs w:val="24"/>
+        </w:rPr>
+        <w:t>com uma placa de elemento piezoelétrico</w:t>
+      </w:r>
+    </w:p>
+    <w:p>
+      <w:pPr>
+        <w:autoSpaceDE w:val="0"/>
+        <w:autoSpaceDN w:val="0"/>
+        <w:adjustRightInd w:val="0"/>
+        <w:spacing w:after="0" w:line="240" w:lineRule="auto"/>
+        <w:jc w:val="both"/>
+        <w:rPr>
+          <w:rFonts w:ascii="Times New Roman" w:eastAsiaTheme="minorEastAsia" w:hAnsi="Times New Roman" w:cs="Times New Roman"/>
+          <w:sz w:val="16"/>
+          <w:szCs w:val="16"/>
+        </w:rPr>
+      </w:pPr>
+      <w:bookmarkStart w:id="1" w:name="_GoBack"/>
+      <w:bookmarkEnd w:id="1"/>
     </w:p>
     <w:p>
       <w:pPr>
@@ -11126,13 +11478,13 @@
         </w:rPr>
         <w:tab/>
       </w:r>
-      <w:commentRangeStart w:id="3"/>
-      <w:commentRangeEnd w:id="3"/>
+      <w:commentRangeStart w:id="2"/>
+      <w:commentRangeEnd w:id="2"/>
       <w:r>
         <w:rPr>
           <w:rStyle w:val="Refdecomentrio"/>
         </w:rPr>
-        <w:commentReference w:id="3"/>
+        <w:commentReference w:id="2"/>
       </w:r>
     </w:p>
     <w:p>
@@ -11192,7 +11544,7 @@
 
 <file path=word/comments.xml><?xml version="1.0" encoding="utf-8"?>
 <w:comments xmlns:wpc="http://schemas.microsoft.com/office/word/2010/wordprocessingCanvas" xmlns:cx="http://schemas.microsoft.com/office/drawing/2014/chartex" xmlns:cx1="http://schemas.microsoft.com/office/drawing/2015/9/8/chartex" xmlns:cx2="http://schemas.microsoft.com/office/drawing/2015/10/21/chartex" xmlns:cx3="http://schemas.microsoft.com/office/drawing/2016/5/9/chartex" xmlns:cx4="http://schemas.microsoft.com/office/drawing/2016/5/10/chartex" xmlns:cx5="http://schemas.microsoft.com/office/drawing/2016/5/11/chartex" xmlns:cx6="http://schemas.microsoft.com/office/drawing/2016/5/12/chartex" xmlns:cx7="http://schemas.microsoft.com/office/drawing/2016/5/13/chartex" xmlns:cx8="http://schemas.microsoft.com/office/drawing/2016/5/14/chartex" xmlns:mc="http://schemas.openxmlformats.org/markup-compatibility/2006" xmlns:aink="http://schemas.microsoft.com/office/drawing/2016/ink" xmlns:am3d="http://schemas.microsoft.com/office/drawing/2017/model3d" xmlns:o="urn:schemas-microsoft-com:office:office" xmlns:r="http://schemas.openxmlformats.org/officeDocument/2006/relationships" xmlns:m="http://schemas.openxmlformats.org/officeDocument/2006/math" xmlns:v="urn:schemas-microsoft-com:vml" xmlns:wp14="http://schemas.microsoft.com/office/word/2010/wordprocessingDrawing" xmlns:wp="http://schemas.openxmlformats.org/drawingml/2006/wordprocessingDrawing" xmlns:w10="urn:schemas-microsoft-com:office:word" xmlns:w="http://schemas.openxmlformats.org/wordprocessingml/2006/main" xmlns:w14="http://schemas.microsoft.com/office/word/2010/wordml" xmlns:w15="http://schemas.microsoft.com/office/word/2012/wordml" xmlns:w16cid="http://schemas.microsoft.com/office/word/2016/wordml/cid" xmlns:w16se="http://schemas.microsoft.com/office/word/2015/wordml/symex" xmlns:wpg="http://schemas.microsoft.com/office/word/2010/wordprocessingGroup" xmlns:wpi="http://schemas.microsoft.com/office/word/2010/wordprocessingInk" xmlns:wne="http://schemas.microsoft.com/office/word/2006/wordml" xmlns:wps="http://schemas.microsoft.com/office/word/2010/wordprocessingShape" mc:Ignorable="w14 w15 w16se w16cid wp14">
-  <w:comment w:id="1" w:author="Sergio Oliveira" w:date="2020-05-10T11:01:00Z" w:initials="SO">
+  <w:comment w:id="0" w:author="Sergio Oliveira" w:date="2020-05-10T11:01:00Z" w:initials="SO">
     <w:p>
       <w:pPr>
         <w:pStyle w:val="Textodecomentrio"/>
@@ -11208,7 +11560,7 @@
       </w:r>
     </w:p>
   </w:comment>
-  <w:comment w:id="3" w:author="Sergio Oliveira" w:date="2020-05-11T10:24:00Z" w:initials="SO">
+  <w:comment w:id="2" w:author="Sergio Oliveira" w:date="2020-05-11T10:24:00Z" w:initials="SO">
     <w:p>
       <w:pPr>
         <w:pStyle w:val="Textodecomentrio"/>
@@ -11220,7 +11572,23 @@
         <w:annotationRef/>
       </w:r>
       <w:r>
-        <w:t>Vamos rodar o programa com esse carregamento e construir um gráfico no tempo com os potenciais dos 5 nós. No gráfico cada curva de cada nó terá ua cor diferente. Faça-se isso para a viga com dois elementos piezoelétrio e para um elemento piezoelétrico. Serão, então dois gráficos.</w:t>
+        <w:t xml:space="preserve">Vamos rodar o programa com esse carregamento e construir um gráfico no tempo com os potenciais dos 5 nós. No gráfico cada curva de cada nó terá </w:t>
+      </w:r>
+      <w:proofErr w:type="spellStart"/>
+      <w:r>
+        <w:t>ua</w:t>
+      </w:r>
+      <w:proofErr w:type="spellEnd"/>
+      <w:r>
+        <w:t xml:space="preserve"> cor diferente. Faça-se isso para a viga com dois elementos </w:t>
+      </w:r>
+      <w:proofErr w:type="spellStart"/>
+      <w:r>
+        <w:t>piezoelétrio</w:t>
+      </w:r>
+      <w:proofErr w:type="spellEnd"/>
+      <w:r>
+        <w:t xml:space="preserve"> e para um elemento piezoelétrico. Serão, então dois gráficos.</w:t>
       </w:r>
     </w:p>
     <w:p>

</xml_diff>

<commit_message>
Added summaries, xml file with summaries to swagger and solutions to rectangular beam with 4 elements.
</commit_message>
<xml_diff>
--- a/Tese/poster Bruno.docx
+++ b/Tese/poster Bruno.docx
@@ -105,9 +105,16 @@
           <w:sz w:val="24"/>
           <w:szCs w:val="24"/>
         </w:rPr>
-        <w:t xml:space="preserve">PZT (Lead </w:t>
-      </w:r>
-      <w:proofErr w:type="spellStart"/>
+        <w:t>PZT (Lead Zirconate Titanate</w:t>
+      </w:r>
+      <w:r>
+        <w:rPr>
+          <w:rFonts w:ascii="Times New Roman" w:hAnsi="Times New Roman" w:cs="Times New Roman"/>
+          <w:sz w:val="24"/>
+          <w:szCs w:val="24"/>
+        </w:rPr>
+        <w:t xml:space="preserve">) e os filmes plásticos </w:t>
+      </w:r>
       <w:r>
         <w:rPr>
           <w:rFonts w:ascii="Times New Roman" w:hAnsi="Times New Roman" w:cs="Times New Roman"/>
@@ -116,83 +123,8 @@
           <w:sz w:val="24"/>
           <w:szCs w:val="24"/>
         </w:rPr>
-        <w:t>Zirconate</w:t>
-      </w:r>
-      <w:proofErr w:type="spellEnd"/>
-      <w:r>
-        <w:rPr>
-          <w:rFonts w:ascii="Times New Roman" w:hAnsi="Times New Roman" w:cs="Times New Roman"/>
-          <w:i/>
-          <w:iCs/>
-          <w:sz w:val="24"/>
-          <w:szCs w:val="24"/>
-        </w:rPr>
-        <w:t xml:space="preserve"> </w:t>
-      </w:r>
-      <w:proofErr w:type="spellStart"/>
-      <w:r>
-        <w:rPr>
-          <w:rFonts w:ascii="Times New Roman" w:hAnsi="Times New Roman" w:cs="Times New Roman"/>
-          <w:i/>
-          <w:iCs/>
-          <w:sz w:val="24"/>
-          <w:szCs w:val="24"/>
-        </w:rPr>
-        <w:t>Titanate</w:t>
-      </w:r>
-      <w:proofErr w:type="spellEnd"/>
-      <w:r>
-        <w:rPr>
-          <w:rFonts w:ascii="Times New Roman" w:hAnsi="Times New Roman" w:cs="Times New Roman"/>
-          <w:sz w:val="24"/>
-          <w:szCs w:val="24"/>
-        </w:rPr>
-        <w:t xml:space="preserve">) e os filmes plásticos </w:t>
-      </w:r>
-      <w:r>
-        <w:rPr>
-          <w:rFonts w:ascii="Times New Roman" w:hAnsi="Times New Roman" w:cs="Times New Roman"/>
-          <w:i/>
-          <w:iCs/>
-          <w:sz w:val="24"/>
-          <w:szCs w:val="24"/>
-        </w:rPr>
-        <w:t>PVDF (</w:t>
-      </w:r>
-      <w:proofErr w:type="spellStart"/>
-      <w:r>
-        <w:rPr>
-          <w:rFonts w:ascii="Times New Roman" w:hAnsi="Times New Roman" w:cs="Times New Roman"/>
-          <w:i/>
-          <w:iCs/>
-          <w:sz w:val="24"/>
-          <w:szCs w:val="24"/>
-        </w:rPr>
-        <w:t>PolyVinyliDene</w:t>
-      </w:r>
-      <w:proofErr w:type="spellEnd"/>
-      <w:r>
-        <w:rPr>
-          <w:rFonts w:ascii="Times New Roman" w:hAnsi="Times New Roman" w:cs="Times New Roman"/>
-          <w:i/>
-          <w:iCs/>
-          <w:sz w:val="24"/>
-          <w:szCs w:val="24"/>
-        </w:rPr>
-        <w:t xml:space="preserve"> </w:t>
-      </w:r>
-      <w:proofErr w:type="spellStart"/>
-      <w:r>
-        <w:rPr>
-          <w:rFonts w:ascii="Times New Roman" w:hAnsi="Times New Roman" w:cs="Times New Roman"/>
-          <w:i/>
-          <w:iCs/>
-          <w:sz w:val="24"/>
-          <w:szCs w:val="24"/>
-        </w:rPr>
-        <w:t>Fluoride</w:t>
-      </w:r>
-      <w:proofErr w:type="spellEnd"/>
+        <w:t>PVDF (PolyVinyliDene Fluoride</w:t>
+      </w:r>
       <w:r>
         <w:rPr>
           <w:rFonts w:ascii="Times New Roman" w:hAnsi="Times New Roman" w:cs="Times New Roman"/>
@@ -411,25 +343,23 @@
           <w:sz w:val="24"/>
           <w:szCs w:val="24"/>
         </w:rPr>
-        <w:t xml:space="preserve"> barra </w:t>
-      </w:r>
-      <w:proofErr w:type="spellStart"/>
+        <w:t xml:space="preserve"> barra bi-apoiada dividida em 4 elementos com 5 nós sendo uma carga aplicada no meio da barra</w:t>
+      </w:r>
       <w:r>
         <w:rPr>
           <w:rFonts w:ascii="Times New Roman" w:hAnsi="Times New Roman" w:cs="Times New Roman"/>
           <w:sz w:val="24"/>
           <w:szCs w:val="24"/>
         </w:rPr>
-        <w:t>bi-apoiada</w:t>
-      </w:r>
-      <w:proofErr w:type="spellEnd"/>
+        <w:t xml:space="preserve">. A primeira com duas placas de </w:t>
+      </w:r>
       <w:r>
         <w:rPr>
           <w:rFonts w:ascii="Times New Roman" w:hAnsi="Times New Roman" w:cs="Times New Roman"/>
           <w:sz w:val="24"/>
           <w:szCs w:val="24"/>
         </w:rPr>
-        <w:t xml:space="preserve"> dividida em 4 elementos com 5 nós sendo uma carga aplicada no meio da barra</w:t>
+        <w:t>elemento</w:t>
       </w:r>
       <w:r>
         <w:rPr>
@@ -437,7 +367,7 @@
           <w:sz w:val="24"/>
           <w:szCs w:val="24"/>
         </w:rPr>
-        <w:t xml:space="preserve">. A primeira com duas placas de </w:t>
+        <w:t xml:space="preserve"> piezoelétrico uma na parte superior</w:t>
       </w:r>
       <w:r>
         <w:rPr>
@@ -445,7 +375,7 @@
           <w:sz w:val="24"/>
           <w:szCs w:val="24"/>
         </w:rPr>
-        <w:t>elemento</w:t>
+        <w:t xml:space="preserve"> </w:t>
       </w:r>
       <w:r>
         <w:rPr>
@@ -453,7 +383,7 @@
           <w:sz w:val="24"/>
           <w:szCs w:val="24"/>
         </w:rPr>
-        <w:t xml:space="preserve"> piezoelétrico uma na parte superior</w:t>
+        <w:t>e outra na parte inferior</w:t>
       </w:r>
       <w:r>
         <w:rPr>
@@ -461,7 +391,7 @@
           <w:sz w:val="24"/>
           <w:szCs w:val="24"/>
         </w:rPr>
-        <w:t xml:space="preserve"> </w:t>
+        <w:t>, Figura1-a</w:t>
       </w:r>
       <w:r>
         <w:rPr>
@@ -469,7 +399,7 @@
           <w:sz w:val="24"/>
           <w:szCs w:val="24"/>
         </w:rPr>
-        <w:t>e outra na parte inferior</w:t>
+        <w:t xml:space="preserve"> e a segunda com uma placa piezoelétrica na parte superior</w:t>
       </w:r>
       <w:r>
         <w:rPr>
@@ -477,7 +407,7 @@
           <w:sz w:val="24"/>
           <w:szCs w:val="24"/>
         </w:rPr>
-        <w:t>, Figura1-a</w:t>
+        <w:t>, Figura1-b. A tabela1 apresenta as dimensões e as propriedades da viga e dos PZTs (Piezo System, INC)</w:t>
       </w:r>
       <w:r>
         <w:rPr>
@@ -485,59 +415,7 @@
           <w:sz w:val="24"/>
           <w:szCs w:val="24"/>
         </w:rPr>
-        <w:t xml:space="preserve"> e a segunda com uma placa piezoelétrica na parte superior</w:t>
-      </w:r>
-      <w:r>
-        <w:rPr>
-          <w:rFonts w:ascii="Times New Roman" w:hAnsi="Times New Roman" w:cs="Times New Roman"/>
-          <w:sz w:val="24"/>
-          <w:szCs w:val="24"/>
-        </w:rPr>
-        <w:t xml:space="preserve">, Figura1-b. A tabela1 apresenta as dimensões e as propriedades da viga e dos </w:t>
-      </w:r>
-      <w:proofErr w:type="spellStart"/>
-      <w:r>
-        <w:rPr>
-          <w:rFonts w:ascii="Times New Roman" w:hAnsi="Times New Roman" w:cs="Times New Roman"/>
-          <w:sz w:val="24"/>
-          <w:szCs w:val="24"/>
-        </w:rPr>
-        <w:t>PZTs</w:t>
-      </w:r>
-      <w:proofErr w:type="spellEnd"/>
-      <w:r>
-        <w:rPr>
-          <w:rFonts w:ascii="Times New Roman" w:hAnsi="Times New Roman" w:cs="Times New Roman"/>
-          <w:sz w:val="24"/>
-          <w:szCs w:val="24"/>
-        </w:rPr>
-        <w:t xml:space="preserve"> (Piezo System, INC</w:t>
-      </w:r>
-      <w:proofErr w:type="gramStart"/>
-      <w:r>
-        <w:rPr>
-          <w:rFonts w:ascii="Times New Roman" w:hAnsi="Times New Roman" w:cs="Times New Roman"/>
-          <w:sz w:val="24"/>
-          <w:szCs w:val="24"/>
-        </w:rPr>
-        <w:t>).</w:t>
-      </w:r>
-      <w:r>
-        <w:rPr>
-          <w:rFonts w:ascii="Times New Roman" w:hAnsi="Times New Roman" w:cs="Times New Roman"/>
-          <w:sz w:val="24"/>
-          <w:szCs w:val="24"/>
-        </w:rPr>
-        <w:t>o.</w:t>
-      </w:r>
-      <w:proofErr w:type="gramEnd"/>
-      <w:r>
-        <w:rPr>
-          <w:rFonts w:ascii="Times New Roman" w:hAnsi="Times New Roman" w:cs="Times New Roman"/>
-          <w:sz w:val="24"/>
-          <w:szCs w:val="24"/>
-        </w:rPr>
-        <w:t xml:space="preserve"> </w:t>
+        <w:t xml:space="preserve">. </w:t>
       </w:r>
     </w:p>
     <w:p>
@@ -744,16 +622,7 @@
           <w:sz w:val="24"/>
           <w:szCs w:val="24"/>
         </w:rPr>
-        <w:t>com duas placas de elemento piezoelétrico, b</w:t>
-      </w:r>
-      <w:proofErr w:type="gramStart"/>
-      <w:r>
-        <w:rPr>
-          <w:rFonts w:ascii="Times New Roman" w:hAnsi="Times New Roman" w:cs="Times New Roman"/>
-          <w:sz w:val="24"/>
-          <w:szCs w:val="24"/>
-        </w:rPr>
-        <w:t xml:space="preserve">) </w:t>
+        <w:t xml:space="preserve">com duas placas de elemento piezoelétrico, b) </w:t>
       </w:r>
       <w:r>
         <w:rPr>
@@ -762,17 +631,7 @@
           <w:sz w:val="24"/>
           <w:szCs w:val="24"/>
         </w:rPr>
-        <w:t>)</w:t>
-      </w:r>
-      <w:proofErr w:type="gramEnd"/>
-      <w:r>
-        <w:rPr>
-          <w:rFonts w:ascii="Times New Roman" w:hAnsi="Times New Roman" w:cs="Times New Roman"/>
-          <w:noProof/>
-          <w:sz w:val="24"/>
-          <w:szCs w:val="24"/>
-        </w:rPr>
-        <w:t xml:space="preserve"> viga bi-apoiada </w:t>
+        <w:t xml:space="preserve">) viga bi-apoiada </w:t>
       </w:r>
       <w:r>
         <w:rPr>
@@ -9567,43 +9426,15 @@
           <w:sz w:val="24"/>
           <w:szCs w:val="24"/>
         </w:rPr>
-        <w:t xml:space="preserve">Utilizando o método de </w:t>
-      </w:r>
-      <w:proofErr w:type="spellStart"/>
+        <w:t>Utilizando o método de Newmark</w:t>
+      </w:r>
       <w:r>
         <w:rPr>
           <w:rFonts w:ascii="Times New Roman" w:hAnsi="Times New Roman" w:cs="Times New Roman"/>
           <w:sz w:val="24"/>
           <w:szCs w:val="24"/>
         </w:rPr>
-        <w:t>Newmark</w:t>
-      </w:r>
-      <w:proofErr w:type="spellEnd"/>
-      <w:r>
-        <w:rPr>
-          <w:rFonts w:ascii="Times New Roman" w:hAnsi="Times New Roman" w:cs="Times New Roman"/>
-          <w:sz w:val="24"/>
-          <w:szCs w:val="24"/>
-        </w:rPr>
-        <w:t xml:space="preserve"> de equações diferenciais de segunda ordem de sistemas lineares, o qual se baseou no desenvolvimento em série de Taylor, chega-se as Equações de </w:t>
-      </w:r>
-      <w:proofErr w:type="spellStart"/>
-      <w:r>
-        <w:rPr>
-          <w:rFonts w:ascii="Times New Roman" w:hAnsi="Times New Roman" w:cs="Times New Roman"/>
-          <w:sz w:val="24"/>
-          <w:szCs w:val="24"/>
-        </w:rPr>
-        <w:t>Newmark</w:t>
-      </w:r>
-      <w:proofErr w:type="spellEnd"/>
-      <w:r>
-        <w:rPr>
-          <w:rFonts w:ascii="Times New Roman" w:hAnsi="Times New Roman" w:cs="Times New Roman"/>
-          <w:sz w:val="24"/>
-          <w:szCs w:val="24"/>
-        </w:rPr>
-        <w:t>:</w:t>
+        <w:t xml:space="preserve"> de equações diferenciais de segunda ordem de sistemas lineares, o qual se baseou no desenvolvimento em série de Taylor, chega-se as Equações de Newmark:</w:t>
       </w:r>
     </w:p>
     <w:p>
@@ -11240,10 +11071,10 @@
           <w:noProof/>
         </w:rPr>
         <w:drawing>
-          <wp:inline distT="0" distB="0" distL="0" distR="0" wp14:anchorId="289D02B8" wp14:editId="571DFDE7">
-            <wp:extent cx="5400040" cy="3400425"/>
-            <wp:effectExtent l="0" t="0" r="0" b="9525"/>
-            <wp:docPr id="6" name="Imagem 6"/>
+          <wp:inline distT="0" distB="0" distL="0" distR="0" wp14:anchorId="6568207F" wp14:editId="20AAC704">
+            <wp:extent cx="5400040" cy="3386455"/>
+            <wp:effectExtent l="0" t="0" r="0" b="4445"/>
+            <wp:docPr id="11" name="Imagem 11"/>
             <wp:cNvGraphicFramePr>
               <a:graphicFrameLocks xmlns:a="http://schemas.openxmlformats.org/drawingml/2006/main" noChangeAspect="1"/>
             </wp:cNvGraphicFramePr>
@@ -11263,7 +11094,7 @@
                   <pic:spPr>
                     <a:xfrm>
                       <a:off x="0" y="0"/>
-                      <a:ext cx="5400040" cy="3400425"/>
+                      <a:ext cx="5400040" cy="3386455"/>
                     </a:xfrm>
                     <a:prstGeom prst="rect">
                       <a:avLst/>
@@ -11275,6 +11106,8 @@
           </wp:inline>
         </w:drawing>
       </w:r>
+      <w:bookmarkStart w:id="1" w:name="_GoBack"/>
+      <w:bookmarkEnd w:id="1"/>
     </w:p>
     <w:p>
       <w:pPr>
@@ -11347,10 +11180,10 @@
           <w:noProof/>
         </w:rPr>
         <w:drawing>
-          <wp:inline distT="0" distB="0" distL="0" distR="0" wp14:anchorId="292140AB" wp14:editId="0CEBA753">
-            <wp:extent cx="5400040" cy="3371850"/>
-            <wp:effectExtent l="0" t="0" r="0" b="0"/>
-            <wp:docPr id="7" name="Imagem 7"/>
+          <wp:inline distT="0" distB="0" distL="0" distR="0" wp14:anchorId="5D6058E4" wp14:editId="59252844">
+            <wp:extent cx="5400040" cy="3363595"/>
+            <wp:effectExtent l="0" t="0" r="0" b="8255"/>
+            <wp:docPr id="10" name="Imagem 10"/>
             <wp:cNvGraphicFramePr>
               <a:graphicFrameLocks xmlns:a="http://schemas.openxmlformats.org/drawingml/2006/main" noChangeAspect="1"/>
             </wp:cNvGraphicFramePr>
@@ -11370,7 +11203,7 @@
                   <pic:spPr>
                     <a:xfrm>
                       <a:off x="0" y="0"/>
-                      <a:ext cx="5400040" cy="3371850"/>
+                      <a:ext cx="5400040" cy="3363595"/>
                     </a:xfrm>
                     <a:prstGeom prst="rect">
                       <a:avLst/>
@@ -11451,8 +11284,6 @@
           <w:szCs w:val="16"/>
         </w:rPr>
       </w:pPr>
-      <w:bookmarkStart w:id="1" w:name="_GoBack"/>
-      <w:bookmarkEnd w:id="1"/>
     </w:p>
     <w:p>
       <w:pPr>
@@ -11522,6 +11353,47 @@
           <w:szCs w:val="24"/>
         </w:rPr>
       </w:pPr>
+      <w:r>
+        <w:rPr>
+          <w:noProof/>
+        </w:rPr>
+        <w:lastRenderedPageBreak/>
+        <w:drawing>
+          <wp:inline distT="0" distB="0" distL="0" distR="0" wp14:anchorId="698875DA" wp14:editId="1BF047E6">
+            <wp:extent cx="5400040" cy="3388360"/>
+            <wp:effectExtent l="0" t="0" r="0" b="2540"/>
+            <wp:docPr id="9" name="Imagem 9"/>
+            <wp:cNvGraphicFramePr>
+              <a:graphicFrameLocks xmlns:a="http://schemas.openxmlformats.org/drawingml/2006/main" noChangeAspect="1"/>
+            </wp:cNvGraphicFramePr>
+            <a:graphic xmlns:a="http://schemas.openxmlformats.org/drawingml/2006/main">
+              <a:graphicData uri="http://schemas.openxmlformats.org/drawingml/2006/picture">
+                <pic:pic xmlns:pic="http://schemas.openxmlformats.org/drawingml/2006/picture">
+                  <pic:nvPicPr>
+                    <pic:cNvPr id="1" name=""/>
+                    <pic:cNvPicPr/>
+                  </pic:nvPicPr>
+                  <pic:blipFill>
+                    <a:blip r:embed="rId13"/>
+                    <a:stretch>
+                      <a:fillRect/>
+                    </a:stretch>
+                  </pic:blipFill>
+                  <pic:spPr>
+                    <a:xfrm>
+                      <a:off x="0" y="0"/>
+                      <a:ext cx="5400040" cy="3388360"/>
+                    </a:xfrm>
+                    <a:prstGeom prst="rect">
+                      <a:avLst/>
+                    </a:prstGeom>
+                  </pic:spPr>
+                </pic:pic>
+              </a:graphicData>
+            </a:graphic>
+          </wp:inline>
+        </w:drawing>
+      </w:r>
     </w:p>
     <w:p>
       <w:pPr>
@@ -11572,23 +11444,7 @@
         <w:annotationRef/>
       </w:r>
       <w:r>
-        <w:t xml:space="preserve">Vamos rodar o programa com esse carregamento e construir um gráfico no tempo com os potenciais dos 5 nós. No gráfico cada curva de cada nó terá </w:t>
-      </w:r>
-      <w:proofErr w:type="spellStart"/>
-      <w:r>
-        <w:t>ua</w:t>
-      </w:r>
-      <w:proofErr w:type="spellEnd"/>
-      <w:r>
-        <w:t xml:space="preserve"> cor diferente. Faça-se isso para a viga com dois elementos </w:t>
-      </w:r>
-      <w:proofErr w:type="spellStart"/>
-      <w:r>
-        <w:t>piezoelétrio</w:t>
-      </w:r>
-      <w:proofErr w:type="spellEnd"/>
-      <w:r>
-        <w:t xml:space="preserve"> e para um elemento piezoelétrico. Serão, então dois gráficos.</w:t>
+        <w:t>Vamos rodar o programa com esse carregamento e construir um gráfico no tempo com os potenciais dos 5 nós. No gráfico cada curva de cada nó terá ua cor diferente. Faça-se isso para a viga com dois elementos piezoelétrio e para um elemento piezoelétrico. Serão, então dois gráficos.</w:t>
       </w:r>
     </w:p>
     <w:p>
@@ -11601,15 +11457,7 @@
         <w:pStyle w:val="Textodecomentrio"/>
       </w:pPr>
       <w:r>
-        <w:t xml:space="preserve">Depois iremos fazer uma varredura de frequência, por exemplo de 10 a 90 </w:t>
-      </w:r>
-      <w:proofErr w:type="gramStart"/>
-      <w:r>
-        <w:t>HZ .</w:t>
-      </w:r>
-      <w:proofErr w:type="gramEnd"/>
-      <w:r>
-        <w:t xml:space="preserve"> iremos verificar nos gráficos anteriores verificar qual os nós que tiveram o maior potencial, e varredura será feita com relação a este nó. Neste nó será escolhido o maior potencial no tempo. No gráfico da varredura será plotado este maior referencial com a respectiva frequência.   </w:t>
+        <w:t xml:space="preserve">Depois iremos fazer uma varredura de frequência, por exemplo de 10 a 90 HZ . iremos verificar nos gráficos anteriores verificar qual os nós que tiveram o maior potencial, e varredura será feita com relação a este nó. Neste nó será escolhido o maior potencial no tempo. No gráfico da varredura será plotado este maior referencial com a respectiva frequência.   </w:t>
       </w:r>
     </w:p>
   </w:comment>

</xml_diff>

<commit_message>
Fixed application and added solutions.
</commit_message>
<xml_diff>
--- a/Tese/poster Bruno.docx
+++ b/Tese/poster Bruno.docx
@@ -11106,8 +11106,6 @@
           </wp:inline>
         </w:drawing>
       </w:r>
-      <w:bookmarkStart w:id="1" w:name="_GoBack"/>
-      <w:bookmarkEnd w:id="1"/>
     </w:p>
     <w:p>
       <w:pPr>
@@ -11309,13 +11307,13 @@
         </w:rPr>
         <w:tab/>
       </w:r>
-      <w:commentRangeStart w:id="2"/>
-      <w:commentRangeEnd w:id="2"/>
+      <w:commentRangeStart w:id="1"/>
+      <w:commentRangeEnd w:id="1"/>
       <w:r>
         <w:rPr>
           <w:rStyle w:val="Refdecomentrio"/>
         </w:rPr>
-        <w:commentReference w:id="2"/>
+        <w:commentReference w:id="1"/>
       </w:r>
     </w:p>
     <w:p>
@@ -11402,6 +11400,399 @@
         <w:adjustRightInd w:val="0"/>
         <w:spacing w:after="0" w:line="240" w:lineRule="auto"/>
         <w:jc w:val="both"/>
+        <w:rPr>
+          <w:rFonts w:ascii="Times New Roman" w:hAnsi="Times New Roman" w:cs="Times New Roman"/>
+          <w:sz w:val="24"/>
+          <w:szCs w:val="24"/>
+        </w:rPr>
+      </w:pPr>
+      <w:r>
+        <w:rPr>
+          <w:rFonts w:ascii="Times New Roman" w:eastAsiaTheme="minorEastAsia" w:hAnsi="Times New Roman" w:cs="Times New Roman"/>
+          <w:sz w:val="24"/>
+          <w:szCs w:val="24"/>
+        </w:rPr>
+        <w:t xml:space="preserve">Figura </w:t>
+      </w:r>
+      <w:r>
+        <w:rPr>
+          <w:rFonts w:ascii="Times New Roman" w:eastAsiaTheme="minorEastAsia" w:hAnsi="Times New Roman" w:cs="Times New Roman"/>
+          <w:sz w:val="24"/>
+          <w:szCs w:val="24"/>
+        </w:rPr>
+        <w:t>4</w:t>
+      </w:r>
+      <w:r>
+        <w:rPr>
+          <w:rFonts w:ascii="Times New Roman" w:eastAsiaTheme="minorEastAsia" w:hAnsi="Times New Roman" w:cs="Times New Roman"/>
+          <w:sz w:val="24"/>
+          <w:szCs w:val="24"/>
+        </w:rPr>
+        <w:t xml:space="preserve"> – Deslocamento de cada nó para </w:t>
+      </w:r>
+      <w:r>
+        <w:rPr>
+          <w:rFonts w:ascii="Times New Roman" w:hAnsi="Times New Roman" w:cs="Times New Roman"/>
+          <w:noProof/>
+          <w:sz w:val="24"/>
+          <w:szCs w:val="24"/>
+        </w:rPr>
+        <w:t xml:space="preserve">viga bi-apoiada </w:t>
+      </w:r>
+      <w:r>
+        <w:rPr>
+          <w:rFonts w:ascii="Times New Roman" w:hAnsi="Times New Roman" w:cs="Times New Roman"/>
+          <w:sz w:val="24"/>
+          <w:szCs w:val="24"/>
+        </w:rPr>
+        <w:t>sem placas piezoelétricas</w:t>
+      </w:r>
+    </w:p>
+    <w:p>
+      <w:pPr>
+        <w:autoSpaceDE w:val="0"/>
+        <w:autoSpaceDN w:val="0"/>
+        <w:adjustRightInd w:val="0"/>
+        <w:spacing w:after="0" w:line="240" w:lineRule="auto"/>
+        <w:jc w:val="both"/>
+      </w:pPr>
+    </w:p>
+    <w:p>
+      <w:pPr>
+        <w:autoSpaceDE w:val="0"/>
+        <w:autoSpaceDN w:val="0"/>
+        <w:adjustRightInd w:val="0"/>
+        <w:spacing w:after="0" w:line="240" w:lineRule="auto"/>
+        <w:jc w:val="both"/>
+      </w:pPr>
+      <w:r>
+        <w:rPr>
+          <w:noProof/>
+        </w:rPr>
+        <w:drawing>
+          <wp:inline distT="0" distB="0" distL="0" distR="0" wp14:anchorId="283FC1F5" wp14:editId="65FF74F7">
+            <wp:extent cx="5400040" cy="3377565"/>
+            <wp:effectExtent l="0" t="0" r="0" b="0"/>
+            <wp:docPr id="7" name="Imagem 7"/>
+            <wp:cNvGraphicFramePr>
+              <a:graphicFrameLocks xmlns:a="http://schemas.openxmlformats.org/drawingml/2006/main" noChangeAspect="1"/>
+            </wp:cNvGraphicFramePr>
+            <a:graphic xmlns:a="http://schemas.openxmlformats.org/drawingml/2006/main">
+              <a:graphicData uri="http://schemas.openxmlformats.org/drawingml/2006/picture">
+                <pic:pic xmlns:pic="http://schemas.openxmlformats.org/drawingml/2006/picture">
+                  <pic:nvPicPr>
+                    <pic:cNvPr id="1" name=""/>
+                    <pic:cNvPicPr/>
+                  </pic:nvPicPr>
+                  <pic:blipFill>
+                    <a:blip r:embed="rId14"/>
+                    <a:stretch>
+                      <a:fillRect/>
+                    </a:stretch>
+                  </pic:blipFill>
+                  <pic:spPr>
+                    <a:xfrm>
+                      <a:off x="0" y="0"/>
+                      <a:ext cx="5400040" cy="3377565"/>
+                    </a:xfrm>
+                    <a:prstGeom prst="rect">
+                      <a:avLst/>
+                    </a:prstGeom>
+                  </pic:spPr>
+                </pic:pic>
+              </a:graphicData>
+            </a:graphic>
+          </wp:inline>
+        </w:drawing>
+      </w:r>
+      <w:bookmarkStart w:id="2" w:name="_GoBack"/>
+      <w:bookmarkEnd w:id="2"/>
+    </w:p>
+    <w:p>
+      <w:pPr>
+        <w:autoSpaceDE w:val="0"/>
+        <w:autoSpaceDN w:val="0"/>
+        <w:adjustRightInd w:val="0"/>
+        <w:spacing w:after="0" w:line="240" w:lineRule="auto"/>
+        <w:jc w:val="both"/>
+        <w:rPr>
+          <w:rFonts w:ascii="Times New Roman" w:hAnsi="Times New Roman" w:cs="Times New Roman"/>
+          <w:sz w:val="24"/>
+          <w:szCs w:val="24"/>
+        </w:rPr>
+      </w:pPr>
+      <w:r>
+        <w:rPr>
+          <w:rFonts w:ascii="Times New Roman" w:hAnsi="Times New Roman" w:cs="Times New Roman"/>
+          <w:sz w:val="24"/>
+          <w:szCs w:val="24"/>
+        </w:rPr>
+        <w:t xml:space="preserve">Figura 5 – </w:t>
+      </w:r>
+      <w:r>
+        <w:rPr>
+          <w:rFonts w:ascii="Times New Roman" w:hAnsi="Times New Roman" w:cs="Times New Roman"/>
+          <w:sz w:val="24"/>
+          <w:szCs w:val="24"/>
+        </w:rPr>
+        <w:t>Potencial</w:t>
+      </w:r>
+      <w:r>
+        <w:rPr>
+          <w:rFonts w:ascii="Times New Roman" w:hAnsi="Times New Roman" w:cs="Times New Roman"/>
+          <w:sz w:val="24"/>
+          <w:szCs w:val="24"/>
+        </w:rPr>
+        <w:t xml:space="preserve"> piezoelétric</w:t>
+      </w:r>
+      <w:r>
+        <w:rPr>
+          <w:rFonts w:ascii="Times New Roman" w:hAnsi="Times New Roman" w:cs="Times New Roman"/>
+          <w:sz w:val="24"/>
+          <w:szCs w:val="24"/>
+        </w:rPr>
+        <w:t>o</w:t>
+      </w:r>
+      <w:r>
+        <w:rPr>
+          <w:rFonts w:ascii="Times New Roman" w:hAnsi="Times New Roman" w:cs="Times New Roman"/>
+          <w:sz w:val="24"/>
+          <w:szCs w:val="24"/>
+        </w:rPr>
+        <w:t xml:space="preserve"> de cada nó para viga bi-apoiada com uma placa </w:t>
+      </w:r>
+      <w:r>
+        <w:rPr>
+          <w:rFonts w:ascii="Times New Roman" w:hAnsi="Times New Roman" w:cs="Times New Roman"/>
+          <w:sz w:val="24"/>
+          <w:szCs w:val="24"/>
+        </w:rPr>
+        <w:t xml:space="preserve">de elemento </w:t>
+      </w:r>
+      <w:r>
+        <w:rPr>
+          <w:rFonts w:ascii="Times New Roman" w:hAnsi="Times New Roman" w:cs="Times New Roman"/>
+          <w:sz w:val="24"/>
+          <w:szCs w:val="24"/>
+        </w:rPr>
+        <w:t>piezoelétric</w:t>
+      </w:r>
+      <w:r>
+        <w:rPr>
+          <w:rFonts w:ascii="Times New Roman" w:hAnsi="Times New Roman" w:cs="Times New Roman"/>
+          <w:sz w:val="24"/>
+          <w:szCs w:val="24"/>
+        </w:rPr>
+        <w:t>o</w:t>
+      </w:r>
+    </w:p>
+    <w:p>
+      <w:pPr>
+        <w:autoSpaceDE w:val="0"/>
+        <w:autoSpaceDN w:val="0"/>
+        <w:adjustRightInd w:val="0"/>
+        <w:spacing w:after="0" w:line="240" w:lineRule="auto"/>
+        <w:jc w:val="both"/>
+        <w:rPr>
+          <w:rFonts w:ascii="Times New Roman" w:hAnsi="Times New Roman" w:cs="Times New Roman"/>
+          <w:sz w:val="24"/>
+          <w:szCs w:val="24"/>
+        </w:rPr>
+      </w:pPr>
+    </w:p>
+    <w:p>
+      <w:pPr>
+        <w:autoSpaceDE w:val="0"/>
+        <w:autoSpaceDN w:val="0"/>
+        <w:adjustRightInd w:val="0"/>
+        <w:spacing w:after="0" w:line="240" w:lineRule="auto"/>
+        <w:jc w:val="both"/>
+        <w:rPr>
+          <w:rFonts w:ascii="Times New Roman" w:hAnsi="Times New Roman" w:cs="Times New Roman"/>
+          <w:sz w:val="24"/>
+          <w:szCs w:val="24"/>
+        </w:rPr>
+      </w:pPr>
+      <w:r>
+        <w:rPr>
+          <w:noProof/>
+        </w:rPr>
+        <w:lastRenderedPageBreak/>
+        <w:drawing>
+          <wp:inline distT="0" distB="0" distL="0" distR="0" wp14:anchorId="17C2A566" wp14:editId="32BF7FC1">
+            <wp:extent cx="5400040" cy="3387090"/>
+            <wp:effectExtent l="0" t="0" r="0" b="3810"/>
+            <wp:docPr id="3" name="Imagem 3"/>
+            <wp:cNvGraphicFramePr>
+              <a:graphicFrameLocks xmlns:a="http://schemas.openxmlformats.org/drawingml/2006/main" noChangeAspect="1"/>
+            </wp:cNvGraphicFramePr>
+            <a:graphic xmlns:a="http://schemas.openxmlformats.org/drawingml/2006/main">
+              <a:graphicData uri="http://schemas.openxmlformats.org/drawingml/2006/picture">
+                <pic:pic xmlns:pic="http://schemas.openxmlformats.org/drawingml/2006/picture">
+                  <pic:nvPicPr>
+                    <pic:cNvPr id="1" name=""/>
+                    <pic:cNvPicPr/>
+                  </pic:nvPicPr>
+                  <pic:blipFill>
+                    <a:blip r:embed="rId15"/>
+                    <a:stretch>
+                      <a:fillRect/>
+                    </a:stretch>
+                  </pic:blipFill>
+                  <pic:spPr>
+                    <a:xfrm>
+                      <a:off x="0" y="0"/>
+                      <a:ext cx="5400040" cy="3387090"/>
+                    </a:xfrm>
+                    <a:prstGeom prst="rect">
+                      <a:avLst/>
+                    </a:prstGeom>
+                  </pic:spPr>
+                </pic:pic>
+              </a:graphicData>
+            </a:graphic>
+          </wp:inline>
+        </w:drawing>
+      </w:r>
+    </w:p>
+    <w:p>
+      <w:pPr>
+        <w:autoSpaceDE w:val="0"/>
+        <w:autoSpaceDN w:val="0"/>
+        <w:adjustRightInd w:val="0"/>
+        <w:spacing w:after="0" w:line="240" w:lineRule="auto"/>
+        <w:jc w:val="both"/>
+        <w:rPr>
+          <w:rFonts w:ascii="Times New Roman" w:hAnsi="Times New Roman" w:cs="Times New Roman"/>
+          <w:sz w:val="24"/>
+          <w:szCs w:val="24"/>
+        </w:rPr>
+      </w:pPr>
+      <w:r>
+        <w:rPr>
+          <w:rFonts w:ascii="Times New Roman" w:hAnsi="Times New Roman" w:cs="Times New Roman"/>
+          <w:sz w:val="24"/>
+          <w:szCs w:val="24"/>
+        </w:rPr>
+        <w:t xml:space="preserve">Figura </w:t>
+      </w:r>
+      <w:r>
+        <w:rPr>
+          <w:rFonts w:ascii="Times New Roman" w:hAnsi="Times New Roman" w:cs="Times New Roman"/>
+          <w:sz w:val="24"/>
+          <w:szCs w:val="24"/>
+        </w:rPr>
+        <w:t>6</w:t>
+      </w:r>
+      <w:r>
+        <w:rPr>
+          <w:rFonts w:ascii="Times New Roman" w:hAnsi="Times New Roman" w:cs="Times New Roman"/>
+          <w:sz w:val="24"/>
+          <w:szCs w:val="24"/>
+        </w:rPr>
+        <w:t xml:space="preserve"> – </w:t>
+      </w:r>
+      <w:r>
+        <w:rPr>
+          <w:rFonts w:ascii="Times New Roman" w:hAnsi="Times New Roman" w:cs="Times New Roman"/>
+          <w:sz w:val="24"/>
+          <w:szCs w:val="24"/>
+        </w:rPr>
+        <w:t>Potencial</w:t>
+      </w:r>
+      <w:r>
+        <w:rPr>
+          <w:rFonts w:ascii="Times New Roman" w:hAnsi="Times New Roman" w:cs="Times New Roman"/>
+          <w:sz w:val="24"/>
+          <w:szCs w:val="24"/>
+        </w:rPr>
+        <w:t xml:space="preserve"> piezoelétric</w:t>
+      </w:r>
+      <w:r>
+        <w:rPr>
+          <w:rFonts w:ascii="Times New Roman" w:hAnsi="Times New Roman" w:cs="Times New Roman"/>
+          <w:sz w:val="24"/>
+          <w:szCs w:val="24"/>
+        </w:rPr>
+        <w:t>o</w:t>
+      </w:r>
+      <w:r>
+        <w:rPr>
+          <w:rFonts w:ascii="Times New Roman" w:hAnsi="Times New Roman" w:cs="Times New Roman"/>
+          <w:sz w:val="24"/>
+          <w:szCs w:val="24"/>
+        </w:rPr>
+        <w:t xml:space="preserve"> de cada nó para viga bi-apoiada com </w:t>
+      </w:r>
+      <w:r>
+        <w:rPr>
+          <w:rFonts w:ascii="Times New Roman" w:hAnsi="Times New Roman" w:cs="Times New Roman"/>
+          <w:sz w:val="24"/>
+          <w:szCs w:val="24"/>
+        </w:rPr>
+        <w:t>duas</w:t>
+      </w:r>
+      <w:r>
+        <w:rPr>
+          <w:rFonts w:ascii="Times New Roman" w:hAnsi="Times New Roman" w:cs="Times New Roman"/>
+          <w:sz w:val="24"/>
+          <w:szCs w:val="24"/>
+        </w:rPr>
+        <w:t xml:space="preserve"> placa</w:t>
+      </w:r>
+      <w:r>
+        <w:rPr>
+          <w:rFonts w:ascii="Times New Roman" w:hAnsi="Times New Roman" w:cs="Times New Roman"/>
+          <w:sz w:val="24"/>
+          <w:szCs w:val="24"/>
+        </w:rPr>
+        <w:t>s</w:t>
+      </w:r>
+      <w:r>
+        <w:rPr>
+          <w:rFonts w:ascii="Times New Roman" w:hAnsi="Times New Roman" w:cs="Times New Roman"/>
+          <w:sz w:val="24"/>
+          <w:szCs w:val="24"/>
+        </w:rPr>
+        <w:t xml:space="preserve"> </w:t>
+      </w:r>
+      <w:r>
+        <w:rPr>
+          <w:rFonts w:ascii="Times New Roman" w:hAnsi="Times New Roman" w:cs="Times New Roman"/>
+          <w:sz w:val="24"/>
+          <w:szCs w:val="24"/>
+        </w:rPr>
+        <w:t xml:space="preserve">de elementos </w:t>
+      </w:r>
+      <w:r>
+        <w:rPr>
+          <w:rFonts w:ascii="Times New Roman" w:hAnsi="Times New Roman" w:cs="Times New Roman"/>
+          <w:sz w:val="24"/>
+          <w:szCs w:val="24"/>
+        </w:rPr>
+        <w:t>piezoelétric</w:t>
+      </w:r>
+      <w:r>
+        <w:rPr>
+          <w:rFonts w:ascii="Times New Roman" w:hAnsi="Times New Roman" w:cs="Times New Roman"/>
+          <w:sz w:val="24"/>
+          <w:szCs w:val="24"/>
+        </w:rPr>
+        <w:t>os</w:t>
+      </w:r>
+    </w:p>
+    <w:p>
+      <w:pPr>
+        <w:autoSpaceDE w:val="0"/>
+        <w:autoSpaceDN w:val="0"/>
+        <w:adjustRightInd w:val="0"/>
+        <w:spacing w:after="0" w:line="240" w:lineRule="auto"/>
+        <w:jc w:val="both"/>
+        <w:rPr>
+          <w:rFonts w:ascii="Times New Roman" w:hAnsi="Times New Roman" w:cs="Times New Roman"/>
+          <w:sz w:val="24"/>
+          <w:szCs w:val="24"/>
+        </w:rPr>
       </w:pPr>
     </w:p>
     <w:sectPr>
@@ -11432,7 +11823,7 @@
       </w:r>
     </w:p>
   </w:comment>
-  <w:comment w:id="2" w:author="Sergio Oliveira" w:date="2020-05-11T10:24:00Z" w:initials="SO">
+  <w:comment w:id="1" w:author="Sergio Oliveira" w:date="2020-05-11T10:24:00Z" w:initials="SO">
     <w:p>
       <w:pPr>
         <w:pStyle w:val="Textodecomentrio"/>
@@ -11989,6 +12380,7 @@
   <w:style w:type="paragraph" w:default="1" w:styleId="Normal">
     <w:name w:val="Normal"/>
     <w:qFormat/>
+    <w:rsid w:val="0040670C"/>
   </w:style>
   <w:style w:type="character" w:default="1" w:styleId="Fontepargpadro">
     <w:name w:val="Default Paragraph Font"/>

</xml_diff>